<commit_message>
Lab 03 items sync to laptop (BCY)
</commit_message>
<xml_diff>
--- a/Lab03/Lab03.docx
+++ b/Lab03/Lab03.docx
@@ -456,7 +456,70 @@
           <w:bCs/>
           <w:u w:val="single"/>
         </w:rPr>
-        <w:t>An analog voltage that ranges between the low and high voltages of the digital signal.</w:t>
+        <w:t>An analog voltage that ranges between the low</w:t>
+      </w:r>
+      <w:r>
+        <w:rPr>
+          <w:rFonts w:ascii="Cambria Math" w:hAnsi="Cambria Math"/>
+          <w:b/>
+          <w:bCs/>
+          <w:u w:val="single"/>
+        </w:rPr>
+        <w:t>est</w:t>
+      </w:r>
+      <w:r>
+        <w:rPr>
+          <w:rFonts w:ascii="Cambria Math" w:hAnsi="Cambria Math"/>
+          <w:b/>
+          <w:bCs/>
+          <w:u w:val="single"/>
+        </w:rPr>
+        <w:t xml:space="preserve"> and high</w:t>
+      </w:r>
+      <w:r>
+        <w:rPr>
+          <w:rFonts w:ascii="Cambria Math" w:hAnsi="Cambria Math"/>
+          <w:b/>
+          <w:bCs/>
+          <w:u w:val="single"/>
+        </w:rPr>
+        <w:t>est</w:t>
+      </w:r>
+      <w:r>
+        <w:rPr>
+          <w:rFonts w:ascii="Cambria Math" w:hAnsi="Cambria Math"/>
+          <w:b/>
+          <w:bCs/>
+          <w:u w:val="single"/>
+        </w:rPr>
+        <w:t xml:space="preserve"> voltage of </w:t>
+      </w:r>
+      <w:r>
+        <w:rPr>
+          <w:rFonts w:ascii="Cambria Math" w:hAnsi="Cambria Math"/>
+          <w:b/>
+          <w:bCs/>
+          <w:u w:val="single"/>
+        </w:rPr>
+        <w:t>a</w:t>
+      </w:r>
+      <w:r>
+        <w:rPr>
+          <w:rFonts w:ascii="Cambria Math" w:hAnsi="Cambria Math"/>
+          <w:b/>
+          <w:bCs/>
+          <w:u w:val="single"/>
+        </w:rPr>
+        <w:t xml:space="preserve"> digital signal.</w:t>
+      </w:r>
+      <w:r>
+        <w:rPr>
+          <w:rFonts w:ascii="Cambria Math" w:hAnsi="Cambria Math"/>
+          <w:b/>
+          <w:bCs/>
+          <w:u w:val="single"/>
+        </w:rPr>
+        <w:t xml:space="preserve"> The ratio of the on-time and off-time in a square wave.</w:t>
       </w:r>
     </w:p>
     <w:p>
@@ -575,19 +638,19 @@
           <w:rFonts w:ascii="Cambria Math" w:hAnsi="Cambria Math"/>
         </w:rPr>
       </w:pPr>
-    </w:p>
-    <w:p>
-      <w:pPr>
-        <w:rPr>
-          <w:rFonts w:ascii="Cambria Math" w:hAnsi="Cambria Math"/>
-        </w:rPr>
-      </w:pPr>
+      <w:r>
+        <w:rPr>
+          <w:rFonts w:ascii="Cambria Math" w:hAnsi="Cambria Math"/>
+        </w:rPr>
+        <w:br w:type="page"/>
+      </w:r>
     </w:p>
     <w:p>
       <w:pPr>
         <w:pStyle w:val="CambriaMathLectureSub"/>
       </w:pPr>
       <w:r>
+        <w:lastRenderedPageBreak/>
         <w:t xml:space="preserve">3.1 — Using Timer Interrupts. </w:t>
       </w:r>
     </w:p>
@@ -714,7 +777,21 @@
         <w:rPr>
           <w:rFonts w:ascii="Cambria Math" w:hAnsi="Cambria Math"/>
         </w:rPr>
-        <w:t xml:space="preserve"> the timer peripherals can produce interrupts,</w:t>
+        <w:t xml:space="preserve"> the timer peripherals can produce </w:t>
+      </w:r>
+      <w:proofErr w:type="gramStart"/>
+      <w:r>
+        <w:rPr>
+          <w:rFonts w:ascii="Cambria Math" w:hAnsi="Cambria Math"/>
+        </w:rPr>
+        <w:t>interrupts</w:t>
+      </w:r>
+      <w:proofErr w:type="gramEnd"/>
+      <w:r>
+        <w:rPr>
+          <w:rFonts w:ascii="Cambria Math" w:hAnsi="Cambria Math"/>
+        </w:rPr>
+        <w:t>,</w:t>
       </w:r>
       <w:r>
         <w:rPr>
@@ -807,7 +884,6 @@
         <w:rPr>
           <w:rFonts w:ascii="Cambria Math" w:hAnsi="Cambria Math"/>
         </w:rPr>
-        <w:lastRenderedPageBreak/>
         <w:t>A typical approach is to set the timer’s base frequency and the target period into the</w:t>
       </w:r>
       <w:r>
@@ -839,19 +915,7 @@
         <w:rPr>
           <w:rFonts w:ascii="Cambria Math" w:hAnsi="Cambria Math"/>
         </w:rPr>
-        <w:t xml:space="preserve">See example </w:t>
-      </w:r>
-      <w:r>
-        <w:rPr>
-          <w:rFonts w:ascii="Cambria Math" w:hAnsi="Cambria Math"/>
-        </w:rPr>
-        <w:t>3.1 and</w:t>
-      </w:r>
-      <w:r>
-        <w:rPr>
-          <w:rFonts w:ascii="Cambria Math" w:hAnsi="Cambria Math"/>
-        </w:rPr>
-        <w:t xml:space="preserve"> use the </w:t>
+        <w:t xml:space="preserve">See example 3.1 and use the </w:t>
       </w:r>
       <w:proofErr w:type="spellStart"/>
       <w:r>
@@ -1109,19 +1173,31 @@
         </w:rPr>
         <w:t xml:space="preserve">Set up the timer’s interrupt </w:t>
       </w:r>
+      <w:r>
+        <w:rPr>
+          <w:rFonts w:ascii="Cambria Math" w:hAnsi="Cambria Math"/>
+        </w:rPr>
+        <w:t>handler and</w:t>
+      </w:r>
+      <w:r>
+        <w:rPr>
+          <w:rFonts w:ascii="Cambria Math" w:hAnsi="Cambria Math"/>
+        </w:rPr>
+        <w:t xml:space="preserve"> </w:t>
+      </w:r>
       <w:proofErr w:type="gramStart"/>
       <w:r>
         <w:rPr>
           <w:rFonts w:ascii="Cambria Math" w:hAnsi="Cambria Math"/>
         </w:rPr>
-        <w:t>handler, and</w:t>
+        <w:t>enable</w:t>
       </w:r>
       <w:proofErr w:type="gramEnd"/>
       <w:r>
         <w:rPr>
           <w:rFonts w:ascii="Cambria Math" w:hAnsi="Cambria Math"/>
         </w:rPr>
-        <w:t xml:space="preserve"> enable in the NVIC.</w:t>
+        <w:t xml:space="preserve"> in the NVIC.</w:t>
       </w:r>
     </w:p>
     <w:p>
@@ -1295,6 +1371,7 @@
         <w:t xml:space="preserve">cycle is roughly 4 Hz). Make sure to save a screenshot for your </w:t>
       </w:r>
       <w:proofErr w:type="spellStart"/>
+      <w:proofErr w:type="gramStart"/>
       <w:r>
         <w:rPr>
           <w:rFonts w:ascii="Cambria Math" w:hAnsi="Cambria Math"/>
@@ -1302,6 +1379,3429 @@
         <w:t>postlab</w:t>
       </w:r>
       <w:proofErr w:type="spellEnd"/>
+      <w:proofErr w:type="gramEnd"/>
+    </w:p>
+    <w:p>
+      <w:pPr>
+        <w:rPr>
+          <w:rFonts w:ascii="Cambria Math" w:hAnsi="Cambria Math"/>
+        </w:rPr>
+      </w:pPr>
+      <w:r>
+        <w:rPr>
+          <w:rFonts w:ascii="Cambria Math" w:hAnsi="Cambria Math"/>
+        </w:rPr>
+        <w:t>/* USER CODE BEGIN Header */</w:t>
+      </w:r>
+    </w:p>
+    <w:p>
+      <w:pPr>
+        <w:rPr>
+          <w:rFonts w:ascii="Cambria Math" w:hAnsi="Cambria Math"/>
+        </w:rPr>
+      </w:pPr>
+      <w:r>
+        <w:rPr>
+          <w:rFonts w:ascii="Cambria Math" w:hAnsi="Cambria Math"/>
+        </w:rPr>
+        <w:t>/**</w:t>
+      </w:r>
+    </w:p>
+    <w:p>
+      <w:pPr>
+        <w:rPr>
+          <w:rFonts w:ascii="Cambria Math" w:hAnsi="Cambria Math"/>
+        </w:rPr>
+      </w:pPr>
+      <w:r>
+        <w:rPr>
+          <w:rFonts w:ascii="Cambria Math" w:hAnsi="Cambria Math"/>
+        </w:rPr>
+        <w:t xml:space="preserve">  ******************************************************************************</w:t>
+      </w:r>
+    </w:p>
+    <w:p>
+      <w:pPr>
+        <w:rPr>
+          <w:rFonts w:ascii="Cambria Math" w:hAnsi="Cambria Math"/>
+        </w:rPr>
+      </w:pPr>
+      <w:r>
+        <w:rPr>
+          <w:rFonts w:ascii="Cambria Math" w:hAnsi="Cambria Math"/>
+        </w:rPr>
+        <w:t xml:space="preserve">  * @file         </w:t>
+      </w:r>
+      <w:proofErr w:type="gramStart"/>
+      <w:r>
+        <w:rPr>
+          <w:rFonts w:ascii="Cambria Math" w:hAnsi="Cambria Math"/>
+        </w:rPr>
+        <w:t xml:space="preserve">  :</w:t>
+      </w:r>
+      <w:proofErr w:type="gramEnd"/>
+      <w:r>
+        <w:rPr>
+          <w:rFonts w:ascii="Cambria Math" w:hAnsi="Cambria Math"/>
+        </w:rPr>
+        <w:t xml:space="preserve"> </w:t>
+      </w:r>
+      <w:proofErr w:type="spellStart"/>
+      <w:r>
+        <w:rPr>
+          <w:rFonts w:ascii="Cambria Math" w:hAnsi="Cambria Math"/>
+        </w:rPr>
+        <w:t>main.c</w:t>
+      </w:r>
+      <w:proofErr w:type="spellEnd"/>
+    </w:p>
+    <w:p>
+      <w:pPr>
+        <w:rPr>
+          <w:rFonts w:ascii="Cambria Math" w:hAnsi="Cambria Math"/>
+        </w:rPr>
+      </w:pPr>
+      <w:r>
+        <w:rPr>
+          <w:rFonts w:ascii="Cambria Math" w:hAnsi="Cambria Math"/>
+        </w:rPr>
+        <w:t xml:space="preserve">  * @brief        </w:t>
+      </w:r>
+      <w:proofErr w:type="gramStart"/>
+      <w:r>
+        <w:rPr>
+          <w:rFonts w:ascii="Cambria Math" w:hAnsi="Cambria Math"/>
+        </w:rPr>
+        <w:t xml:space="preserve">  :</w:t>
+      </w:r>
+      <w:proofErr w:type="gramEnd"/>
+      <w:r>
+        <w:rPr>
+          <w:rFonts w:ascii="Cambria Math" w:hAnsi="Cambria Math"/>
+        </w:rPr>
+        <w:t xml:space="preserve"> Main program body</w:t>
+      </w:r>
+    </w:p>
+    <w:p>
+      <w:pPr>
+        <w:rPr>
+          <w:rFonts w:ascii="Cambria Math" w:hAnsi="Cambria Math"/>
+        </w:rPr>
+      </w:pPr>
+      <w:r>
+        <w:rPr>
+          <w:rFonts w:ascii="Cambria Math" w:hAnsi="Cambria Math"/>
+        </w:rPr>
+        <w:t xml:space="preserve">  ******************************************************************************</w:t>
+      </w:r>
+    </w:p>
+    <w:p>
+      <w:pPr>
+        <w:rPr>
+          <w:rFonts w:ascii="Cambria Math" w:hAnsi="Cambria Math"/>
+        </w:rPr>
+      </w:pPr>
+      <w:r>
+        <w:rPr>
+          <w:rFonts w:ascii="Cambria Math" w:hAnsi="Cambria Math"/>
+        </w:rPr>
+        <w:t xml:space="preserve">  * @attention</w:t>
+      </w:r>
+    </w:p>
+    <w:p>
+      <w:pPr>
+        <w:rPr>
+          <w:rFonts w:ascii="Cambria Math" w:hAnsi="Cambria Math"/>
+        </w:rPr>
+      </w:pPr>
+      <w:r>
+        <w:rPr>
+          <w:rFonts w:ascii="Cambria Math" w:hAnsi="Cambria Math"/>
+        </w:rPr>
+        <w:t xml:space="preserve">  *</w:t>
+      </w:r>
+    </w:p>
+    <w:p>
+      <w:pPr>
+        <w:rPr>
+          <w:rFonts w:ascii="Cambria Math" w:hAnsi="Cambria Math"/>
+        </w:rPr>
+      </w:pPr>
+      <w:r>
+        <w:rPr>
+          <w:rFonts w:ascii="Cambria Math" w:hAnsi="Cambria Math"/>
+        </w:rPr>
+        <w:t xml:space="preserve">  * Copyright (c) 2024 STMicroelectronics.</w:t>
+      </w:r>
+    </w:p>
+    <w:p>
+      <w:pPr>
+        <w:rPr>
+          <w:rFonts w:ascii="Cambria Math" w:hAnsi="Cambria Math"/>
+        </w:rPr>
+      </w:pPr>
+      <w:r>
+        <w:rPr>
+          <w:rFonts w:ascii="Cambria Math" w:hAnsi="Cambria Math"/>
+        </w:rPr>
+        <w:t xml:space="preserve">  * All rights reserved.</w:t>
+      </w:r>
+    </w:p>
+    <w:p>
+      <w:pPr>
+        <w:rPr>
+          <w:rFonts w:ascii="Cambria Math" w:hAnsi="Cambria Math"/>
+        </w:rPr>
+      </w:pPr>
+      <w:r>
+        <w:rPr>
+          <w:rFonts w:ascii="Cambria Math" w:hAnsi="Cambria Math"/>
+        </w:rPr>
+        <w:t xml:space="preserve">  *</w:t>
+      </w:r>
+    </w:p>
+    <w:p>
+      <w:pPr>
+        <w:rPr>
+          <w:rFonts w:ascii="Cambria Math" w:hAnsi="Cambria Math"/>
+        </w:rPr>
+      </w:pPr>
+      <w:r>
+        <w:rPr>
+          <w:rFonts w:ascii="Cambria Math" w:hAnsi="Cambria Math"/>
+        </w:rPr>
+        <w:t xml:space="preserve">  * This software is licensed under terms that can be found in the LICENSE file</w:t>
+      </w:r>
+    </w:p>
+    <w:p>
+      <w:pPr>
+        <w:rPr>
+          <w:rFonts w:ascii="Cambria Math" w:hAnsi="Cambria Math"/>
+        </w:rPr>
+      </w:pPr>
+      <w:r>
+        <w:rPr>
+          <w:rFonts w:ascii="Cambria Math" w:hAnsi="Cambria Math"/>
+        </w:rPr>
+        <w:lastRenderedPageBreak/>
+        <w:t xml:space="preserve">  * </w:t>
+      </w:r>
+      <w:proofErr w:type="gramStart"/>
+      <w:r>
+        <w:rPr>
+          <w:rFonts w:ascii="Cambria Math" w:hAnsi="Cambria Math"/>
+        </w:rPr>
+        <w:t>in</w:t>
+      </w:r>
+      <w:proofErr w:type="gramEnd"/>
+      <w:r>
+        <w:rPr>
+          <w:rFonts w:ascii="Cambria Math" w:hAnsi="Cambria Math"/>
+        </w:rPr>
+        <w:t xml:space="preserve"> the root directory of this software component.</w:t>
+      </w:r>
+    </w:p>
+    <w:p>
+      <w:pPr>
+        <w:rPr>
+          <w:rFonts w:ascii="Cambria Math" w:hAnsi="Cambria Math"/>
+        </w:rPr>
+      </w:pPr>
+      <w:r>
+        <w:rPr>
+          <w:rFonts w:ascii="Cambria Math" w:hAnsi="Cambria Math"/>
+        </w:rPr>
+        <w:t xml:space="preserve">  * If no LICENSE file comes with this software, it is provided AS-IS.</w:t>
+      </w:r>
+    </w:p>
+    <w:p>
+      <w:pPr>
+        <w:rPr>
+          <w:rFonts w:ascii="Cambria Math" w:hAnsi="Cambria Math"/>
+        </w:rPr>
+      </w:pPr>
+      <w:r>
+        <w:rPr>
+          <w:rFonts w:ascii="Cambria Math" w:hAnsi="Cambria Math"/>
+        </w:rPr>
+        <w:t xml:space="preserve">  *</w:t>
+      </w:r>
+    </w:p>
+    <w:p>
+      <w:pPr>
+        <w:rPr>
+          <w:rFonts w:ascii="Cambria Math" w:hAnsi="Cambria Math"/>
+        </w:rPr>
+      </w:pPr>
+      <w:r>
+        <w:rPr>
+          <w:rFonts w:ascii="Cambria Math" w:hAnsi="Cambria Math"/>
+        </w:rPr>
+        <w:t xml:space="preserve">  ******************************************************************************</w:t>
+      </w:r>
+    </w:p>
+    <w:p>
+      <w:pPr>
+        <w:rPr>
+          <w:rFonts w:ascii="Cambria Math" w:hAnsi="Cambria Math"/>
+        </w:rPr>
+      </w:pPr>
+      <w:r>
+        <w:rPr>
+          <w:rFonts w:ascii="Cambria Math" w:hAnsi="Cambria Math"/>
+        </w:rPr>
+        <w:t xml:space="preserve">  */</w:t>
+      </w:r>
+    </w:p>
+    <w:p>
+      <w:pPr>
+        <w:rPr>
+          <w:rFonts w:ascii="Cambria Math" w:hAnsi="Cambria Math"/>
+        </w:rPr>
+      </w:pPr>
+      <w:r>
+        <w:rPr>
+          <w:rFonts w:ascii="Cambria Math" w:hAnsi="Cambria Math"/>
+        </w:rPr>
+        <w:t>/* Includes ------------------------------------------------------------------*/</w:t>
+      </w:r>
+    </w:p>
+    <w:p>
+      <w:pPr>
+        <w:rPr>
+          <w:rFonts w:ascii="Cambria Math" w:hAnsi="Cambria Math"/>
+        </w:rPr>
+      </w:pPr>
+      <w:r>
+        <w:rPr>
+          <w:rFonts w:ascii="Cambria Math" w:hAnsi="Cambria Math"/>
+        </w:rPr>
+        <w:t>#include "</w:t>
+      </w:r>
+      <w:proofErr w:type="spellStart"/>
+      <w:r>
+        <w:rPr>
+          <w:rFonts w:ascii="Cambria Math" w:hAnsi="Cambria Math"/>
+        </w:rPr>
+        <w:t>main.h</w:t>
+      </w:r>
+      <w:proofErr w:type="spellEnd"/>
+      <w:r>
+        <w:rPr>
+          <w:rFonts w:ascii="Cambria Math" w:hAnsi="Cambria Math"/>
+        </w:rPr>
+        <w:t>"</w:t>
+      </w:r>
+    </w:p>
+    <w:p>
+      <w:pPr>
+        <w:rPr>
+          <w:rFonts w:ascii="Cambria Math" w:hAnsi="Cambria Math"/>
+        </w:rPr>
+      </w:pPr>
+    </w:p>
+    <w:p>
+      <w:pPr>
+        <w:rPr>
+          <w:rFonts w:ascii="Cambria Math" w:hAnsi="Cambria Math"/>
+        </w:rPr>
+      </w:pPr>
+      <w:r>
+        <w:rPr>
+          <w:rFonts w:ascii="Cambria Math" w:hAnsi="Cambria Math"/>
+        </w:rPr>
+        <w:t>/* Private function prototypes -----------------------------------------------*/</w:t>
+      </w:r>
+    </w:p>
+    <w:p>
+      <w:pPr>
+        <w:rPr>
+          <w:rFonts w:ascii="Cambria Math" w:hAnsi="Cambria Math"/>
+        </w:rPr>
+      </w:pPr>
+      <w:r>
+        <w:rPr>
+          <w:rFonts w:ascii="Cambria Math" w:hAnsi="Cambria Math"/>
+        </w:rPr>
+        <w:t xml:space="preserve">void </w:t>
+      </w:r>
+      <w:proofErr w:type="spellStart"/>
+      <w:r>
+        <w:rPr>
+          <w:rFonts w:ascii="Cambria Math" w:hAnsi="Cambria Math"/>
+        </w:rPr>
+        <w:t>SystemClock_Config</w:t>
+      </w:r>
+      <w:proofErr w:type="spellEnd"/>
+      <w:r>
+        <w:rPr>
+          <w:rFonts w:ascii="Cambria Math" w:hAnsi="Cambria Math"/>
+        </w:rPr>
+        <w:t>(void</w:t>
+      </w:r>
+      <w:proofErr w:type="gramStart"/>
+      <w:r>
+        <w:rPr>
+          <w:rFonts w:ascii="Cambria Math" w:hAnsi="Cambria Math"/>
+        </w:rPr>
+        <w:t>);</w:t>
+      </w:r>
+      <w:proofErr w:type="gramEnd"/>
+    </w:p>
+    <w:p>
+      <w:pPr>
+        <w:rPr>
+          <w:rFonts w:ascii="Cambria Math" w:hAnsi="Cambria Math"/>
+        </w:rPr>
+      </w:pPr>
+      <w:r>
+        <w:rPr>
+          <w:rFonts w:ascii="Cambria Math" w:hAnsi="Cambria Math"/>
+        </w:rPr>
+        <w:t xml:space="preserve">void </w:t>
+      </w:r>
+      <w:proofErr w:type="spellStart"/>
+      <w:r>
+        <w:rPr>
+          <w:rFonts w:ascii="Cambria Math" w:hAnsi="Cambria Math"/>
+        </w:rPr>
+        <w:t>SetPins</w:t>
+      </w:r>
+      <w:proofErr w:type="spellEnd"/>
+      <w:r>
+        <w:rPr>
+          <w:rFonts w:ascii="Cambria Math" w:hAnsi="Cambria Math"/>
+        </w:rPr>
+        <w:t>(void</w:t>
+      </w:r>
+      <w:proofErr w:type="gramStart"/>
+      <w:r>
+        <w:rPr>
+          <w:rFonts w:ascii="Cambria Math" w:hAnsi="Cambria Math"/>
+        </w:rPr>
+        <w:t>);</w:t>
+      </w:r>
+      <w:proofErr w:type="gramEnd"/>
+    </w:p>
+    <w:p>
+      <w:pPr>
+        <w:rPr>
+          <w:rFonts w:ascii="Cambria Math" w:hAnsi="Cambria Math"/>
+        </w:rPr>
+      </w:pPr>
+      <w:r>
+        <w:rPr>
+          <w:rFonts w:ascii="Cambria Math" w:hAnsi="Cambria Math"/>
+        </w:rPr>
+        <w:t xml:space="preserve">void </w:t>
+      </w:r>
+      <w:proofErr w:type="spellStart"/>
+      <w:r>
+        <w:rPr>
+          <w:rFonts w:ascii="Cambria Math" w:hAnsi="Cambria Math"/>
+        </w:rPr>
+        <w:t>SetTimers</w:t>
+      </w:r>
+      <w:proofErr w:type="spellEnd"/>
+      <w:r>
+        <w:rPr>
+          <w:rFonts w:ascii="Cambria Math" w:hAnsi="Cambria Math"/>
+        </w:rPr>
+        <w:t>(void</w:t>
+      </w:r>
+      <w:proofErr w:type="gramStart"/>
+      <w:r>
+        <w:rPr>
+          <w:rFonts w:ascii="Cambria Math" w:hAnsi="Cambria Math"/>
+        </w:rPr>
+        <w:t>);</w:t>
+      </w:r>
+      <w:proofErr w:type="gramEnd"/>
+    </w:p>
+    <w:p>
+      <w:pPr>
+        <w:rPr>
+          <w:rFonts w:ascii="Cambria Math" w:hAnsi="Cambria Math"/>
+        </w:rPr>
+      </w:pPr>
+    </w:p>
+    <w:p>
+      <w:pPr>
+        <w:rPr>
+          <w:rFonts w:ascii="Cambria Math" w:hAnsi="Cambria Math"/>
+        </w:rPr>
+      </w:pPr>
+      <w:r>
+        <w:rPr>
+          <w:rFonts w:ascii="Cambria Math" w:hAnsi="Cambria Math"/>
+        </w:rPr>
+        <w:t>/**</w:t>
+      </w:r>
+    </w:p>
+    <w:p>
+      <w:pPr>
+        <w:rPr>
+          <w:rFonts w:ascii="Cambria Math" w:hAnsi="Cambria Math"/>
+        </w:rPr>
+      </w:pPr>
+      <w:r>
+        <w:rPr>
+          <w:rFonts w:ascii="Cambria Math" w:hAnsi="Cambria Math"/>
+        </w:rPr>
+        <w:t xml:space="preserve">  * @</w:t>
+      </w:r>
+      <w:proofErr w:type="gramStart"/>
+      <w:r>
+        <w:rPr>
+          <w:rFonts w:ascii="Cambria Math" w:hAnsi="Cambria Math"/>
+        </w:rPr>
+        <w:t>brief  The</w:t>
+      </w:r>
+      <w:proofErr w:type="gramEnd"/>
+      <w:r>
+        <w:rPr>
+          <w:rFonts w:ascii="Cambria Math" w:hAnsi="Cambria Math"/>
+        </w:rPr>
+        <w:t xml:space="preserve"> application entry point.</w:t>
+      </w:r>
+    </w:p>
+    <w:p>
+      <w:pPr>
+        <w:rPr>
+          <w:rFonts w:ascii="Cambria Math" w:hAnsi="Cambria Math"/>
+        </w:rPr>
+      </w:pPr>
+      <w:r>
+        <w:rPr>
+          <w:rFonts w:ascii="Cambria Math" w:hAnsi="Cambria Math"/>
+        </w:rPr>
+        <w:t xml:space="preserve">  * @retval int</w:t>
+      </w:r>
+    </w:p>
+    <w:p>
+      <w:pPr>
+        <w:rPr>
+          <w:rFonts w:ascii="Cambria Math" w:hAnsi="Cambria Math"/>
+        </w:rPr>
+      </w:pPr>
+      <w:r>
+        <w:rPr>
+          <w:rFonts w:ascii="Cambria Math" w:hAnsi="Cambria Math"/>
+        </w:rPr>
+        <w:t xml:space="preserve">  */</w:t>
+      </w:r>
+    </w:p>
+    <w:p>
+      <w:pPr>
+        <w:rPr>
+          <w:rFonts w:ascii="Cambria Math" w:hAnsi="Cambria Math"/>
+        </w:rPr>
+      </w:pPr>
+      <w:r>
+        <w:rPr>
+          <w:rFonts w:ascii="Cambria Math" w:hAnsi="Cambria Math"/>
+        </w:rPr>
+        <w:t>int main(void)</w:t>
+      </w:r>
+    </w:p>
+    <w:p>
+      <w:pPr>
+        <w:rPr>
+          <w:rFonts w:ascii="Cambria Math" w:hAnsi="Cambria Math"/>
+        </w:rPr>
+      </w:pPr>
+      <w:r>
+        <w:rPr>
+          <w:rFonts w:ascii="Cambria Math" w:hAnsi="Cambria Math"/>
+        </w:rPr>
+        <w:t>{</w:t>
+      </w:r>
+    </w:p>
+    <w:p>
+      <w:pPr>
+        <w:rPr>
+          <w:rFonts w:ascii="Cambria Math" w:hAnsi="Cambria Math"/>
+        </w:rPr>
+      </w:pPr>
+      <w:r>
+        <w:rPr>
+          <w:rFonts w:ascii="Cambria Math" w:hAnsi="Cambria Math"/>
+        </w:rPr>
+        <w:t xml:space="preserve">  /* MCU Configuration--------------------------------------------------------*/</w:t>
+      </w:r>
+    </w:p>
+    <w:p>
+      <w:pPr>
+        <w:rPr>
+          <w:rFonts w:ascii="Cambria Math" w:hAnsi="Cambria Math"/>
+        </w:rPr>
+      </w:pPr>
+    </w:p>
+    <w:p>
+      <w:pPr>
+        <w:rPr>
+          <w:rFonts w:ascii="Cambria Math" w:hAnsi="Cambria Math"/>
+        </w:rPr>
+      </w:pPr>
+      <w:r>
+        <w:rPr>
+          <w:rFonts w:ascii="Cambria Math" w:hAnsi="Cambria Math"/>
+        </w:rPr>
+        <w:t xml:space="preserve">  /* Reset of all peripherals, Initializes the Flash interface and the </w:t>
+      </w:r>
+      <w:proofErr w:type="spellStart"/>
+      <w:r>
+        <w:rPr>
+          <w:rFonts w:ascii="Cambria Math" w:hAnsi="Cambria Math"/>
+        </w:rPr>
+        <w:t>Systick</w:t>
+      </w:r>
+      <w:proofErr w:type="spellEnd"/>
+      <w:r>
+        <w:rPr>
+          <w:rFonts w:ascii="Cambria Math" w:hAnsi="Cambria Math"/>
+        </w:rPr>
+        <w:t>. */</w:t>
+      </w:r>
+    </w:p>
+    <w:p>
+      <w:pPr>
+        <w:rPr>
+          <w:rFonts w:ascii="Cambria Math" w:hAnsi="Cambria Math"/>
+        </w:rPr>
+      </w:pPr>
+      <w:r>
+        <w:rPr>
+          <w:rFonts w:ascii="Cambria Math" w:hAnsi="Cambria Math"/>
+        </w:rPr>
+        <w:t xml:space="preserve">  </w:t>
+      </w:r>
+      <w:proofErr w:type="spellStart"/>
+      <w:r>
+        <w:rPr>
+          <w:rFonts w:ascii="Cambria Math" w:hAnsi="Cambria Math"/>
+        </w:rPr>
+        <w:t>HAL_</w:t>
+      </w:r>
+      <w:proofErr w:type="gramStart"/>
+      <w:r>
+        <w:rPr>
+          <w:rFonts w:ascii="Cambria Math" w:hAnsi="Cambria Math"/>
+        </w:rPr>
+        <w:t>Init</w:t>
+      </w:r>
+      <w:proofErr w:type="spellEnd"/>
+      <w:r>
+        <w:rPr>
+          <w:rFonts w:ascii="Cambria Math" w:hAnsi="Cambria Math"/>
+        </w:rPr>
+        <w:t>(</w:t>
+      </w:r>
+      <w:proofErr w:type="gramEnd"/>
+      <w:r>
+        <w:rPr>
+          <w:rFonts w:ascii="Cambria Math" w:hAnsi="Cambria Math"/>
+        </w:rPr>
+        <w:t>);</w:t>
+      </w:r>
+    </w:p>
+    <w:p>
+      <w:pPr>
+        <w:rPr>
+          <w:rFonts w:ascii="Cambria Math" w:hAnsi="Cambria Math"/>
+        </w:rPr>
+      </w:pPr>
+    </w:p>
+    <w:p>
+      <w:pPr>
+        <w:rPr>
+          <w:rFonts w:ascii="Cambria Math" w:hAnsi="Cambria Math"/>
+        </w:rPr>
+      </w:pPr>
+      <w:r>
+        <w:rPr>
+          <w:rFonts w:ascii="Cambria Math" w:hAnsi="Cambria Math"/>
+        </w:rPr>
+        <w:t xml:space="preserve">  /* Configure the system clock */</w:t>
+      </w:r>
+    </w:p>
+    <w:p>
+      <w:pPr>
+        <w:rPr>
+          <w:rFonts w:ascii="Cambria Math" w:hAnsi="Cambria Math"/>
+        </w:rPr>
+      </w:pPr>
+      <w:r>
+        <w:rPr>
+          <w:rFonts w:ascii="Cambria Math" w:hAnsi="Cambria Math"/>
+        </w:rPr>
+        <w:t xml:space="preserve">  </w:t>
+      </w:r>
+      <w:proofErr w:type="spellStart"/>
+      <w:r>
+        <w:rPr>
+          <w:rFonts w:ascii="Cambria Math" w:hAnsi="Cambria Math"/>
+        </w:rPr>
+        <w:t>SystemClock_</w:t>
+      </w:r>
+      <w:proofErr w:type="gramStart"/>
+      <w:r>
+        <w:rPr>
+          <w:rFonts w:ascii="Cambria Math" w:hAnsi="Cambria Math"/>
+        </w:rPr>
+        <w:t>Config</w:t>
+      </w:r>
+      <w:proofErr w:type="spellEnd"/>
+      <w:r>
+        <w:rPr>
+          <w:rFonts w:ascii="Cambria Math" w:hAnsi="Cambria Math"/>
+        </w:rPr>
+        <w:t>(</w:t>
+      </w:r>
+      <w:proofErr w:type="gramEnd"/>
+      <w:r>
+        <w:rPr>
+          <w:rFonts w:ascii="Cambria Math" w:hAnsi="Cambria Math"/>
+        </w:rPr>
+        <w:t>);</w:t>
+      </w:r>
+    </w:p>
+    <w:p>
+      <w:pPr>
+        <w:rPr>
+          <w:rFonts w:ascii="Cambria Math" w:hAnsi="Cambria Math"/>
+        </w:rPr>
+      </w:pPr>
+    </w:p>
+    <w:p>
+      <w:pPr>
+        <w:rPr>
+          <w:rFonts w:ascii="Cambria Math" w:hAnsi="Cambria Math"/>
+        </w:rPr>
+      </w:pPr>
+      <w:r>
+        <w:rPr>
+          <w:rFonts w:ascii="Cambria Math" w:hAnsi="Cambria Math"/>
+        </w:rPr>
+        <w:tab/>
+      </w:r>
+      <w:proofErr w:type="spellStart"/>
+      <w:proofErr w:type="gramStart"/>
+      <w:r>
+        <w:rPr>
+          <w:rFonts w:ascii="Cambria Math" w:hAnsi="Cambria Math"/>
+        </w:rPr>
+        <w:t>SetPins</w:t>
+      </w:r>
+      <w:proofErr w:type="spellEnd"/>
+      <w:r>
+        <w:rPr>
+          <w:rFonts w:ascii="Cambria Math" w:hAnsi="Cambria Math"/>
+        </w:rPr>
+        <w:t>(</w:t>
+      </w:r>
+      <w:proofErr w:type="gramEnd"/>
+      <w:r>
+        <w:rPr>
+          <w:rFonts w:ascii="Cambria Math" w:hAnsi="Cambria Math"/>
+        </w:rPr>
+        <w:t>);</w:t>
+      </w:r>
+    </w:p>
+    <w:p>
+      <w:pPr>
+        <w:rPr>
+          <w:rFonts w:ascii="Cambria Math" w:hAnsi="Cambria Math"/>
+        </w:rPr>
+      </w:pPr>
+    </w:p>
+    <w:p>
+      <w:pPr>
+        <w:rPr>
+          <w:rFonts w:ascii="Cambria Math" w:hAnsi="Cambria Math"/>
+        </w:rPr>
+      </w:pPr>
+      <w:r>
+        <w:rPr>
+          <w:rFonts w:ascii="Cambria Math" w:hAnsi="Cambria Math"/>
+        </w:rPr>
+        <w:tab/>
+      </w:r>
+      <w:proofErr w:type="spellStart"/>
+      <w:proofErr w:type="gramStart"/>
+      <w:r>
+        <w:rPr>
+          <w:rFonts w:ascii="Cambria Math" w:hAnsi="Cambria Math"/>
+        </w:rPr>
+        <w:t>SetTimers</w:t>
+      </w:r>
+      <w:proofErr w:type="spellEnd"/>
+      <w:r>
+        <w:rPr>
+          <w:rFonts w:ascii="Cambria Math" w:hAnsi="Cambria Math"/>
+        </w:rPr>
+        <w:t>(</w:t>
+      </w:r>
+      <w:proofErr w:type="gramEnd"/>
+      <w:r>
+        <w:rPr>
+          <w:rFonts w:ascii="Cambria Math" w:hAnsi="Cambria Math"/>
+        </w:rPr>
+        <w:t>);</w:t>
+      </w:r>
+    </w:p>
+    <w:p>
+      <w:pPr>
+        <w:rPr>
+          <w:rFonts w:ascii="Cambria Math" w:hAnsi="Cambria Math"/>
+        </w:rPr>
+      </w:pPr>
+    </w:p>
+    <w:p>
+      <w:pPr>
+        <w:rPr>
+          <w:rFonts w:ascii="Cambria Math" w:hAnsi="Cambria Math"/>
+        </w:rPr>
+      </w:pPr>
+      <w:r>
+        <w:rPr>
+          <w:rFonts w:ascii="Cambria Math" w:hAnsi="Cambria Math"/>
+        </w:rPr>
+        <w:t xml:space="preserve">  /* Infinite loop */</w:t>
+      </w:r>
+    </w:p>
+    <w:p>
+      <w:pPr>
+        <w:rPr>
+          <w:rFonts w:ascii="Cambria Math" w:hAnsi="Cambria Math"/>
+        </w:rPr>
+      </w:pPr>
+      <w:r>
+        <w:rPr>
+          <w:rFonts w:ascii="Cambria Math" w:hAnsi="Cambria Math"/>
+        </w:rPr>
+        <w:t xml:space="preserve">  while (1)</w:t>
+      </w:r>
+    </w:p>
+    <w:p>
+      <w:pPr>
+        <w:rPr>
+          <w:rFonts w:ascii="Cambria Math" w:hAnsi="Cambria Math"/>
+        </w:rPr>
+      </w:pPr>
+      <w:r>
+        <w:rPr>
+          <w:rFonts w:ascii="Cambria Math" w:hAnsi="Cambria Math"/>
+        </w:rPr>
+        <w:t xml:space="preserve">  {</w:t>
+      </w:r>
+    </w:p>
+    <w:p>
+      <w:pPr>
+        <w:rPr>
+          <w:rFonts w:ascii="Cambria Math" w:hAnsi="Cambria Math"/>
+        </w:rPr>
+      </w:pPr>
+      <w:r>
+        <w:rPr>
+          <w:rFonts w:ascii="Cambria Math" w:hAnsi="Cambria Math"/>
+        </w:rPr>
+        <w:t xml:space="preserve">  }</w:t>
+      </w:r>
+    </w:p>
+    <w:p>
+      <w:pPr>
+        <w:rPr>
+          <w:rFonts w:ascii="Cambria Math" w:hAnsi="Cambria Math"/>
+        </w:rPr>
+      </w:pPr>
+      <w:r>
+        <w:rPr>
+          <w:rFonts w:ascii="Cambria Math" w:hAnsi="Cambria Math"/>
+        </w:rPr>
+        <w:t>}</w:t>
+      </w:r>
+    </w:p>
+    <w:p>
+      <w:pPr>
+        <w:rPr>
+          <w:rFonts w:ascii="Cambria Math" w:hAnsi="Cambria Math"/>
+        </w:rPr>
+      </w:pPr>
+    </w:p>
+    <w:p>
+      <w:pPr>
+        <w:rPr>
+          <w:rFonts w:ascii="Cambria Math" w:hAnsi="Cambria Math"/>
+        </w:rPr>
+      </w:pPr>
+      <w:r>
+        <w:rPr>
+          <w:rFonts w:ascii="Cambria Math" w:hAnsi="Cambria Math"/>
+        </w:rPr>
+        <w:t>/*</w:t>
+      </w:r>
+    </w:p>
+    <w:p>
+      <w:pPr>
+        <w:rPr>
+          <w:rFonts w:ascii="Cambria Math" w:hAnsi="Cambria Math"/>
+        </w:rPr>
+      </w:pPr>
+      <w:r>
+        <w:rPr>
+          <w:rFonts w:ascii="Cambria Math" w:hAnsi="Cambria Math"/>
+        </w:rPr>
+        <w:t xml:space="preserve"> * timer2 interrupt handler (3.1 Q5)</w:t>
+      </w:r>
+    </w:p>
+    <w:p>
+      <w:pPr>
+        <w:rPr>
+          <w:rFonts w:ascii="Cambria Math" w:hAnsi="Cambria Math"/>
+        </w:rPr>
+      </w:pPr>
+      <w:r>
+        <w:rPr>
+          <w:rFonts w:ascii="Cambria Math" w:hAnsi="Cambria Math"/>
+        </w:rPr>
+        <w:t xml:space="preserve"> */</w:t>
+      </w:r>
+    </w:p>
+    <w:p>
+      <w:pPr>
+        <w:rPr>
+          <w:rFonts w:ascii="Cambria Math" w:hAnsi="Cambria Math"/>
+        </w:rPr>
+      </w:pPr>
+      <w:r>
+        <w:rPr>
+          <w:rFonts w:ascii="Cambria Math" w:hAnsi="Cambria Math"/>
+        </w:rPr>
+        <w:t>void TIM2_IRQHandler(void</w:t>
+      </w:r>
+      <w:proofErr w:type="gramStart"/>
+      <w:r>
+        <w:rPr>
+          <w:rFonts w:ascii="Cambria Math" w:hAnsi="Cambria Math"/>
+        </w:rPr>
+        <w:t>){</w:t>
+      </w:r>
+      <w:proofErr w:type="gramEnd"/>
+    </w:p>
+    <w:p>
+      <w:pPr>
+        <w:rPr>
+          <w:rFonts w:ascii="Cambria Math" w:hAnsi="Cambria Math"/>
+        </w:rPr>
+      </w:pPr>
+      <w:r>
+        <w:rPr>
+          <w:rFonts w:ascii="Cambria Math" w:hAnsi="Cambria Math"/>
+        </w:rPr>
+        <w:tab/>
+      </w:r>
+      <w:r>
+        <w:rPr>
+          <w:rFonts w:ascii="Cambria Math" w:hAnsi="Cambria Math"/>
+        </w:rPr>
+        <w:tab/>
+        <w:t>// toggle green and orange LEDs when the interrupt is triggered</w:t>
+      </w:r>
+    </w:p>
+    <w:p>
+      <w:pPr>
+        <w:rPr>
+          <w:rFonts w:ascii="Cambria Math" w:hAnsi="Cambria Math"/>
+        </w:rPr>
+      </w:pPr>
+      <w:r>
+        <w:rPr>
+          <w:rFonts w:ascii="Cambria Math" w:hAnsi="Cambria Math"/>
+        </w:rPr>
+        <w:tab/>
+        <w:t>GPIOC-&gt;ODR ^= GPIO_ODR_</w:t>
+      </w:r>
+      <w:proofErr w:type="gramStart"/>
+      <w:r>
+        <w:rPr>
+          <w:rFonts w:ascii="Cambria Math" w:hAnsi="Cambria Math"/>
+        </w:rPr>
+        <w:t>8;</w:t>
+      </w:r>
+      <w:proofErr w:type="gramEnd"/>
+    </w:p>
+    <w:p>
+      <w:pPr>
+        <w:rPr>
+          <w:rFonts w:ascii="Cambria Math" w:hAnsi="Cambria Math"/>
+        </w:rPr>
+      </w:pPr>
+      <w:r>
+        <w:rPr>
+          <w:rFonts w:ascii="Cambria Math" w:hAnsi="Cambria Math"/>
+        </w:rPr>
+        <w:tab/>
+        <w:t>GPIOC-&gt;ODR ^= GPIO_ODR_</w:t>
+      </w:r>
+      <w:proofErr w:type="gramStart"/>
+      <w:r>
+        <w:rPr>
+          <w:rFonts w:ascii="Cambria Math" w:hAnsi="Cambria Math"/>
+        </w:rPr>
+        <w:t>9;</w:t>
+      </w:r>
+      <w:proofErr w:type="gramEnd"/>
+    </w:p>
+    <w:p>
+      <w:pPr>
+        <w:rPr>
+          <w:rFonts w:ascii="Cambria Math" w:hAnsi="Cambria Math"/>
+        </w:rPr>
+      </w:pPr>
+    </w:p>
+    <w:p>
+      <w:pPr>
+        <w:rPr>
+          <w:rFonts w:ascii="Cambria Math" w:hAnsi="Cambria Math"/>
+        </w:rPr>
+      </w:pPr>
+      <w:r>
+        <w:rPr>
+          <w:rFonts w:ascii="Cambria Math" w:hAnsi="Cambria Math"/>
+        </w:rPr>
+        <w:tab/>
+        <w:t>// clear the pending flag in SR (3.1 Q6)</w:t>
+      </w:r>
+    </w:p>
+    <w:p>
+      <w:pPr>
+        <w:rPr>
+          <w:rFonts w:ascii="Cambria Math" w:hAnsi="Cambria Math"/>
+        </w:rPr>
+      </w:pPr>
+      <w:r>
+        <w:rPr>
+          <w:rFonts w:ascii="Cambria Math" w:hAnsi="Cambria Math"/>
+        </w:rPr>
+        <w:tab/>
+        <w:t>TIM2-&gt;SR &amp;= ~</w:t>
+      </w:r>
+      <w:proofErr w:type="gramStart"/>
+      <w:r>
+        <w:rPr>
+          <w:rFonts w:ascii="Cambria Math" w:hAnsi="Cambria Math"/>
+        </w:rPr>
+        <w:t>0x00000001;</w:t>
+      </w:r>
+      <w:proofErr w:type="gramEnd"/>
+    </w:p>
+    <w:p>
+      <w:pPr>
+        <w:rPr>
+          <w:rFonts w:ascii="Cambria Math" w:hAnsi="Cambria Math"/>
+        </w:rPr>
+      </w:pPr>
+      <w:r>
+        <w:rPr>
+          <w:rFonts w:ascii="Cambria Math" w:hAnsi="Cambria Math"/>
+        </w:rPr>
+        <w:t>}</w:t>
+      </w:r>
+    </w:p>
+    <w:p>
+      <w:pPr>
+        <w:rPr>
+          <w:rFonts w:ascii="Cambria Math" w:hAnsi="Cambria Math"/>
+        </w:rPr>
+      </w:pPr>
+    </w:p>
+    <w:p>
+      <w:pPr>
+        <w:rPr>
+          <w:rFonts w:ascii="Cambria Math" w:hAnsi="Cambria Math"/>
+        </w:rPr>
+      </w:pPr>
+      <w:r>
+        <w:rPr>
+          <w:rFonts w:ascii="Cambria Math" w:hAnsi="Cambria Math"/>
+        </w:rPr>
+        <w:t>/* timer setup function */</w:t>
+      </w:r>
+    </w:p>
+    <w:p>
+      <w:pPr>
+        <w:rPr>
+          <w:rFonts w:ascii="Cambria Math" w:hAnsi="Cambria Math"/>
+        </w:rPr>
+      </w:pPr>
+      <w:r>
+        <w:rPr>
+          <w:rFonts w:ascii="Cambria Math" w:hAnsi="Cambria Math"/>
+        </w:rPr>
+        <w:t xml:space="preserve">void </w:t>
+      </w:r>
+      <w:proofErr w:type="spellStart"/>
+      <w:r>
+        <w:rPr>
+          <w:rFonts w:ascii="Cambria Math" w:hAnsi="Cambria Math"/>
+        </w:rPr>
+        <w:t>SetTimers</w:t>
+      </w:r>
+      <w:proofErr w:type="spellEnd"/>
+      <w:r>
+        <w:rPr>
+          <w:rFonts w:ascii="Cambria Math" w:hAnsi="Cambria Math"/>
+        </w:rPr>
+        <w:t>(void</w:t>
+      </w:r>
+      <w:proofErr w:type="gramStart"/>
+      <w:r>
+        <w:rPr>
+          <w:rFonts w:ascii="Cambria Math" w:hAnsi="Cambria Math"/>
+        </w:rPr>
+        <w:t>){</w:t>
+      </w:r>
+      <w:proofErr w:type="gramEnd"/>
+    </w:p>
+    <w:p>
+      <w:pPr>
+        <w:rPr>
+          <w:rFonts w:ascii="Cambria Math" w:hAnsi="Cambria Math"/>
+        </w:rPr>
+      </w:pPr>
+      <w:r>
+        <w:rPr>
+          <w:rFonts w:ascii="Cambria Math" w:hAnsi="Cambria Math"/>
+        </w:rPr>
+        <w:lastRenderedPageBreak/>
+        <w:tab/>
+        <w:t>// enable the timer clock</w:t>
+      </w:r>
+    </w:p>
+    <w:p>
+      <w:pPr>
+        <w:rPr>
+          <w:rFonts w:ascii="Cambria Math" w:hAnsi="Cambria Math"/>
+        </w:rPr>
+      </w:pPr>
+      <w:r>
+        <w:rPr>
+          <w:rFonts w:ascii="Cambria Math" w:hAnsi="Cambria Math"/>
+        </w:rPr>
+        <w:tab/>
+        <w:t>RCC-&gt;APB1ENR |= RCC_APB1ENR_</w:t>
+      </w:r>
+      <w:proofErr w:type="gramStart"/>
+      <w:r>
+        <w:rPr>
+          <w:rFonts w:ascii="Cambria Math" w:hAnsi="Cambria Math"/>
+        </w:rPr>
+        <w:t>TIM2EN;</w:t>
+      </w:r>
+      <w:proofErr w:type="gramEnd"/>
+    </w:p>
+    <w:p>
+      <w:pPr>
+        <w:rPr>
+          <w:rFonts w:ascii="Cambria Math" w:hAnsi="Cambria Math"/>
+        </w:rPr>
+      </w:pPr>
+      <w:r>
+        <w:rPr>
+          <w:rFonts w:ascii="Cambria Math" w:hAnsi="Cambria Math"/>
+        </w:rPr>
+        <w:tab/>
+      </w:r>
+    </w:p>
+    <w:p>
+      <w:pPr>
+        <w:rPr>
+          <w:rFonts w:ascii="Cambria Math" w:hAnsi="Cambria Math"/>
+        </w:rPr>
+      </w:pPr>
+      <w:r>
+        <w:rPr>
+          <w:rFonts w:ascii="Cambria Math" w:hAnsi="Cambria Math"/>
+        </w:rPr>
+        <w:tab/>
+        <w:t>// configure timer to trigger an update event at 4Hz (default processor frequency = 8MHz)</w:t>
+      </w:r>
+    </w:p>
+    <w:p>
+      <w:pPr>
+        <w:rPr>
+          <w:rFonts w:ascii="Cambria Math" w:hAnsi="Cambria Math"/>
+        </w:rPr>
+      </w:pPr>
+      <w:r>
+        <w:rPr>
+          <w:rFonts w:ascii="Cambria Math" w:hAnsi="Cambria Math"/>
+        </w:rPr>
+        <w:tab/>
+        <w:t>TIM2-&gt;PSC = 7999;</w:t>
+      </w:r>
+      <w:r>
+        <w:rPr>
+          <w:rFonts w:ascii="Cambria Math" w:hAnsi="Cambria Math"/>
+        </w:rPr>
+        <w:tab/>
+      </w:r>
+      <w:r>
+        <w:rPr>
+          <w:rFonts w:ascii="Cambria Math" w:hAnsi="Cambria Math"/>
+        </w:rPr>
+        <w:tab/>
+      </w:r>
+      <w:r>
+        <w:rPr>
+          <w:rFonts w:ascii="Cambria Math" w:hAnsi="Cambria Math"/>
+        </w:rPr>
+        <w:tab/>
+        <w:t xml:space="preserve">// </w:t>
+      </w:r>
+      <w:proofErr w:type="spellStart"/>
+      <w:r>
+        <w:rPr>
+          <w:rFonts w:ascii="Cambria Math" w:hAnsi="Cambria Math"/>
+        </w:rPr>
+        <w:t>prescaler</w:t>
+      </w:r>
+      <w:proofErr w:type="spellEnd"/>
+      <w:r>
+        <w:rPr>
+          <w:rFonts w:ascii="Cambria Math" w:hAnsi="Cambria Math"/>
+        </w:rPr>
+        <w:t xml:space="preserve"> value = 7999 (3.1 Q2)</w:t>
+      </w:r>
+    </w:p>
+    <w:p>
+      <w:pPr>
+        <w:rPr>
+          <w:rFonts w:ascii="Cambria Math" w:hAnsi="Cambria Math"/>
+        </w:rPr>
+      </w:pPr>
+      <w:r>
+        <w:rPr>
+          <w:rFonts w:ascii="Cambria Math" w:hAnsi="Cambria Math"/>
+        </w:rPr>
+        <w:tab/>
+        <w:t>TIM2-&gt;ARR = 250;</w:t>
+      </w:r>
+      <w:r>
+        <w:rPr>
+          <w:rFonts w:ascii="Cambria Math" w:hAnsi="Cambria Math"/>
+        </w:rPr>
+        <w:tab/>
+      </w:r>
+      <w:r>
+        <w:rPr>
+          <w:rFonts w:ascii="Cambria Math" w:hAnsi="Cambria Math"/>
+        </w:rPr>
+        <w:tab/>
+      </w:r>
+      <w:r>
+        <w:rPr>
+          <w:rFonts w:ascii="Cambria Math" w:hAnsi="Cambria Math"/>
+        </w:rPr>
+        <w:tab/>
+        <w:t>// auto-reload value = 250 (3.1 Q2)</w:t>
+      </w:r>
+    </w:p>
+    <w:p>
+      <w:pPr>
+        <w:rPr>
+          <w:rFonts w:ascii="Cambria Math" w:hAnsi="Cambria Math"/>
+        </w:rPr>
+      </w:pPr>
+      <w:r>
+        <w:rPr>
+          <w:rFonts w:ascii="Cambria Math" w:hAnsi="Cambria Math"/>
+        </w:rPr>
+        <w:tab/>
+        <w:t>TIM2-&gt;DIER |= 0x00000001;</w:t>
+      </w:r>
+      <w:r>
+        <w:rPr>
+          <w:rFonts w:ascii="Cambria Math" w:hAnsi="Cambria Math"/>
+        </w:rPr>
+        <w:tab/>
+      </w:r>
+      <w:r>
+        <w:rPr>
+          <w:rFonts w:ascii="Cambria Math" w:hAnsi="Cambria Math"/>
+        </w:rPr>
+        <w:tab/>
+      </w:r>
+      <w:r>
+        <w:rPr>
+          <w:rFonts w:ascii="Cambria Math" w:hAnsi="Cambria Math"/>
+        </w:rPr>
+        <w:tab/>
+        <w:t>// enable the update interrupt (3.1 Q3)</w:t>
+      </w:r>
+    </w:p>
+    <w:p>
+      <w:pPr>
+        <w:rPr>
+          <w:rFonts w:ascii="Cambria Math" w:hAnsi="Cambria Math"/>
+        </w:rPr>
+      </w:pPr>
+      <w:r>
+        <w:rPr>
+          <w:rFonts w:ascii="Cambria Math" w:hAnsi="Cambria Math"/>
+        </w:rPr>
+        <w:tab/>
+      </w:r>
+    </w:p>
+    <w:p>
+      <w:pPr>
+        <w:rPr>
+          <w:rFonts w:ascii="Cambria Math" w:hAnsi="Cambria Math"/>
+        </w:rPr>
+      </w:pPr>
+      <w:r>
+        <w:rPr>
+          <w:rFonts w:ascii="Cambria Math" w:hAnsi="Cambria Math"/>
+        </w:rPr>
+        <w:tab/>
+        <w:t>TIM2-&gt;CR1 |= TIM_CR1_CEN_Msk;</w:t>
+      </w:r>
+      <w:r>
+        <w:rPr>
+          <w:rFonts w:ascii="Cambria Math" w:hAnsi="Cambria Math"/>
+        </w:rPr>
+        <w:tab/>
+      </w:r>
+      <w:r>
+        <w:rPr>
+          <w:rFonts w:ascii="Cambria Math" w:hAnsi="Cambria Math"/>
+        </w:rPr>
+        <w:tab/>
+      </w:r>
+      <w:r>
+        <w:rPr>
+          <w:rFonts w:ascii="Cambria Math" w:hAnsi="Cambria Math"/>
+        </w:rPr>
+        <w:tab/>
+        <w:t>// enable the timer (3.1 Q4)</w:t>
+      </w:r>
+    </w:p>
+    <w:p>
+      <w:pPr>
+        <w:rPr>
+          <w:rFonts w:ascii="Cambria Math" w:hAnsi="Cambria Math"/>
+        </w:rPr>
+      </w:pPr>
+    </w:p>
+    <w:p>
+      <w:pPr>
+        <w:rPr>
+          <w:rFonts w:ascii="Cambria Math" w:hAnsi="Cambria Math"/>
+        </w:rPr>
+      </w:pPr>
+      <w:r>
+        <w:rPr>
+          <w:rFonts w:ascii="Cambria Math" w:hAnsi="Cambria Math"/>
+        </w:rPr>
+        <w:tab/>
+        <w:t xml:space="preserve">// find the </w:t>
+      </w:r>
+      <w:proofErr w:type="spellStart"/>
+      <w:r>
+        <w:rPr>
+          <w:rFonts w:ascii="Cambria Math" w:hAnsi="Cambria Math"/>
+        </w:rPr>
+        <w:t>IRQn_Type</w:t>
+      </w:r>
+      <w:proofErr w:type="spellEnd"/>
+      <w:r>
+        <w:rPr>
+          <w:rFonts w:ascii="Cambria Math" w:hAnsi="Cambria Math"/>
+        </w:rPr>
+        <w:t xml:space="preserve"> for TIM2_IRQn, enable it (3.1 Q5)</w:t>
+      </w:r>
+    </w:p>
+    <w:p>
+      <w:pPr>
+        <w:rPr>
+          <w:rFonts w:ascii="Cambria Math" w:hAnsi="Cambria Math"/>
+        </w:rPr>
+      </w:pPr>
+      <w:r>
+        <w:rPr>
+          <w:rFonts w:ascii="Cambria Math" w:hAnsi="Cambria Math"/>
+        </w:rPr>
+        <w:tab/>
+      </w:r>
+      <w:proofErr w:type="spellStart"/>
+      <w:r>
+        <w:rPr>
+          <w:rFonts w:ascii="Cambria Math" w:hAnsi="Cambria Math"/>
+        </w:rPr>
+        <w:t>NVIC_</w:t>
+      </w:r>
+      <w:proofErr w:type="gramStart"/>
+      <w:r>
+        <w:rPr>
+          <w:rFonts w:ascii="Cambria Math" w:hAnsi="Cambria Math"/>
+        </w:rPr>
+        <w:t>EnableIRQ</w:t>
+      </w:r>
+      <w:proofErr w:type="spellEnd"/>
+      <w:r>
+        <w:rPr>
+          <w:rFonts w:ascii="Cambria Math" w:hAnsi="Cambria Math"/>
+        </w:rPr>
+        <w:t>(</w:t>
+      </w:r>
+      <w:proofErr w:type="gramEnd"/>
+      <w:r>
+        <w:rPr>
+          <w:rFonts w:ascii="Cambria Math" w:hAnsi="Cambria Math"/>
+        </w:rPr>
+        <w:t>TIM2_IRQn);</w:t>
+      </w:r>
+    </w:p>
+    <w:p>
+      <w:pPr>
+        <w:rPr>
+          <w:rFonts w:ascii="Cambria Math" w:hAnsi="Cambria Math"/>
+        </w:rPr>
+      </w:pPr>
+      <w:r>
+        <w:rPr>
+          <w:rFonts w:ascii="Cambria Math" w:hAnsi="Cambria Math"/>
+        </w:rPr>
+        <w:t>}</w:t>
+      </w:r>
+    </w:p>
+    <w:p>
+      <w:pPr>
+        <w:rPr>
+          <w:rFonts w:ascii="Cambria Math" w:hAnsi="Cambria Math"/>
+        </w:rPr>
+      </w:pPr>
+    </w:p>
+    <w:p>
+      <w:pPr>
+        <w:rPr>
+          <w:rFonts w:ascii="Cambria Math" w:hAnsi="Cambria Math"/>
+        </w:rPr>
+      </w:pPr>
+      <w:r>
+        <w:rPr>
+          <w:rFonts w:ascii="Cambria Math" w:hAnsi="Cambria Math"/>
+        </w:rPr>
+        <w:t>/**</w:t>
+      </w:r>
+    </w:p>
+    <w:p>
+      <w:pPr>
+        <w:rPr>
+          <w:rFonts w:ascii="Cambria Math" w:hAnsi="Cambria Math"/>
+        </w:rPr>
+      </w:pPr>
+      <w:r>
+        <w:rPr>
+          <w:rFonts w:ascii="Cambria Math" w:hAnsi="Cambria Math"/>
+        </w:rPr>
+        <w:t xml:space="preserve">  * Set the pins according to the lab instructions</w:t>
+      </w:r>
+    </w:p>
+    <w:p>
+      <w:pPr>
+        <w:rPr>
+          <w:rFonts w:ascii="Cambria Math" w:hAnsi="Cambria Math"/>
+        </w:rPr>
+      </w:pPr>
+      <w:r>
+        <w:rPr>
+          <w:rFonts w:ascii="Cambria Math" w:hAnsi="Cambria Math"/>
+        </w:rPr>
+        <w:t xml:space="preserve">  * Helper method so the main method doesn't look overcrowded</w:t>
+      </w:r>
+    </w:p>
+    <w:p>
+      <w:pPr>
+        <w:rPr>
+          <w:rFonts w:ascii="Cambria Math" w:hAnsi="Cambria Math"/>
+        </w:rPr>
+      </w:pPr>
+      <w:r>
+        <w:rPr>
+          <w:rFonts w:ascii="Cambria Math" w:hAnsi="Cambria Math"/>
+        </w:rPr>
+        <w:t xml:space="preserve">  */</w:t>
+      </w:r>
+    </w:p>
+    <w:p>
+      <w:pPr>
+        <w:rPr>
+          <w:rFonts w:ascii="Cambria Math" w:hAnsi="Cambria Math"/>
+        </w:rPr>
+      </w:pPr>
+      <w:r>
+        <w:rPr>
+          <w:rFonts w:ascii="Cambria Math" w:hAnsi="Cambria Math"/>
+        </w:rPr>
+        <w:t xml:space="preserve">void </w:t>
+      </w:r>
+      <w:proofErr w:type="spellStart"/>
+      <w:r>
+        <w:rPr>
+          <w:rFonts w:ascii="Cambria Math" w:hAnsi="Cambria Math"/>
+        </w:rPr>
+        <w:t>SetPins</w:t>
+      </w:r>
+      <w:proofErr w:type="spellEnd"/>
+      <w:r>
+        <w:rPr>
+          <w:rFonts w:ascii="Cambria Math" w:hAnsi="Cambria Math"/>
+        </w:rPr>
+        <w:t>(void</w:t>
+      </w:r>
+      <w:proofErr w:type="gramStart"/>
+      <w:r>
+        <w:rPr>
+          <w:rFonts w:ascii="Cambria Math" w:hAnsi="Cambria Math"/>
+        </w:rPr>
+        <w:t>){</w:t>
+      </w:r>
+      <w:proofErr w:type="gramEnd"/>
+    </w:p>
+    <w:p>
+      <w:pPr>
+        <w:rPr>
+          <w:rFonts w:ascii="Cambria Math" w:hAnsi="Cambria Math"/>
+        </w:rPr>
+      </w:pPr>
+      <w:r>
+        <w:rPr>
+          <w:rFonts w:ascii="Cambria Math" w:hAnsi="Cambria Math"/>
+        </w:rPr>
+        <w:tab/>
+        <w:t>// enable the GPIOC peripheral clock</w:t>
+      </w:r>
+    </w:p>
+    <w:p>
+      <w:pPr>
+        <w:rPr>
+          <w:rFonts w:ascii="Cambria Math" w:hAnsi="Cambria Math"/>
+        </w:rPr>
+      </w:pPr>
+      <w:r>
+        <w:rPr>
+          <w:rFonts w:ascii="Cambria Math" w:hAnsi="Cambria Math"/>
+        </w:rPr>
+        <w:tab/>
+        <w:t>RCC-&gt;AHBENR |= RCC_AHBENR_</w:t>
+      </w:r>
+      <w:proofErr w:type="gramStart"/>
+      <w:r>
+        <w:rPr>
+          <w:rFonts w:ascii="Cambria Math" w:hAnsi="Cambria Math"/>
+        </w:rPr>
+        <w:t>GPIOCEN;</w:t>
+      </w:r>
+      <w:proofErr w:type="gramEnd"/>
+    </w:p>
+    <w:p>
+      <w:pPr>
+        <w:rPr>
+          <w:rFonts w:ascii="Cambria Math" w:hAnsi="Cambria Math"/>
+        </w:rPr>
+      </w:pPr>
+    </w:p>
+    <w:p>
+      <w:pPr>
+        <w:rPr>
+          <w:rFonts w:ascii="Cambria Math" w:hAnsi="Cambria Math"/>
+        </w:rPr>
+      </w:pPr>
+      <w:r>
+        <w:rPr>
+          <w:rFonts w:ascii="Cambria Math" w:hAnsi="Cambria Math"/>
+        </w:rPr>
+        <w:tab/>
+        <w:t xml:space="preserve">// set the </w:t>
+      </w:r>
+      <w:proofErr w:type="gramStart"/>
+      <w:r>
+        <w:rPr>
+          <w:rFonts w:ascii="Cambria Math" w:hAnsi="Cambria Math"/>
+        </w:rPr>
+        <w:t>general purpose</w:t>
+      </w:r>
+      <w:proofErr w:type="gramEnd"/>
+      <w:r>
+        <w:rPr>
+          <w:rFonts w:ascii="Cambria Math" w:hAnsi="Cambria Math"/>
+        </w:rPr>
+        <w:t xml:space="preserve"> output for the LEDs</w:t>
+      </w:r>
+    </w:p>
+    <w:p>
+      <w:pPr>
+        <w:rPr>
+          <w:rFonts w:ascii="Cambria Math" w:hAnsi="Cambria Math"/>
+        </w:rPr>
+      </w:pPr>
+      <w:r>
+        <w:rPr>
+          <w:rFonts w:ascii="Cambria Math" w:hAnsi="Cambria Math"/>
+        </w:rPr>
+        <w:tab/>
+        <w:t>// bits = 01</w:t>
+      </w:r>
+    </w:p>
+    <w:p>
+      <w:pPr>
+        <w:rPr>
+          <w:rFonts w:ascii="Cambria Math" w:hAnsi="Cambria Math"/>
+        </w:rPr>
+      </w:pPr>
+      <w:r>
+        <w:rPr>
+          <w:rFonts w:ascii="Cambria Math" w:hAnsi="Cambria Math"/>
+        </w:rPr>
+        <w:tab/>
+        <w:t>GPIOC-&gt;MODER |= GPIO_MODER_MODER8_</w:t>
+      </w:r>
+      <w:proofErr w:type="gramStart"/>
+      <w:r>
+        <w:rPr>
+          <w:rFonts w:ascii="Cambria Math" w:hAnsi="Cambria Math"/>
+        </w:rPr>
+        <w:t>0;</w:t>
+      </w:r>
+      <w:proofErr w:type="gramEnd"/>
+    </w:p>
+    <w:p>
+      <w:pPr>
+        <w:rPr>
+          <w:rFonts w:ascii="Cambria Math" w:hAnsi="Cambria Math"/>
+        </w:rPr>
+      </w:pPr>
+      <w:r>
+        <w:rPr>
+          <w:rFonts w:ascii="Cambria Math" w:hAnsi="Cambria Math"/>
+        </w:rPr>
+        <w:tab/>
+        <w:t>GPIOC-&gt;MODER |= GPIO_MODER_MODER9_</w:t>
+      </w:r>
+      <w:proofErr w:type="gramStart"/>
+      <w:r>
+        <w:rPr>
+          <w:rFonts w:ascii="Cambria Math" w:hAnsi="Cambria Math"/>
+        </w:rPr>
+        <w:t>0;</w:t>
+      </w:r>
+      <w:proofErr w:type="gramEnd"/>
+    </w:p>
+    <w:p>
+      <w:pPr>
+        <w:rPr>
+          <w:rFonts w:ascii="Cambria Math" w:hAnsi="Cambria Math"/>
+        </w:rPr>
+      </w:pPr>
+    </w:p>
+    <w:p>
+      <w:pPr>
+        <w:rPr>
+          <w:rFonts w:ascii="Cambria Math" w:hAnsi="Cambria Math"/>
+        </w:rPr>
+      </w:pPr>
+      <w:r>
+        <w:rPr>
+          <w:rFonts w:ascii="Cambria Math" w:hAnsi="Cambria Math"/>
+        </w:rPr>
+        <w:tab/>
+        <w:t>// LEDs have push-pull output type = both bits cleared</w:t>
+      </w:r>
+    </w:p>
+    <w:p>
+      <w:pPr>
+        <w:rPr>
+          <w:rFonts w:ascii="Cambria Math" w:hAnsi="Cambria Math"/>
+        </w:rPr>
+      </w:pPr>
+      <w:r>
+        <w:rPr>
+          <w:rFonts w:ascii="Cambria Math" w:hAnsi="Cambria Math"/>
+        </w:rPr>
+        <w:tab/>
+        <w:t>GPIOC-&gt;OTYPER &amp;= ~(GPIO_OTYPER_OT_8</w:t>
+      </w:r>
+      <w:proofErr w:type="gramStart"/>
+      <w:r>
+        <w:rPr>
+          <w:rFonts w:ascii="Cambria Math" w:hAnsi="Cambria Math"/>
+        </w:rPr>
+        <w:t>);</w:t>
+      </w:r>
+      <w:proofErr w:type="gramEnd"/>
+    </w:p>
+    <w:p>
+      <w:pPr>
+        <w:rPr>
+          <w:rFonts w:ascii="Cambria Math" w:hAnsi="Cambria Math"/>
+        </w:rPr>
+      </w:pPr>
+      <w:r>
+        <w:rPr>
+          <w:rFonts w:ascii="Cambria Math" w:hAnsi="Cambria Math"/>
+        </w:rPr>
+        <w:tab/>
+        <w:t>GPIOC-&gt;OTYPER &amp;= ~(GPIO_OTYPER_OT_9</w:t>
+      </w:r>
+      <w:proofErr w:type="gramStart"/>
+      <w:r>
+        <w:rPr>
+          <w:rFonts w:ascii="Cambria Math" w:hAnsi="Cambria Math"/>
+        </w:rPr>
+        <w:t>);</w:t>
+      </w:r>
+      <w:proofErr w:type="gramEnd"/>
+    </w:p>
+    <w:p>
+      <w:pPr>
+        <w:rPr>
+          <w:rFonts w:ascii="Cambria Math" w:hAnsi="Cambria Math"/>
+        </w:rPr>
+      </w:pPr>
+    </w:p>
+    <w:p>
+      <w:pPr>
+        <w:rPr>
+          <w:rFonts w:ascii="Cambria Math" w:hAnsi="Cambria Math"/>
+        </w:rPr>
+      </w:pPr>
+      <w:r>
+        <w:rPr>
+          <w:rFonts w:ascii="Cambria Math" w:hAnsi="Cambria Math"/>
+        </w:rPr>
+        <w:tab/>
+        <w:t>// low speed = both bits cleared</w:t>
+      </w:r>
+    </w:p>
+    <w:p>
+      <w:pPr>
+        <w:rPr>
+          <w:rFonts w:ascii="Cambria Math" w:hAnsi="Cambria Math"/>
+        </w:rPr>
+      </w:pPr>
+      <w:r>
+        <w:rPr>
+          <w:rFonts w:ascii="Cambria Math" w:hAnsi="Cambria Math"/>
+        </w:rPr>
+        <w:tab/>
+        <w:t>GPIOC-&gt;OSPEEDR &amp;= ~(GPIO_OSPEEDER_OSPEEDR8</w:t>
+      </w:r>
+      <w:proofErr w:type="gramStart"/>
+      <w:r>
+        <w:rPr>
+          <w:rFonts w:ascii="Cambria Math" w:hAnsi="Cambria Math"/>
+        </w:rPr>
+        <w:t>);</w:t>
+      </w:r>
+      <w:proofErr w:type="gramEnd"/>
+    </w:p>
+    <w:p>
+      <w:pPr>
+        <w:rPr>
+          <w:rFonts w:ascii="Cambria Math" w:hAnsi="Cambria Math"/>
+        </w:rPr>
+      </w:pPr>
+      <w:r>
+        <w:rPr>
+          <w:rFonts w:ascii="Cambria Math" w:hAnsi="Cambria Math"/>
+        </w:rPr>
+        <w:tab/>
+        <w:t>GPIOC-&gt;OSPEEDR &amp;= ~(GPIO_OSPEEDER_OSPEEDR9</w:t>
+      </w:r>
+      <w:proofErr w:type="gramStart"/>
+      <w:r>
+        <w:rPr>
+          <w:rFonts w:ascii="Cambria Math" w:hAnsi="Cambria Math"/>
+        </w:rPr>
+        <w:t>);</w:t>
+      </w:r>
+      <w:proofErr w:type="gramEnd"/>
+    </w:p>
+    <w:p>
+      <w:pPr>
+        <w:rPr>
+          <w:rFonts w:ascii="Cambria Math" w:hAnsi="Cambria Math"/>
+        </w:rPr>
+      </w:pPr>
+    </w:p>
+    <w:p>
+      <w:pPr>
+        <w:rPr>
+          <w:rFonts w:ascii="Cambria Math" w:hAnsi="Cambria Math"/>
+        </w:rPr>
+      </w:pPr>
+      <w:r>
+        <w:rPr>
+          <w:rFonts w:ascii="Cambria Math" w:hAnsi="Cambria Math"/>
+        </w:rPr>
+        <w:tab/>
+        <w:t>// no pull-up/down resistors = both bits cleared</w:t>
+      </w:r>
+    </w:p>
+    <w:p>
+      <w:pPr>
+        <w:rPr>
+          <w:rFonts w:ascii="Cambria Math" w:hAnsi="Cambria Math"/>
+        </w:rPr>
+      </w:pPr>
+      <w:r>
+        <w:rPr>
+          <w:rFonts w:ascii="Cambria Math" w:hAnsi="Cambria Math"/>
+        </w:rPr>
+        <w:tab/>
+        <w:t>GPIOC-&gt;PUPDR &amp;= ~(GPIO_PUPDR_PUPDR8</w:t>
+      </w:r>
+      <w:proofErr w:type="gramStart"/>
+      <w:r>
+        <w:rPr>
+          <w:rFonts w:ascii="Cambria Math" w:hAnsi="Cambria Math"/>
+        </w:rPr>
+        <w:t>);</w:t>
+      </w:r>
+      <w:proofErr w:type="gramEnd"/>
+    </w:p>
+    <w:p>
+      <w:pPr>
+        <w:rPr>
+          <w:rFonts w:ascii="Cambria Math" w:hAnsi="Cambria Math"/>
+        </w:rPr>
+      </w:pPr>
+      <w:r>
+        <w:rPr>
+          <w:rFonts w:ascii="Cambria Math" w:hAnsi="Cambria Math"/>
+        </w:rPr>
+        <w:tab/>
+        <w:t>GPIOC-&gt;PUPDR &amp;= ~(GPIO_PUPDR_PUPDR9</w:t>
+      </w:r>
+      <w:proofErr w:type="gramStart"/>
+      <w:r>
+        <w:rPr>
+          <w:rFonts w:ascii="Cambria Math" w:hAnsi="Cambria Math"/>
+        </w:rPr>
+        <w:t>);</w:t>
+      </w:r>
+      <w:proofErr w:type="gramEnd"/>
+    </w:p>
+    <w:p>
+      <w:pPr>
+        <w:rPr>
+          <w:rFonts w:ascii="Cambria Math" w:hAnsi="Cambria Math"/>
+        </w:rPr>
+      </w:pPr>
+      <w:r>
+        <w:rPr>
+          <w:rFonts w:ascii="Cambria Math" w:hAnsi="Cambria Math"/>
+        </w:rPr>
+        <w:tab/>
+      </w:r>
+    </w:p>
+    <w:p>
+      <w:pPr>
+        <w:rPr>
+          <w:rFonts w:ascii="Cambria Math" w:hAnsi="Cambria Math"/>
+        </w:rPr>
+      </w:pPr>
+      <w:r>
+        <w:rPr>
+          <w:rFonts w:ascii="Cambria Math" w:hAnsi="Cambria Math"/>
+        </w:rPr>
+        <w:tab/>
+        <w:t>// set green LED (PC9) to high</w:t>
+      </w:r>
+    </w:p>
+    <w:p>
+      <w:pPr>
+        <w:rPr>
+          <w:rFonts w:ascii="Cambria Math" w:hAnsi="Cambria Math"/>
+        </w:rPr>
+      </w:pPr>
+      <w:r>
+        <w:rPr>
+          <w:rFonts w:ascii="Cambria Math" w:hAnsi="Cambria Math"/>
+        </w:rPr>
+        <w:tab/>
+        <w:t>GPIOC-&gt;ODR &amp;= ~(GPIO_ODR_8</w:t>
+      </w:r>
+      <w:proofErr w:type="gramStart"/>
+      <w:r>
+        <w:rPr>
+          <w:rFonts w:ascii="Cambria Math" w:hAnsi="Cambria Math"/>
+        </w:rPr>
+        <w:t>);</w:t>
+      </w:r>
+      <w:proofErr w:type="gramEnd"/>
+    </w:p>
+    <w:p>
+      <w:pPr>
+        <w:rPr>
+          <w:rFonts w:ascii="Cambria Math" w:hAnsi="Cambria Math"/>
+        </w:rPr>
+      </w:pPr>
+      <w:r>
+        <w:rPr>
+          <w:rFonts w:ascii="Cambria Math" w:hAnsi="Cambria Math"/>
+        </w:rPr>
+        <w:tab/>
+        <w:t>GPIOC-&gt;ODR |= GPIO_ODR_</w:t>
+      </w:r>
+      <w:proofErr w:type="gramStart"/>
+      <w:r>
+        <w:rPr>
+          <w:rFonts w:ascii="Cambria Math" w:hAnsi="Cambria Math"/>
+        </w:rPr>
+        <w:t>9;</w:t>
+      </w:r>
+      <w:proofErr w:type="gramEnd"/>
+      <w:r>
+        <w:rPr>
+          <w:rFonts w:ascii="Cambria Math" w:hAnsi="Cambria Math"/>
+        </w:rPr>
+        <w:tab/>
+      </w:r>
+    </w:p>
+    <w:p>
+      <w:pPr>
+        <w:rPr>
+          <w:rFonts w:ascii="Cambria Math" w:hAnsi="Cambria Math"/>
+        </w:rPr>
+      </w:pPr>
+      <w:r>
+        <w:rPr>
+          <w:rFonts w:ascii="Cambria Math" w:hAnsi="Cambria Math"/>
+        </w:rPr>
+        <w:t>}</w:t>
+      </w:r>
+    </w:p>
+    <w:p>
+      <w:pPr>
+        <w:rPr>
+          <w:rFonts w:ascii="Cambria Math" w:hAnsi="Cambria Math"/>
+        </w:rPr>
+      </w:pPr>
+    </w:p>
+    <w:p>
+      <w:pPr>
+        <w:rPr>
+          <w:rFonts w:ascii="Cambria Math" w:hAnsi="Cambria Math"/>
+        </w:rPr>
+      </w:pPr>
+      <w:r>
+        <w:rPr>
+          <w:rFonts w:ascii="Cambria Math" w:hAnsi="Cambria Math"/>
+        </w:rPr>
+        <w:t>/**</w:t>
+      </w:r>
+    </w:p>
+    <w:p>
+      <w:pPr>
+        <w:rPr>
+          <w:rFonts w:ascii="Cambria Math" w:hAnsi="Cambria Math"/>
+        </w:rPr>
+      </w:pPr>
+      <w:r>
+        <w:rPr>
+          <w:rFonts w:ascii="Cambria Math" w:hAnsi="Cambria Math"/>
+        </w:rPr>
+        <w:t xml:space="preserve">  * @brief System Clock Configuration</w:t>
+      </w:r>
+    </w:p>
+    <w:p>
+      <w:pPr>
+        <w:rPr>
+          <w:rFonts w:ascii="Cambria Math" w:hAnsi="Cambria Math"/>
+        </w:rPr>
+      </w:pPr>
+      <w:r>
+        <w:rPr>
+          <w:rFonts w:ascii="Cambria Math" w:hAnsi="Cambria Math"/>
+        </w:rPr>
+        <w:t xml:space="preserve">  * @retval None</w:t>
+      </w:r>
+    </w:p>
+    <w:p>
+      <w:pPr>
+        <w:rPr>
+          <w:rFonts w:ascii="Cambria Math" w:hAnsi="Cambria Math"/>
+        </w:rPr>
+      </w:pPr>
+      <w:r>
+        <w:rPr>
+          <w:rFonts w:ascii="Cambria Math" w:hAnsi="Cambria Math"/>
+        </w:rPr>
+        <w:t xml:space="preserve">  */</w:t>
+      </w:r>
+    </w:p>
+    <w:p>
+      <w:pPr>
+        <w:rPr>
+          <w:rFonts w:ascii="Cambria Math" w:hAnsi="Cambria Math"/>
+        </w:rPr>
+      </w:pPr>
+      <w:r>
+        <w:rPr>
+          <w:rFonts w:ascii="Cambria Math" w:hAnsi="Cambria Math"/>
+        </w:rPr>
+        <w:t xml:space="preserve">void </w:t>
+      </w:r>
+      <w:proofErr w:type="spellStart"/>
+      <w:r>
+        <w:rPr>
+          <w:rFonts w:ascii="Cambria Math" w:hAnsi="Cambria Math"/>
+        </w:rPr>
+        <w:t>SystemClock_Config</w:t>
+      </w:r>
+      <w:proofErr w:type="spellEnd"/>
+      <w:r>
+        <w:rPr>
+          <w:rFonts w:ascii="Cambria Math" w:hAnsi="Cambria Math"/>
+        </w:rPr>
+        <w:t>(void)</w:t>
+      </w:r>
+    </w:p>
+    <w:p>
+      <w:pPr>
+        <w:rPr>
+          <w:rFonts w:ascii="Cambria Math" w:hAnsi="Cambria Math"/>
+        </w:rPr>
+      </w:pPr>
+      <w:r>
+        <w:rPr>
+          <w:rFonts w:ascii="Cambria Math" w:hAnsi="Cambria Math"/>
+        </w:rPr>
+        <w:t>{</w:t>
+      </w:r>
+    </w:p>
+    <w:p>
+      <w:pPr>
+        <w:rPr>
+          <w:rFonts w:ascii="Cambria Math" w:hAnsi="Cambria Math"/>
+        </w:rPr>
+      </w:pPr>
+      <w:r>
+        <w:rPr>
+          <w:rFonts w:ascii="Cambria Math" w:hAnsi="Cambria Math"/>
+        </w:rPr>
+        <w:t xml:space="preserve">  </w:t>
+      </w:r>
+      <w:proofErr w:type="spellStart"/>
+      <w:r>
+        <w:rPr>
+          <w:rFonts w:ascii="Cambria Math" w:hAnsi="Cambria Math"/>
+        </w:rPr>
+        <w:t>RCC_OscInitTypeDef</w:t>
+      </w:r>
+      <w:proofErr w:type="spellEnd"/>
+      <w:r>
+        <w:rPr>
+          <w:rFonts w:ascii="Cambria Math" w:hAnsi="Cambria Math"/>
+        </w:rPr>
+        <w:t xml:space="preserve"> </w:t>
+      </w:r>
+      <w:proofErr w:type="spellStart"/>
+      <w:r>
+        <w:rPr>
+          <w:rFonts w:ascii="Cambria Math" w:hAnsi="Cambria Math"/>
+        </w:rPr>
+        <w:t>RCC_OscInitStruct</w:t>
+      </w:r>
+      <w:proofErr w:type="spellEnd"/>
+      <w:r>
+        <w:rPr>
+          <w:rFonts w:ascii="Cambria Math" w:hAnsi="Cambria Math"/>
+        </w:rPr>
+        <w:t xml:space="preserve"> = {0</w:t>
+      </w:r>
+      <w:proofErr w:type="gramStart"/>
+      <w:r>
+        <w:rPr>
+          <w:rFonts w:ascii="Cambria Math" w:hAnsi="Cambria Math"/>
+        </w:rPr>
+        <w:t>};</w:t>
+      </w:r>
+      <w:proofErr w:type="gramEnd"/>
+    </w:p>
+    <w:p>
+      <w:pPr>
+        <w:rPr>
+          <w:rFonts w:ascii="Cambria Math" w:hAnsi="Cambria Math"/>
+        </w:rPr>
+      </w:pPr>
+      <w:r>
+        <w:rPr>
+          <w:rFonts w:ascii="Cambria Math" w:hAnsi="Cambria Math"/>
+        </w:rPr>
+        <w:lastRenderedPageBreak/>
+        <w:t xml:space="preserve">  </w:t>
+      </w:r>
+      <w:proofErr w:type="spellStart"/>
+      <w:r>
+        <w:rPr>
+          <w:rFonts w:ascii="Cambria Math" w:hAnsi="Cambria Math"/>
+        </w:rPr>
+        <w:t>RCC_ClkInitTypeDef</w:t>
+      </w:r>
+      <w:proofErr w:type="spellEnd"/>
+      <w:r>
+        <w:rPr>
+          <w:rFonts w:ascii="Cambria Math" w:hAnsi="Cambria Math"/>
+        </w:rPr>
+        <w:t xml:space="preserve"> </w:t>
+      </w:r>
+      <w:proofErr w:type="spellStart"/>
+      <w:r>
+        <w:rPr>
+          <w:rFonts w:ascii="Cambria Math" w:hAnsi="Cambria Math"/>
+        </w:rPr>
+        <w:t>RCC_ClkInitStruct</w:t>
+      </w:r>
+      <w:proofErr w:type="spellEnd"/>
+      <w:r>
+        <w:rPr>
+          <w:rFonts w:ascii="Cambria Math" w:hAnsi="Cambria Math"/>
+        </w:rPr>
+        <w:t xml:space="preserve"> = {0</w:t>
+      </w:r>
+      <w:proofErr w:type="gramStart"/>
+      <w:r>
+        <w:rPr>
+          <w:rFonts w:ascii="Cambria Math" w:hAnsi="Cambria Math"/>
+        </w:rPr>
+        <w:t>};</w:t>
+      </w:r>
+      <w:proofErr w:type="gramEnd"/>
+    </w:p>
+    <w:p>
+      <w:pPr>
+        <w:rPr>
+          <w:rFonts w:ascii="Cambria Math" w:hAnsi="Cambria Math"/>
+        </w:rPr>
+      </w:pPr>
+    </w:p>
+    <w:p>
+      <w:pPr>
+        <w:rPr>
+          <w:rFonts w:ascii="Cambria Math" w:hAnsi="Cambria Math"/>
+        </w:rPr>
+      </w:pPr>
+      <w:r>
+        <w:rPr>
+          <w:rFonts w:ascii="Cambria Math" w:hAnsi="Cambria Math"/>
+        </w:rPr>
+        <w:t xml:space="preserve">  /** Initializes the RCC Oscillators according to the specified parameters</w:t>
+      </w:r>
+    </w:p>
+    <w:p>
+      <w:pPr>
+        <w:rPr>
+          <w:rFonts w:ascii="Cambria Math" w:hAnsi="Cambria Math"/>
+        </w:rPr>
+      </w:pPr>
+      <w:r>
+        <w:rPr>
+          <w:rFonts w:ascii="Cambria Math" w:hAnsi="Cambria Math"/>
+        </w:rPr>
+        <w:t xml:space="preserve">  * </w:t>
+      </w:r>
+      <w:proofErr w:type="gramStart"/>
+      <w:r>
+        <w:rPr>
+          <w:rFonts w:ascii="Cambria Math" w:hAnsi="Cambria Math"/>
+        </w:rPr>
+        <w:t>in</w:t>
+      </w:r>
+      <w:proofErr w:type="gramEnd"/>
+      <w:r>
+        <w:rPr>
+          <w:rFonts w:ascii="Cambria Math" w:hAnsi="Cambria Math"/>
+        </w:rPr>
+        <w:t xml:space="preserve"> the </w:t>
+      </w:r>
+      <w:proofErr w:type="spellStart"/>
+      <w:r>
+        <w:rPr>
+          <w:rFonts w:ascii="Cambria Math" w:hAnsi="Cambria Math"/>
+        </w:rPr>
+        <w:t>RCC_OscInitTypeDef</w:t>
+      </w:r>
+      <w:proofErr w:type="spellEnd"/>
+      <w:r>
+        <w:rPr>
+          <w:rFonts w:ascii="Cambria Math" w:hAnsi="Cambria Math"/>
+        </w:rPr>
+        <w:t xml:space="preserve"> structure.</w:t>
+      </w:r>
+    </w:p>
+    <w:p>
+      <w:pPr>
+        <w:rPr>
+          <w:rFonts w:ascii="Cambria Math" w:hAnsi="Cambria Math"/>
+        </w:rPr>
+      </w:pPr>
+      <w:r>
+        <w:rPr>
+          <w:rFonts w:ascii="Cambria Math" w:hAnsi="Cambria Math"/>
+        </w:rPr>
+        <w:t xml:space="preserve">  */</w:t>
+      </w:r>
+    </w:p>
+    <w:p>
+      <w:pPr>
+        <w:rPr>
+          <w:rFonts w:ascii="Cambria Math" w:hAnsi="Cambria Math"/>
+        </w:rPr>
+      </w:pPr>
+      <w:r>
+        <w:rPr>
+          <w:rFonts w:ascii="Cambria Math" w:hAnsi="Cambria Math"/>
+        </w:rPr>
+        <w:t xml:space="preserve">  </w:t>
+      </w:r>
+      <w:proofErr w:type="spellStart"/>
+      <w:r>
+        <w:rPr>
+          <w:rFonts w:ascii="Cambria Math" w:hAnsi="Cambria Math"/>
+        </w:rPr>
+        <w:t>RCC_OscInitStruct.OscillatorType</w:t>
+      </w:r>
+      <w:proofErr w:type="spellEnd"/>
+      <w:r>
+        <w:rPr>
+          <w:rFonts w:ascii="Cambria Math" w:hAnsi="Cambria Math"/>
+        </w:rPr>
+        <w:t xml:space="preserve"> = RCC_OSCILLATORTYPE_</w:t>
+      </w:r>
+      <w:proofErr w:type="gramStart"/>
+      <w:r>
+        <w:rPr>
+          <w:rFonts w:ascii="Cambria Math" w:hAnsi="Cambria Math"/>
+        </w:rPr>
+        <w:t>HSI;</w:t>
+      </w:r>
+      <w:proofErr w:type="gramEnd"/>
+    </w:p>
+    <w:p>
+      <w:pPr>
+        <w:rPr>
+          <w:rFonts w:ascii="Cambria Math" w:hAnsi="Cambria Math"/>
+        </w:rPr>
+      </w:pPr>
+      <w:r>
+        <w:rPr>
+          <w:rFonts w:ascii="Cambria Math" w:hAnsi="Cambria Math"/>
+        </w:rPr>
+        <w:t xml:space="preserve">  </w:t>
+      </w:r>
+      <w:proofErr w:type="spellStart"/>
+      <w:r>
+        <w:rPr>
+          <w:rFonts w:ascii="Cambria Math" w:hAnsi="Cambria Math"/>
+        </w:rPr>
+        <w:t>RCC_OscInitStruct.HSIState</w:t>
+      </w:r>
+      <w:proofErr w:type="spellEnd"/>
+      <w:r>
+        <w:rPr>
+          <w:rFonts w:ascii="Cambria Math" w:hAnsi="Cambria Math"/>
+        </w:rPr>
+        <w:t xml:space="preserve"> = RCC_HSI_</w:t>
+      </w:r>
+      <w:proofErr w:type="gramStart"/>
+      <w:r>
+        <w:rPr>
+          <w:rFonts w:ascii="Cambria Math" w:hAnsi="Cambria Math"/>
+        </w:rPr>
+        <w:t>ON;</w:t>
+      </w:r>
+      <w:proofErr w:type="gramEnd"/>
+    </w:p>
+    <w:p>
+      <w:pPr>
+        <w:rPr>
+          <w:rFonts w:ascii="Cambria Math" w:hAnsi="Cambria Math"/>
+        </w:rPr>
+      </w:pPr>
+      <w:r>
+        <w:rPr>
+          <w:rFonts w:ascii="Cambria Math" w:hAnsi="Cambria Math"/>
+        </w:rPr>
+        <w:t xml:space="preserve">  </w:t>
+      </w:r>
+      <w:proofErr w:type="spellStart"/>
+      <w:r>
+        <w:rPr>
+          <w:rFonts w:ascii="Cambria Math" w:hAnsi="Cambria Math"/>
+        </w:rPr>
+        <w:t>RCC_OscInitStruct.HSICalibrationValue</w:t>
+      </w:r>
+      <w:proofErr w:type="spellEnd"/>
+      <w:r>
+        <w:rPr>
+          <w:rFonts w:ascii="Cambria Math" w:hAnsi="Cambria Math"/>
+        </w:rPr>
+        <w:t xml:space="preserve"> = RCC_HSICALIBRATION_</w:t>
+      </w:r>
+      <w:proofErr w:type="gramStart"/>
+      <w:r>
+        <w:rPr>
+          <w:rFonts w:ascii="Cambria Math" w:hAnsi="Cambria Math"/>
+        </w:rPr>
+        <w:t>DEFAULT;</w:t>
+      </w:r>
+      <w:proofErr w:type="gramEnd"/>
+    </w:p>
+    <w:p>
+      <w:pPr>
+        <w:rPr>
+          <w:rFonts w:ascii="Cambria Math" w:hAnsi="Cambria Math"/>
+        </w:rPr>
+      </w:pPr>
+      <w:r>
+        <w:rPr>
+          <w:rFonts w:ascii="Cambria Math" w:hAnsi="Cambria Math"/>
+        </w:rPr>
+        <w:t xml:space="preserve">  </w:t>
+      </w:r>
+      <w:proofErr w:type="spellStart"/>
+      <w:r>
+        <w:rPr>
+          <w:rFonts w:ascii="Cambria Math" w:hAnsi="Cambria Math"/>
+        </w:rPr>
+        <w:t>RCC_OscInitStruct.PLL.PLLState</w:t>
+      </w:r>
+      <w:proofErr w:type="spellEnd"/>
+      <w:r>
+        <w:rPr>
+          <w:rFonts w:ascii="Cambria Math" w:hAnsi="Cambria Math"/>
+        </w:rPr>
+        <w:t xml:space="preserve"> = RCC_PLL_</w:t>
+      </w:r>
+      <w:proofErr w:type="gramStart"/>
+      <w:r>
+        <w:rPr>
+          <w:rFonts w:ascii="Cambria Math" w:hAnsi="Cambria Math"/>
+        </w:rPr>
+        <w:t>NONE;</w:t>
+      </w:r>
+      <w:proofErr w:type="gramEnd"/>
+    </w:p>
+    <w:p>
+      <w:pPr>
+        <w:rPr>
+          <w:rFonts w:ascii="Cambria Math" w:hAnsi="Cambria Math"/>
+        </w:rPr>
+      </w:pPr>
+      <w:r>
+        <w:rPr>
+          <w:rFonts w:ascii="Cambria Math" w:hAnsi="Cambria Math"/>
+        </w:rPr>
+        <w:t xml:space="preserve">  if (</w:t>
+      </w:r>
+      <w:proofErr w:type="spellStart"/>
+      <w:r>
+        <w:rPr>
+          <w:rFonts w:ascii="Cambria Math" w:hAnsi="Cambria Math"/>
+        </w:rPr>
+        <w:t>HAL_RCC_OscConfig</w:t>
+      </w:r>
+      <w:proofErr w:type="spellEnd"/>
+      <w:r>
+        <w:rPr>
+          <w:rFonts w:ascii="Cambria Math" w:hAnsi="Cambria Math"/>
+        </w:rPr>
+        <w:t>(&amp;</w:t>
+      </w:r>
+      <w:proofErr w:type="spellStart"/>
+      <w:r>
+        <w:rPr>
+          <w:rFonts w:ascii="Cambria Math" w:hAnsi="Cambria Math"/>
+        </w:rPr>
+        <w:t>RCC_OscInitStruct</w:t>
+      </w:r>
+      <w:proofErr w:type="spellEnd"/>
+      <w:proofErr w:type="gramStart"/>
+      <w:r>
+        <w:rPr>
+          <w:rFonts w:ascii="Cambria Math" w:hAnsi="Cambria Math"/>
+        </w:rPr>
+        <w:t>) !</w:t>
+      </w:r>
+      <w:proofErr w:type="gramEnd"/>
+      <w:r>
+        <w:rPr>
+          <w:rFonts w:ascii="Cambria Math" w:hAnsi="Cambria Math"/>
+        </w:rPr>
+        <w:t>= HAL_OK)</w:t>
+      </w:r>
+    </w:p>
+    <w:p>
+      <w:pPr>
+        <w:rPr>
+          <w:rFonts w:ascii="Cambria Math" w:hAnsi="Cambria Math"/>
+        </w:rPr>
+      </w:pPr>
+      <w:r>
+        <w:rPr>
+          <w:rFonts w:ascii="Cambria Math" w:hAnsi="Cambria Math"/>
+        </w:rPr>
+        <w:t xml:space="preserve">  {</w:t>
+      </w:r>
+    </w:p>
+    <w:p>
+      <w:pPr>
+        <w:rPr>
+          <w:rFonts w:ascii="Cambria Math" w:hAnsi="Cambria Math"/>
+        </w:rPr>
+      </w:pPr>
+      <w:r>
+        <w:rPr>
+          <w:rFonts w:ascii="Cambria Math" w:hAnsi="Cambria Math"/>
+        </w:rPr>
+        <w:t xml:space="preserve">    </w:t>
+      </w:r>
+      <w:proofErr w:type="spellStart"/>
+      <w:r>
+        <w:rPr>
+          <w:rFonts w:ascii="Cambria Math" w:hAnsi="Cambria Math"/>
+        </w:rPr>
+        <w:t>Error_</w:t>
+      </w:r>
+      <w:proofErr w:type="gramStart"/>
+      <w:r>
+        <w:rPr>
+          <w:rFonts w:ascii="Cambria Math" w:hAnsi="Cambria Math"/>
+        </w:rPr>
+        <w:t>Handler</w:t>
+      </w:r>
+      <w:proofErr w:type="spellEnd"/>
+      <w:r>
+        <w:rPr>
+          <w:rFonts w:ascii="Cambria Math" w:hAnsi="Cambria Math"/>
+        </w:rPr>
+        <w:t>(</w:t>
+      </w:r>
+      <w:proofErr w:type="gramEnd"/>
+      <w:r>
+        <w:rPr>
+          <w:rFonts w:ascii="Cambria Math" w:hAnsi="Cambria Math"/>
+        </w:rPr>
+        <w:t>);</w:t>
+      </w:r>
+    </w:p>
+    <w:p>
+      <w:pPr>
+        <w:rPr>
+          <w:rFonts w:ascii="Cambria Math" w:hAnsi="Cambria Math"/>
+        </w:rPr>
+      </w:pPr>
+      <w:r>
+        <w:rPr>
+          <w:rFonts w:ascii="Cambria Math" w:hAnsi="Cambria Math"/>
+        </w:rPr>
+        <w:t xml:space="preserve">  }</w:t>
+      </w:r>
+    </w:p>
+    <w:p>
+      <w:pPr>
+        <w:rPr>
+          <w:rFonts w:ascii="Cambria Math" w:hAnsi="Cambria Math"/>
+        </w:rPr>
+      </w:pPr>
+    </w:p>
+    <w:p>
+      <w:pPr>
+        <w:rPr>
+          <w:rFonts w:ascii="Cambria Math" w:hAnsi="Cambria Math"/>
+        </w:rPr>
+      </w:pPr>
+      <w:r>
+        <w:rPr>
+          <w:rFonts w:ascii="Cambria Math" w:hAnsi="Cambria Math"/>
+        </w:rPr>
+        <w:t xml:space="preserve">  /** Initializes the CPU, AHB and APB buses clocks</w:t>
+      </w:r>
+    </w:p>
+    <w:p>
+      <w:pPr>
+        <w:rPr>
+          <w:rFonts w:ascii="Cambria Math" w:hAnsi="Cambria Math"/>
+        </w:rPr>
+      </w:pPr>
+      <w:r>
+        <w:rPr>
+          <w:rFonts w:ascii="Cambria Math" w:hAnsi="Cambria Math"/>
+        </w:rPr>
+        <w:t xml:space="preserve">  */</w:t>
+      </w:r>
+    </w:p>
+    <w:p>
+      <w:pPr>
+        <w:rPr>
+          <w:rFonts w:ascii="Cambria Math" w:hAnsi="Cambria Math"/>
+        </w:rPr>
+      </w:pPr>
+      <w:r>
+        <w:rPr>
+          <w:rFonts w:ascii="Cambria Math" w:hAnsi="Cambria Math"/>
+        </w:rPr>
+        <w:t xml:space="preserve">  </w:t>
+      </w:r>
+      <w:proofErr w:type="spellStart"/>
+      <w:r>
+        <w:rPr>
+          <w:rFonts w:ascii="Cambria Math" w:hAnsi="Cambria Math"/>
+        </w:rPr>
+        <w:t>RCC_ClkInitStruct.ClockType</w:t>
+      </w:r>
+      <w:proofErr w:type="spellEnd"/>
+      <w:r>
+        <w:rPr>
+          <w:rFonts w:ascii="Cambria Math" w:hAnsi="Cambria Math"/>
+        </w:rPr>
+        <w:t xml:space="preserve"> = RCC_CLOCKTYPE_HCLK|RCC_CLOCKTYPE_SYSCLK</w:t>
+      </w:r>
+    </w:p>
+    <w:p>
+      <w:pPr>
+        <w:rPr>
+          <w:rFonts w:ascii="Cambria Math" w:hAnsi="Cambria Math"/>
+        </w:rPr>
+      </w:pPr>
+      <w:r>
+        <w:rPr>
+          <w:rFonts w:ascii="Cambria Math" w:hAnsi="Cambria Math"/>
+        </w:rPr>
+        <w:t xml:space="preserve">                              |RCC_CLOCKTYPE_</w:t>
+      </w:r>
+      <w:proofErr w:type="gramStart"/>
+      <w:r>
+        <w:rPr>
+          <w:rFonts w:ascii="Cambria Math" w:hAnsi="Cambria Math"/>
+        </w:rPr>
+        <w:t>PCLK1;</w:t>
+      </w:r>
+      <w:proofErr w:type="gramEnd"/>
+    </w:p>
+    <w:p>
+      <w:pPr>
+        <w:rPr>
+          <w:rFonts w:ascii="Cambria Math" w:hAnsi="Cambria Math"/>
+        </w:rPr>
+      </w:pPr>
+      <w:r>
+        <w:rPr>
+          <w:rFonts w:ascii="Cambria Math" w:hAnsi="Cambria Math"/>
+        </w:rPr>
+        <w:t xml:space="preserve">  </w:t>
+      </w:r>
+      <w:proofErr w:type="spellStart"/>
+      <w:r>
+        <w:rPr>
+          <w:rFonts w:ascii="Cambria Math" w:hAnsi="Cambria Math"/>
+        </w:rPr>
+        <w:t>RCC_ClkInitStruct.SYSCLKSource</w:t>
+      </w:r>
+      <w:proofErr w:type="spellEnd"/>
+      <w:r>
+        <w:rPr>
+          <w:rFonts w:ascii="Cambria Math" w:hAnsi="Cambria Math"/>
+        </w:rPr>
+        <w:t xml:space="preserve"> = RCC_SYSCLKSOURCE_</w:t>
+      </w:r>
+      <w:proofErr w:type="gramStart"/>
+      <w:r>
+        <w:rPr>
+          <w:rFonts w:ascii="Cambria Math" w:hAnsi="Cambria Math"/>
+        </w:rPr>
+        <w:t>HSI;</w:t>
+      </w:r>
+      <w:proofErr w:type="gramEnd"/>
+    </w:p>
+    <w:p>
+      <w:pPr>
+        <w:rPr>
+          <w:rFonts w:ascii="Cambria Math" w:hAnsi="Cambria Math"/>
+        </w:rPr>
+      </w:pPr>
+      <w:r>
+        <w:rPr>
+          <w:rFonts w:ascii="Cambria Math" w:hAnsi="Cambria Math"/>
+        </w:rPr>
+        <w:t xml:space="preserve">  </w:t>
+      </w:r>
+      <w:proofErr w:type="spellStart"/>
+      <w:r>
+        <w:rPr>
+          <w:rFonts w:ascii="Cambria Math" w:hAnsi="Cambria Math"/>
+        </w:rPr>
+        <w:t>RCC_ClkInitStruct.AHBCLKDivider</w:t>
+      </w:r>
+      <w:proofErr w:type="spellEnd"/>
+      <w:r>
+        <w:rPr>
+          <w:rFonts w:ascii="Cambria Math" w:hAnsi="Cambria Math"/>
+        </w:rPr>
+        <w:t xml:space="preserve"> = RCC_SYSCLK_</w:t>
+      </w:r>
+      <w:proofErr w:type="gramStart"/>
+      <w:r>
+        <w:rPr>
+          <w:rFonts w:ascii="Cambria Math" w:hAnsi="Cambria Math"/>
+        </w:rPr>
+        <w:t>DIV1;</w:t>
+      </w:r>
+      <w:proofErr w:type="gramEnd"/>
+    </w:p>
+    <w:p>
+      <w:pPr>
+        <w:rPr>
+          <w:rFonts w:ascii="Cambria Math" w:hAnsi="Cambria Math"/>
+        </w:rPr>
+      </w:pPr>
+      <w:r>
+        <w:rPr>
+          <w:rFonts w:ascii="Cambria Math" w:hAnsi="Cambria Math"/>
+        </w:rPr>
+        <w:t xml:space="preserve">  RCC_ClkInitStruct.APB1CLKDivider = RCC_HCLK_</w:t>
+      </w:r>
+      <w:proofErr w:type="gramStart"/>
+      <w:r>
+        <w:rPr>
+          <w:rFonts w:ascii="Cambria Math" w:hAnsi="Cambria Math"/>
+        </w:rPr>
+        <w:t>DIV1;</w:t>
+      </w:r>
+      <w:proofErr w:type="gramEnd"/>
+    </w:p>
+    <w:p>
+      <w:pPr>
+        <w:rPr>
+          <w:rFonts w:ascii="Cambria Math" w:hAnsi="Cambria Math"/>
+        </w:rPr>
+      </w:pPr>
+    </w:p>
+    <w:p>
+      <w:pPr>
+        <w:rPr>
+          <w:rFonts w:ascii="Cambria Math" w:hAnsi="Cambria Math"/>
+        </w:rPr>
+      </w:pPr>
+      <w:r>
+        <w:rPr>
+          <w:rFonts w:ascii="Cambria Math" w:hAnsi="Cambria Math"/>
+        </w:rPr>
+        <w:t xml:space="preserve">  if (</w:t>
+      </w:r>
+      <w:proofErr w:type="spellStart"/>
+      <w:r>
+        <w:rPr>
+          <w:rFonts w:ascii="Cambria Math" w:hAnsi="Cambria Math"/>
+        </w:rPr>
+        <w:t>HAL_RCC_</w:t>
+      </w:r>
+      <w:proofErr w:type="gramStart"/>
+      <w:r>
+        <w:rPr>
+          <w:rFonts w:ascii="Cambria Math" w:hAnsi="Cambria Math"/>
+        </w:rPr>
+        <w:t>ClockConfig</w:t>
+      </w:r>
+      <w:proofErr w:type="spellEnd"/>
+      <w:r>
+        <w:rPr>
+          <w:rFonts w:ascii="Cambria Math" w:hAnsi="Cambria Math"/>
+        </w:rPr>
+        <w:t>(</w:t>
+      </w:r>
+      <w:proofErr w:type="gramEnd"/>
+      <w:r>
+        <w:rPr>
+          <w:rFonts w:ascii="Cambria Math" w:hAnsi="Cambria Math"/>
+        </w:rPr>
+        <w:t>&amp;</w:t>
+      </w:r>
+      <w:proofErr w:type="spellStart"/>
+      <w:r>
+        <w:rPr>
+          <w:rFonts w:ascii="Cambria Math" w:hAnsi="Cambria Math"/>
+        </w:rPr>
+        <w:t>RCC_ClkInitStruct</w:t>
+      </w:r>
+      <w:proofErr w:type="spellEnd"/>
+      <w:r>
+        <w:rPr>
+          <w:rFonts w:ascii="Cambria Math" w:hAnsi="Cambria Math"/>
+        </w:rPr>
+        <w:t>, FLASH_LATENCY_0) != HAL_OK)</w:t>
+      </w:r>
+    </w:p>
+    <w:p>
+      <w:pPr>
+        <w:rPr>
+          <w:rFonts w:ascii="Cambria Math" w:hAnsi="Cambria Math"/>
+        </w:rPr>
+      </w:pPr>
+      <w:r>
+        <w:rPr>
+          <w:rFonts w:ascii="Cambria Math" w:hAnsi="Cambria Math"/>
+        </w:rPr>
+        <w:t xml:space="preserve">  {</w:t>
+      </w:r>
+    </w:p>
+    <w:p>
+      <w:pPr>
+        <w:rPr>
+          <w:rFonts w:ascii="Cambria Math" w:hAnsi="Cambria Math"/>
+        </w:rPr>
+      </w:pPr>
+      <w:r>
+        <w:rPr>
+          <w:rFonts w:ascii="Cambria Math" w:hAnsi="Cambria Math"/>
+        </w:rPr>
+        <w:t xml:space="preserve">    </w:t>
+      </w:r>
+      <w:proofErr w:type="spellStart"/>
+      <w:r>
+        <w:rPr>
+          <w:rFonts w:ascii="Cambria Math" w:hAnsi="Cambria Math"/>
+        </w:rPr>
+        <w:t>Error_</w:t>
+      </w:r>
+      <w:proofErr w:type="gramStart"/>
+      <w:r>
+        <w:rPr>
+          <w:rFonts w:ascii="Cambria Math" w:hAnsi="Cambria Math"/>
+        </w:rPr>
+        <w:t>Handler</w:t>
+      </w:r>
+      <w:proofErr w:type="spellEnd"/>
+      <w:r>
+        <w:rPr>
+          <w:rFonts w:ascii="Cambria Math" w:hAnsi="Cambria Math"/>
+        </w:rPr>
+        <w:t>(</w:t>
+      </w:r>
+      <w:proofErr w:type="gramEnd"/>
+      <w:r>
+        <w:rPr>
+          <w:rFonts w:ascii="Cambria Math" w:hAnsi="Cambria Math"/>
+        </w:rPr>
+        <w:t>);</w:t>
+      </w:r>
+    </w:p>
+    <w:p>
+      <w:pPr>
+        <w:rPr>
+          <w:rFonts w:ascii="Cambria Math" w:hAnsi="Cambria Math"/>
+        </w:rPr>
+      </w:pPr>
+      <w:r>
+        <w:rPr>
+          <w:rFonts w:ascii="Cambria Math" w:hAnsi="Cambria Math"/>
+        </w:rPr>
+        <w:t xml:space="preserve">  }</w:t>
+      </w:r>
+    </w:p>
+    <w:p>
+      <w:pPr>
+        <w:rPr>
+          <w:rFonts w:ascii="Cambria Math" w:hAnsi="Cambria Math"/>
+        </w:rPr>
+      </w:pPr>
+      <w:r>
+        <w:rPr>
+          <w:rFonts w:ascii="Cambria Math" w:hAnsi="Cambria Math"/>
+        </w:rPr>
+        <w:t>}</w:t>
+      </w:r>
+    </w:p>
+    <w:p>
+      <w:pPr>
+        <w:rPr>
+          <w:rFonts w:ascii="Cambria Math" w:hAnsi="Cambria Math"/>
+        </w:rPr>
+      </w:pPr>
+    </w:p>
+    <w:p>
+      <w:pPr>
+        <w:rPr>
+          <w:rFonts w:ascii="Cambria Math" w:hAnsi="Cambria Math"/>
+        </w:rPr>
+      </w:pPr>
+      <w:r>
+        <w:rPr>
+          <w:rFonts w:ascii="Cambria Math" w:hAnsi="Cambria Math"/>
+        </w:rPr>
+        <w:t>/* USER CODE BEGIN 4 */</w:t>
+      </w:r>
+    </w:p>
+    <w:p>
+      <w:pPr>
+        <w:rPr>
+          <w:rFonts w:ascii="Cambria Math" w:hAnsi="Cambria Math"/>
+        </w:rPr>
+      </w:pPr>
+    </w:p>
+    <w:p>
+      <w:pPr>
+        <w:rPr>
+          <w:rFonts w:ascii="Cambria Math" w:hAnsi="Cambria Math"/>
+        </w:rPr>
+      </w:pPr>
+      <w:r>
+        <w:rPr>
+          <w:rFonts w:ascii="Cambria Math" w:hAnsi="Cambria Math"/>
+        </w:rPr>
+        <w:t>/* USER CODE END 4 */</w:t>
+      </w:r>
+    </w:p>
+    <w:p>
+      <w:pPr>
+        <w:rPr>
+          <w:rFonts w:ascii="Cambria Math" w:hAnsi="Cambria Math"/>
+        </w:rPr>
+      </w:pPr>
+    </w:p>
+    <w:p>
+      <w:pPr>
+        <w:rPr>
+          <w:rFonts w:ascii="Cambria Math" w:hAnsi="Cambria Math"/>
+        </w:rPr>
+      </w:pPr>
+      <w:r>
+        <w:rPr>
+          <w:rFonts w:ascii="Cambria Math" w:hAnsi="Cambria Math"/>
+        </w:rPr>
+        <w:t>/**</w:t>
+      </w:r>
+    </w:p>
+    <w:p>
+      <w:pPr>
+        <w:rPr>
+          <w:rFonts w:ascii="Cambria Math" w:hAnsi="Cambria Math"/>
+        </w:rPr>
+      </w:pPr>
+      <w:r>
+        <w:rPr>
+          <w:rFonts w:ascii="Cambria Math" w:hAnsi="Cambria Math"/>
+        </w:rPr>
+        <w:t xml:space="preserve">  * @</w:t>
+      </w:r>
+      <w:proofErr w:type="gramStart"/>
+      <w:r>
+        <w:rPr>
+          <w:rFonts w:ascii="Cambria Math" w:hAnsi="Cambria Math"/>
+        </w:rPr>
+        <w:t>brief  This</w:t>
+      </w:r>
+      <w:proofErr w:type="gramEnd"/>
+      <w:r>
+        <w:rPr>
+          <w:rFonts w:ascii="Cambria Math" w:hAnsi="Cambria Math"/>
+        </w:rPr>
+        <w:t xml:space="preserve"> function is executed in case of error occurrence.</w:t>
+      </w:r>
+    </w:p>
+    <w:p>
+      <w:pPr>
+        <w:rPr>
+          <w:rFonts w:ascii="Cambria Math" w:hAnsi="Cambria Math"/>
+        </w:rPr>
+      </w:pPr>
+      <w:r>
+        <w:rPr>
+          <w:rFonts w:ascii="Cambria Math" w:hAnsi="Cambria Math"/>
+        </w:rPr>
+        <w:t xml:space="preserve">  * @retval None</w:t>
+      </w:r>
+    </w:p>
+    <w:p>
+      <w:pPr>
+        <w:rPr>
+          <w:rFonts w:ascii="Cambria Math" w:hAnsi="Cambria Math"/>
+        </w:rPr>
+      </w:pPr>
+      <w:r>
+        <w:rPr>
+          <w:rFonts w:ascii="Cambria Math" w:hAnsi="Cambria Math"/>
+        </w:rPr>
+        <w:t xml:space="preserve">  */</w:t>
+      </w:r>
+    </w:p>
+    <w:p>
+      <w:pPr>
+        <w:rPr>
+          <w:rFonts w:ascii="Cambria Math" w:hAnsi="Cambria Math"/>
+        </w:rPr>
+      </w:pPr>
+      <w:r>
+        <w:rPr>
+          <w:rFonts w:ascii="Cambria Math" w:hAnsi="Cambria Math"/>
+        </w:rPr>
+        <w:t xml:space="preserve">void </w:t>
+      </w:r>
+      <w:proofErr w:type="spellStart"/>
+      <w:r>
+        <w:rPr>
+          <w:rFonts w:ascii="Cambria Math" w:hAnsi="Cambria Math"/>
+        </w:rPr>
+        <w:t>Error_Handler</w:t>
+      </w:r>
+      <w:proofErr w:type="spellEnd"/>
+      <w:r>
+        <w:rPr>
+          <w:rFonts w:ascii="Cambria Math" w:hAnsi="Cambria Math"/>
+        </w:rPr>
+        <w:t>(void)</w:t>
+      </w:r>
+    </w:p>
+    <w:p>
+      <w:pPr>
+        <w:rPr>
+          <w:rFonts w:ascii="Cambria Math" w:hAnsi="Cambria Math"/>
+        </w:rPr>
+      </w:pPr>
+      <w:r>
+        <w:rPr>
+          <w:rFonts w:ascii="Cambria Math" w:hAnsi="Cambria Math"/>
+        </w:rPr>
+        <w:t>{</w:t>
+      </w:r>
+    </w:p>
+    <w:p>
+      <w:pPr>
+        <w:rPr>
+          <w:rFonts w:ascii="Cambria Math" w:hAnsi="Cambria Math"/>
+        </w:rPr>
+      </w:pPr>
+      <w:r>
+        <w:rPr>
+          <w:rFonts w:ascii="Cambria Math" w:hAnsi="Cambria Math"/>
+        </w:rPr>
+        <w:t xml:space="preserve">  /* USER CODE BEGIN </w:t>
+      </w:r>
+      <w:proofErr w:type="spellStart"/>
+      <w:r>
+        <w:rPr>
+          <w:rFonts w:ascii="Cambria Math" w:hAnsi="Cambria Math"/>
+        </w:rPr>
+        <w:t>Error_Handler_Debug</w:t>
+      </w:r>
+      <w:proofErr w:type="spellEnd"/>
+      <w:r>
+        <w:rPr>
+          <w:rFonts w:ascii="Cambria Math" w:hAnsi="Cambria Math"/>
+        </w:rPr>
+        <w:t xml:space="preserve"> */</w:t>
+      </w:r>
+    </w:p>
+    <w:p>
+      <w:pPr>
+        <w:rPr>
+          <w:rFonts w:ascii="Cambria Math" w:hAnsi="Cambria Math"/>
+        </w:rPr>
+      </w:pPr>
+      <w:r>
+        <w:rPr>
+          <w:rFonts w:ascii="Cambria Math" w:hAnsi="Cambria Math"/>
+        </w:rPr>
+        <w:t xml:space="preserve">  /* User can add his own implementation to report the HAL error return state */</w:t>
+      </w:r>
+    </w:p>
+    <w:p>
+      <w:pPr>
+        <w:rPr>
+          <w:rFonts w:ascii="Cambria Math" w:hAnsi="Cambria Math"/>
+        </w:rPr>
+      </w:pPr>
+      <w:r>
+        <w:rPr>
+          <w:rFonts w:ascii="Cambria Math" w:hAnsi="Cambria Math"/>
+        </w:rPr>
+        <w:t xml:space="preserve">  __</w:t>
+      </w:r>
+      <w:proofErr w:type="spellStart"/>
+      <w:r>
+        <w:rPr>
+          <w:rFonts w:ascii="Cambria Math" w:hAnsi="Cambria Math"/>
+        </w:rPr>
+        <w:t>disable_</w:t>
+      </w:r>
+      <w:proofErr w:type="gramStart"/>
+      <w:r>
+        <w:rPr>
+          <w:rFonts w:ascii="Cambria Math" w:hAnsi="Cambria Math"/>
+        </w:rPr>
+        <w:t>irq</w:t>
+      </w:r>
+      <w:proofErr w:type="spellEnd"/>
+      <w:r>
+        <w:rPr>
+          <w:rFonts w:ascii="Cambria Math" w:hAnsi="Cambria Math"/>
+        </w:rPr>
+        <w:t>(</w:t>
+      </w:r>
+      <w:proofErr w:type="gramEnd"/>
+      <w:r>
+        <w:rPr>
+          <w:rFonts w:ascii="Cambria Math" w:hAnsi="Cambria Math"/>
+        </w:rPr>
+        <w:t>);</w:t>
+      </w:r>
+    </w:p>
+    <w:p>
+      <w:pPr>
+        <w:rPr>
+          <w:rFonts w:ascii="Cambria Math" w:hAnsi="Cambria Math"/>
+        </w:rPr>
+      </w:pPr>
+      <w:r>
+        <w:rPr>
+          <w:rFonts w:ascii="Cambria Math" w:hAnsi="Cambria Math"/>
+        </w:rPr>
+        <w:t xml:space="preserve">  while (1)</w:t>
+      </w:r>
+    </w:p>
+    <w:p>
+      <w:pPr>
+        <w:rPr>
+          <w:rFonts w:ascii="Cambria Math" w:hAnsi="Cambria Math"/>
+        </w:rPr>
+      </w:pPr>
+      <w:r>
+        <w:rPr>
+          <w:rFonts w:ascii="Cambria Math" w:hAnsi="Cambria Math"/>
+        </w:rPr>
+        <w:t xml:space="preserve">  {</w:t>
+      </w:r>
+    </w:p>
+    <w:p>
+      <w:pPr>
+        <w:rPr>
+          <w:rFonts w:ascii="Cambria Math" w:hAnsi="Cambria Math"/>
+        </w:rPr>
+      </w:pPr>
+      <w:r>
+        <w:rPr>
+          <w:rFonts w:ascii="Cambria Math" w:hAnsi="Cambria Math"/>
+        </w:rPr>
+        <w:t xml:space="preserve">  }</w:t>
+      </w:r>
+    </w:p>
+    <w:p>
+      <w:pPr>
+        <w:rPr>
+          <w:rFonts w:ascii="Cambria Math" w:hAnsi="Cambria Math"/>
+        </w:rPr>
+      </w:pPr>
+      <w:r>
+        <w:rPr>
+          <w:rFonts w:ascii="Cambria Math" w:hAnsi="Cambria Math"/>
+        </w:rPr>
+        <w:t xml:space="preserve">  /* USER CODE END </w:t>
+      </w:r>
+      <w:proofErr w:type="spellStart"/>
+      <w:r>
+        <w:rPr>
+          <w:rFonts w:ascii="Cambria Math" w:hAnsi="Cambria Math"/>
+        </w:rPr>
+        <w:t>Error_Handler_Debug</w:t>
+      </w:r>
+      <w:proofErr w:type="spellEnd"/>
+      <w:r>
+        <w:rPr>
+          <w:rFonts w:ascii="Cambria Math" w:hAnsi="Cambria Math"/>
+        </w:rPr>
+        <w:t xml:space="preserve"> */</w:t>
+      </w:r>
+    </w:p>
+    <w:p>
+      <w:pPr>
+        <w:rPr>
+          <w:rFonts w:ascii="Cambria Math" w:hAnsi="Cambria Math"/>
+        </w:rPr>
+      </w:pPr>
+      <w:r>
+        <w:rPr>
+          <w:rFonts w:ascii="Cambria Math" w:hAnsi="Cambria Math"/>
+        </w:rPr>
+        <w:t>}</w:t>
+      </w:r>
+    </w:p>
+    <w:p>
+      <w:pPr>
+        <w:rPr>
+          <w:rFonts w:ascii="Cambria Math" w:hAnsi="Cambria Math"/>
+        </w:rPr>
+      </w:pPr>
+    </w:p>
+    <w:p>
+      <w:pPr>
+        <w:rPr>
+          <w:rFonts w:ascii="Cambria Math" w:hAnsi="Cambria Math"/>
+        </w:rPr>
+      </w:pPr>
+      <w:r>
+        <w:rPr>
+          <w:rFonts w:ascii="Cambria Math" w:hAnsi="Cambria Math"/>
+        </w:rPr>
+        <w:t>#</w:t>
+      </w:r>
+      <w:proofErr w:type="gramStart"/>
+      <w:r>
+        <w:rPr>
+          <w:rFonts w:ascii="Cambria Math" w:hAnsi="Cambria Math"/>
+        </w:rPr>
+        <w:t>ifdef  USE</w:t>
+      </w:r>
+      <w:proofErr w:type="gramEnd"/>
+      <w:r>
+        <w:rPr>
+          <w:rFonts w:ascii="Cambria Math" w:hAnsi="Cambria Math"/>
+        </w:rPr>
+        <w:t>_FULL_ASSERT</w:t>
+      </w:r>
+    </w:p>
+    <w:p>
+      <w:pPr>
+        <w:rPr>
+          <w:rFonts w:ascii="Cambria Math" w:hAnsi="Cambria Math"/>
+        </w:rPr>
+      </w:pPr>
+      <w:r>
+        <w:rPr>
+          <w:rFonts w:ascii="Cambria Math" w:hAnsi="Cambria Math"/>
+        </w:rPr>
+        <w:t>/**</w:t>
+      </w:r>
+    </w:p>
+    <w:p>
+      <w:pPr>
+        <w:rPr>
+          <w:rFonts w:ascii="Cambria Math" w:hAnsi="Cambria Math"/>
+        </w:rPr>
+      </w:pPr>
+      <w:r>
+        <w:rPr>
+          <w:rFonts w:ascii="Cambria Math" w:hAnsi="Cambria Math"/>
+        </w:rPr>
+        <w:t xml:space="preserve">  * @</w:t>
+      </w:r>
+      <w:proofErr w:type="gramStart"/>
+      <w:r>
+        <w:rPr>
+          <w:rFonts w:ascii="Cambria Math" w:hAnsi="Cambria Math"/>
+        </w:rPr>
+        <w:t>brief  Reports</w:t>
+      </w:r>
+      <w:proofErr w:type="gramEnd"/>
+      <w:r>
+        <w:rPr>
+          <w:rFonts w:ascii="Cambria Math" w:hAnsi="Cambria Math"/>
+        </w:rPr>
+        <w:t xml:space="preserve"> the name of the source file and the source line number</w:t>
+      </w:r>
+    </w:p>
+    <w:p>
+      <w:pPr>
+        <w:rPr>
+          <w:rFonts w:ascii="Cambria Math" w:hAnsi="Cambria Math"/>
+        </w:rPr>
+      </w:pPr>
+      <w:r>
+        <w:rPr>
+          <w:rFonts w:ascii="Cambria Math" w:hAnsi="Cambria Math"/>
+        </w:rPr>
+        <w:t xml:space="preserve">  *         </w:t>
+      </w:r>
+      <w:proofErr w:type="gramStart"/>
+      <w:r>
+        <w:rPr>
+          <w:rFonts w:ascii="Cambria Math" w:hAnsi="Cambria Math"/>
+        </w:rPr>
+        <w:t>where</w:t>
+      </w:r>
+      <w:proofErr w:type="gramEnd"/>
+      <w:r>
+        <w:rPr>
+          <w:rFonts w:ascii="Cambria Math" w:hAnsi="Cambria Math"/>
+        </w:rPr>
+        <w:t xml:space="preserve"> the </w:t>
+      </w:r>
+      <w:proofErr w:type="spellStart"/>
+      <w:r>
+        <w:rPr>
+          <w:rFonts w:ascii="Cambria Math" w:hAnsi="Cambria Math"/>
+        </w:rPr>
+        <w:t>assert_param</w:t>
+      </w:r>
+      <w:proofErr w:type="spellEnd"/>
+      <w:r>
+        <w:rPr>
+          <w:rFonts w:ascii="Cambria Math" w:hAnsi="Cambria Math"/>
+        </w:rPr>
+        <w:t xml:space="preserve"> error has occurred.</w:t>
+      </w:r>
+    </w:p>
+    <w:p>
+      <w:pPr>
+        <w:rPr>
+          <w:rFonts w:ascii="Cambria Math" w:hAnsi="Cambria Math"/>
+        </w:rPr>
+      </w:pPr>
+      <w:r>
+        <w:rPr>
+          <w:rFonts w:ascii="Cambria Math" w:hAnsi="Cambria Math"/>
+        </w:rPr>
+        <w:lastRenderedPageBreak/>
+        <w:t xml:space="preserve">  * @</w:t>
+      </w:r>
+      <w:proofErr w:type="gramStart"/>
+      <w:r>
+        <w:rPr>
+          <w:rFonts w:ascii="Cambria Math" w:hAnsi="Cambria Math"/>
+        </w:rPr>
+        <w:t>param  file</w:t>
+      </w:r>
+      <w:proofErr w:type="gramEnd"/>
+      <w:r>
+        <w:rPr>
+          <w:rFonts w:ascii="Cambria Math" w:hAnsi="Cambria Math"/>
+        </w:rPr>
+        <w:t>: pointer to the source file name</w:t>
+      </w:r>
+    </w:p>
+    <w:p>
+      <w:pPr>
+        <w:rPr>
+          <w:rFonts w:ascii="Cambria Math" w:hAnsi="Cambria Math"/>
+        </w:rPr>
+      </w:pPr>
+      <w:r>
+        <w:rPr>
+          <w:rFonts w:ascii="Cambria Math" w:hAnsi="Cambria Math"/>
+        </w:rPr>
+        <w:t xml:space="preserve">  * @</w:t>
+      </w:r>
+      <w:proofErr w:type="gramStart"/>
+      <w:r>
+        <w:rPr>
+          <w:rFonts w:ascii="Cambria Math" w:hAnsi="Cambria Math"/>
+        </w:rPr>
+        <w:t>param  line</w:t>
+      </w:r>
+      <w:proofErr w:type="gramEnd"/>
+      <w:r>
+        <w:rPr>
+          <w:rFonts w:ascii="Cambria Math" w:hAnsi="Cambria Math"/>
+        </w:rPr>
+        <w:t xml:space="preserve">: </w:t>
+      </w:r>
+      <w:proofErr w:type="spellStart"/>
+      <w:r>
+        <w:rPr>
+          <w:rFonts w:ascii="Cambria Math" w:hAnsi="Cambria Math"/>
+        </w:rPr>
+        <w:t>assert_param</w:t>
+      </w:r>
+      <w:proofErr w:type="spellEnd"/>
+      <w:r>
+        <w:rPr>
+          <w:rFonts w:ascii="Cambria Math" w:hAnsi="Cambria Math"/>
+        </w:rPr>
+        <w:t xml:space="preserve"> error line source number</w:t>
+      </w:r>
+    </w:p>
+    <w:p>
+      <w:pPr>
+        <w:rPr>
+          <w:rFonts w:ascii="Cambria Math" w:hAnsi="Cambria Math"/>
+        </w:rPr>
+      </w:pPr>
+      <w:r>
+        <w:rPr>
+          <w:rFonts w:ascii="Cambria Math" w:hAnsi="Cambria Math"/>
+        </w:rPr>
+        <w:t xml:space="preserve">  * @retval None</w:t>
+      </w:r>
+    </w:p>
+    <w:p>
+      <w:pPr>
+        <w:rPr>
+          <w:rFonts w:ascii="Cambria Math" w:hAnsi="Cambria Math"/>
+        </w:rPr>
+      </w:pPr>
+      <w:r>
+        <w:rPr>
+          <w:rFonts w:ascii="Cambria Math" w:hAnsi="Cambria Math"/>
+        </w:rPr>
+        <w:t xml:space="preserve">  */</w:t>
+      </w:r>
+    </w:p>
+    <w:p>
+      <w:pPr>
+        <w:rPr>
+          <w:rFonts w:ascii="Cambria Math" w:hAnsi="Cambria Math"/>
+        </w:rPr>
+      </w:pPr>
+      <w:r>
+        <w:rPr>
+          <w:rFonts w:ascii="Cambria Math" w:hAnsi="Cambria Math"/>
+        </w:rPr>
+        <w:t xml:space="preserve">void </w:t>
+      </w:r>
+      <w:proofErr w:type="spellStart"/>
+      <w:r>
+        <w:rPr>
+          <w:rFonts w:ascii="Cambria Math" w:hAnsi="Cambria Math"/>
+        </w:rPr>
+        <w:t>assert_</w:t>
+      </w:r>
+      <w:proofErr w:type="gramStart"/>
+      <w:r>
+        <w:rPr>
+          <w:rFonts w:ascii="Cambria Math" w:hAnsi="Cambria Math"/>
+        </w:rPr>
+        <w:t>failed</w:t>
+      </w:r>
+      <w:proofErr w:type="spellEnd"/>
+      <w:r>
+        <w:rPr>
+          <w:rFonts w:ascii="Cambria Math" w:hAnsi="Cambria Math"/>
+        </w:rPr>
+        <w:t>(</w:t>
+      </w:r>
+      <w:proofErr w:type="gramEnd"/>
+      <w:r>
+        <w:rPr>
+          <w:rFonts w:ascii="Cambria Math" w:hAnsi="Cambria Math"/>
+        </w:rPr>
+        <w:t>uint8_t *file, uint32_t line)</w:t>
+      </w:r>
+    </w:p>
+    <w:p>
+      <w:pPr>
+        <w:rPr>
+          <w:rFonts w:ascii="Cambria Math" w:hAnsi="Cambria Math"/>
+        </w:rPr>
+      </w:pPr>
+      <w:r>
+        <w:rPr>
+          <w:rFonts w:ascii="Cambria Math" w:hAnsi="Cambria Math"/>
+        </w:rPr>
+        <w:t>{</w:t>
+      </w:r>
+    </w:p>
+    <w:p>
+      <w:pPr>
+        <w:rPr>
+          <w:rFonts w:ascii="Cambria Math" w:hAnsi="Cambria Math"/>
+        </w:rPr>
+      </w:pPr>
+      <w:r>
+        <w:rPr>
+          <w:rFonts w:ascii="Cambria Math" w:hAnsi="Cambria Math"/>
+        </w:rPr>
+        <w:t xml:space="preserve">  /* USER CODE BEGIN 6 */</w:t>
+      </w:r>
+    </w:p>
+    <w:p>
+      <w:pPr>
+        <w:rPr>
+          <w:rFonts w:ascii="Cambria Math" w:hAnsi="Cambria Math"/>
+        </w:rPr>
+      </w:pPr>
+      <w:r>
+        <w:rPr>
+          <w:rFonts w:ascii="Cambria Math" w:hAnsi="Cambria Math"/>
+        </w:rPr>
+        <w:t xml:space="preserve">  /* User can add his own implementation to report the file name and line number,</w:t>
+      </w:r>
+    </w:p>
+    <w:p>
+      <w:pPr>
+        <w:rPr>
+          <w:rFonts w:ascii="Cambria Math" w:hAnsi="Cambria Math"/>
+        </w:rPr>
+      </w:pPr>
+      <w:r>
+        <w:rPr>
+          <w:rFonts w:ascii="Cambria Math" w:hAnsi="Cambria Math"/>
+        </w:rPr>
+        <w:t xml:space="preserve">     ex: </w:t>
+      </w:r>
+      <w:proofErr w:type="spellStart"/>
+      <w:proofErr w:type="gramStart"/>
+      <w:r>
+        <w:rPr>
+          <w:rFonts w:ascii="Cambria Math" w:hAnsi="Cambria Math"/>
+        </w:rPr>
+        <w:t>printf</w:t>
+      </w:r>
+      <w:proofErr w:type="spellEnd"/>
+      <w:r>
+        <w:rPr>
+          <w:rFonts w:ascii="Cambria Math" w:hAnsi="Cambria Math"/>
+        </w:rPr>
+        <w:t>(</w:t>
+      </w:r>
+      <w:proofErr w:type="gramEnd"/>
+      <w:r>
+        <w:rPr>
+          <w:rFonts w:ascii="Cambria Math" w:hAnsi="Cambria Math"/>
+        </w:rPr>
+        <w:t>"Wrong parameters value: file %s on line %d\r\n", file, line) */</w:t>
+      </w:r>
+    </w:p>
+    <w:p>
+      <w:pPr>
+        <w:rPr>
+          <w:rFonts w:ascii="Cambria Math" w:hAnsi="Cambria Math"/>
+        </w:rPr>
+      </w:pPr>
+      <w:r>
+        <w:rPr>
+          <w:rFonts w:ascii="Cambria Math" w:hAnsi="Cambria Math"/>
+        </w:rPr>
+        <w:t xml:space="preserve">  /* USER CODE END 6 */</w:t>
+      </w:r>
+    </w:p>
+    <w:p>
+      <w:pPr>
+        <w:rPr>
+          <w:rFonts w:ascii="Cambria Math" w:hAnsi="Cambria Math"/>
+        </w:rPr>
+      </w:pPr>
+      <w:r>
+        <w:rPr>
+          <w:rFonts w:ascii="Cambria Math" w:hAnsi="Cambria Math"/>
+        </w:rPr>
+        <w:t>}</w:t>
+      </w:r>
+    </w:p>
+    <w:p>
+      <w:pPr>
+        <w:rPr>
+          <w:rFonts w:ascii="Cambria Math" w:hAnsi="Cambria Math"/>
+        </w:rPr>
+      </w:pPr>
+      <w:r>
+        <w:rPr>
+          <w:rFonts w:ascii="Cambria Math" w:hAnsi="Cambria Math"/>
+        </w:rPr>
+        <w:t>#endif /* USE_FULL_ASSERT */</w:t>
+      </w:r>
     </w:p>
     <w:p>
       <w:pPr>
@@ -1464,13 +4964,7 @@
         <w:rPr>
           <w:rFonts w:ascii="Cambria Math" w:hAnsi="Cambria Math"/>
         </w:rPr>
-        <w:t xml:space="preserve"> to a reasonable range of counter values between zero and the top limit;</w:t>
-      </w:r>
-      <w:r>
-        <w:rPr>
-          <w:rFonts w:ascii="Cambria Math" w:hAnsi="Cambria Math"/>
-        </w:rPr>
-        <w:t xml:space="preserve"> </w:t>
+        <w:t xml:space="preserve"> to a reasonable range of counter values between zero and the top limit; </w:t>
       </w:r>
       <w:proofErr w:type="gramStart"/>
       <w:r>
@@ -1745,7 +5239,6 @@
         <w:rPr>
           <w:rFonts w:ascii="Cambria Math" w:hAnsi="Cambria Math"/>
         </w:rPr>
-        <w:lastRenderedPageBreak/>
         <w:t>You will see the difference between the different PWM modes in a later exercise.</w:t>
       </w:r>
     </w:p>
@@ -1860,13 +5353,7 @@
         <w:rPr>
           <w:rFonts w:ascii="Cambria Math" w:hAnsi="Cambria Math"/>
         </w:rPr>
-        <w:t>lower limit</w:t>
-      </w:r>
-      <w:r>
-        <w:rPr>
-          <w:rFonts w:ascii="Cambria Math" w:hAnsi="Cambria Math"/>
-        </w:rPr>
-        <w:t xml:space="preserve"> isn’t how fast the LED can respond to the electrical signal, but how fast the human eye</w:t>
+        <w:t>lower limit isn’t how fast the LED can respond to the electrical signal, but how fast the human eye</w:t>
       </w:r>
       <w:r>
         <w:rPr>
@@ -1917,6 +5404,194 @@
         </w:rPr>
         <w:t>above 500 Hz. You’ll therefore be using 800 Hz as the base frequency for the PWM.</w:t>
       </w:r>
+    </w:p>
+    <w:p>
+      <w:pPr>
+        <w:rPr>
+          <w:rFonts w:ascii="Cambria Math" w:hAnsi="Cambria Math"/>
+        </w:rPr>
+      </w:pPr>
+    </w:p>
+    <w:p>
+      <w:pPr>
+        <w:rPr>
+          <w:rFonts w:ascii="Cambria Math" w:hAnsi="Cambria Math"/>
+        </w:rPr>
+      </w:pPr>
+      <w:r>
+        <w:rPr>
+          <w:rFonts w:ascii="Cambria Math" w:hAnsi="Cambria Math"/>
+        </w:rPr>
+        <w:tab/>
+        <w:t>// configure CC1S and CC2S</w:t>
+      </w:r>
+    </w:p>
+    <w:p>
+      <w:pPr>
+        <w:rPr>
+          <w:rFonts w:ascii="Cambria Math" w:hAnsi="Cambria Math"/>
+        </w:rPr>
+      </w:pPr>
+      <w:r>
+        <w:rPr>
+          <w:rFonts w:ascii="Cambria Math" w:hAnsi="Cambria Math"/>
+        </w:rPr>
+        <w:tab/>
+        <w:t>TIM3-&gt;CCMR1 |= TIM_CCMR1_CC1S_Pos | TIM_CCMR1_CC2S_</w:t>
+      </w:r>
+      <w:proofErr w:type="gramStart"/>
+      <w:r>
+        <w:rPr>
+          <w:rFonts w:ascii="Cambria Math" w:hAnsi="Cambria Math"/>
+        </w:rPr>
+        <w:t>Pos;</w:t>
+      </w:r>
+      <w:proofErr w:type="gramEnd"/>
+    </w:p>
+    <w:p>
+      <w:pPr>
+        <w:rPr>
+          <w:rFonts w:ascii="Cambria Math" w:hAnsi="Cambria Math"/>
+        </w:rPr>
+      </w:pPr>
+      <w:r>
+        <w:rPr>
+          <w:rFonts w:ascii="Cambria Math" w:hAnsi="Cambria Math"/>
+        </w:rPr>
+        <w:lastRenderedPageBreak/>
+        <w:tab/>
+        <w:t>// set OC1M to PWM mode 2 (111)</w:t>
+      </w:r>
+    </w:p>
+    <w:p>
+      <w:pPr>
+        <w:rPr>
+          <w:rFonts w:ascii="Cambria Math" w:hAnsi="Cambria Math"/>
+        </w:rPr>
+      </w:pPr>
+      <w:r>
+        <w:rPr>
+          <w:rFonts w:ascii="Cambria Math" w:hAnsi="Cambria Math"/>
+        </w:rPr>
+        <w:tab/>
+        <w:t>TIM3-&gt;CCMR1 |= TIM_CCMR1_OC1M_</w:t>
+      </w:r>
+      <w:proofErr w:type="gramStart"/>
+      <w:r>
+        <w:rPr>
+          <w:rFonts w:ascii="Cambria Math" w:hAnsi="Cambria Math"/>
+        </w:rPr>
+        <w:t>Msk;</w:t>
+      </w:r>
+      <w:proofErr w:type="gramEnd"/>
+    </w:p>
+    <w:p>
+      <w:pPr>
+        <w:rPr>
+          <w:rFonts w:ascii="Cambria Math" w:hAnsi="Cambria Math"/>
+        </w:rPr>
+      </w:pPr>
+      <w:r>
+        <w:rPr>
+          <w:rFonts w:ascii="Cambria Math" w:hAnsi="Cambria Math"/>
+        </w:rPr>
+        <w:tab/>
+        <w:t>// set OC2M to PWM mode 1 (110)</w:t>
+      </w:r>
+    </w:p>
+    <w:p>
+      <w:pPr>
+        <w:rPr>
+          <w:rFonts w:ascii="Cambria Math" w:hAnsi="Cambria Math"/>
+        </w:rPr>
+      </w:pPr>
+      <w:r>
+        <w:rPr>
+          <w:rFonts w:ascii="Cambria Math" w:hAnsi="Cambria Math"/>
+        </w:rPr>
+        <w:tab/>
+        <w:t>TIM3-&gt;CCMR1 |= TIM_CCMR1_OC2M_1 | TIM_CCMR1_OC2M_</w:t>
+      </w:r>
+      <w:proofErr w:type="gramStart"/>
+      <w:r>
+        <w:rPr>
+          <w:rFonts w:ascii="Cambria Math" w:hAnsi="Cambria Math"/>
+        </w:rPr>
+        <w:t>2;</w:t>
+      </w:r>
+      <w:proofErr w:type="gramEnd"/>
+    </w:p>
+    <w:p>
+      <w:pPr>
+        <w:rPr>
+          <w:rFonts w:ascii="Cambria Math" w:hAnsi="Cambria Math"/>
+        </w:rPr>
+      </w:pPr>
+      <w:r>
+        <w:rPr>
+          <w:rFonts w:ascii="Cambria Math" w:hAnsi="Cambria Math"/>
+        </w:rPr>
+        <w:tab/>
+        <w:t>// enable output preload for both channels</w:t>
+      </w:r>
+    </w:p>
+    <w:p>
+      <w:pPr>
+        <w:rPr>
+          <w:rFonts w:ascii="Cambria Math" w:hAnsi="Cambria Math"/>
+        </w:rPr>
+      </w:pPr>
+      <w:r>
+        <w:rPr>
+          <w:rFonts w:ascii="Cambria Math" w:hAnsi="Cambria Math"/>
+        </w:rPr>
+        <w:tab/>
+        <w:t>TIM3-&gt;CCMR1 |= TIM_CCMR1_OC1PE | TIM_CCMR1_</w:t>
+      </w:r>
+      <w:proofErr w:type="gramStart"/>
+      <w:r>
+        <w:rPr>
+          <w:rFonts w:ascii="Cambria Math" w:hAnsi="Cambria Math"/>
+        </w:rPr>
+        <w:t>OC2PE;</w:t>
+      </w:r>
+      <w:proofErr w:type="gramEnd"/>
+    </w:p>
+    <w:p>
+      <w:pPr>
+        <w:rPr>
+          <w:rFonts w:ascii="Cambria Math" w:hAnsi="Cambria Math"/>
+        </w:rPr>
+      </w:pPr>
+      <w:r>
+        <w:rPr>
+          <w:rFonts w:ascii="Cambria Math" w:hAnsi="Cambria Math"/>
+        </w:rPr>
+        <w:tab/>
+        <w:t>// enable output in CCER for the channels</w:t>
+      </w:r>
+    </w:p>
+    <w:p>
+      <w:pPr>
+        <w:rPr>
+          <w:rFonts w:ascii="Cambria Math" w:hAnsi="Cambria Math"/>
+        </w:rPr>
+      </w:pPr>
+      <w:r>
+        <w:rPr>
+          <w:rFonts w:ascii="Cambria Math" w:hAnsi="Cambria Math"/>
+        </w:rPr>
+        <w:tab/>
+        <w:t>TIM3-&gt;CCER |= TIM_CCER_CC1E | TIM_CCER_</w:t>
+      </w:r>
+      <w:proofErr w:type="gramStart"/>
+      <w:r>
+        <w:rPr>
+          <w:rFonts w:ascii="Cambria Math" w:hAnsi="Cambria Math"/>
+        </w:rPr>
+        <w:t>CC2E;</w:t>
+      </w:r>
+      <w:proofErr w:type="gramEnd"/>
     </w:p>
     <w:p>
       <w:pPr>
@@ -1998,19 +5673,7 @@
         <w:rPr>
           <w:rFonts w:ascii="Cambria Math" w:hAnsi="Cambria Math"/>
         </w:rPr>
-        <w:t>Look up the alternate functions of the red (PC6) and blue (PC7) LEDs by following examples</w:t>
-      </w:r>
-      <w:r>
-        <w:rPr>
-          <w:rFonts w:ascii="Cambria Math" w:hAnsi="Cambria Math"/>
-        </w:rPr>
-        <w:t xml:space="preserve"> </w:t>
-      </w:r>
-      <w:r>
-        <w:rPr>
-          <w:rFonts w:ascii="Cambria Math" w:hAnsi="Cambria Math"/>
-        </w:rPr>
-        <w:t>3.2 and 3.3.</w:t>
+        <w:t>Look up the alternate functions of the red (PC6) and blue (PC7) LEDs by following examples 3.2 and 3.3.</w:t>
       </w:r>
     </w:p>
     <w:p>
@@ -2028,19 +5691,7 @@
         <w:rPr>
           <w:rFonts w:ascii="Cambria Math" w:hAnsi="Cambria Math"/>
         </w:rPr>
-        <w:t>Alternate functions that connect to the capture/compare channels of timers have the</w:t>
-      </w:r>
-      <w:r>
-        <w:rPr>
-          <w:rFonts w:ascii="Cambria Math" w:hAnsi="Cambria Math"/>
-        </w:rPr>
-        <w:t xml:space="preserve"> </w:t>
-      </w:r>
-      <w:r>
-        <w:rPr>
-          <w:rFonts w:ascii="Cambria Math" w:hAnsi="Cambria Math"/>
-        </w:rPr>
-        <w:t>form: “</w:t>
+        <w:t>Alternate functions that connect to the capture/compare channels of timers have the form: “</w:t>
       </w:r>
       <w:proofErr w:type="spellStart"/>
       <w:r>
@@ -2085,19 +5736,7 @@
         <w:rPr>
           <w:rFonts w:ascii="Cambria Math" w:hAnsi="Cambria Math"/>
         </w:rPr>
-        <w:t xml:space="preserve"> select the appropriate function number</w:t>
-      </w:r>
-      <w:r>
-        <w:rPr>
-          <w:rFonts w:ascii="Cambria Math" w:hAnsi="Cambria Math"/>
-        </w:rPr>
-        <w:t xml:space="preserve"> </w:t>
-      </w:r>
-      <w:r>
-        <w:rPr>
-          <w:rFonts w:ascii="Cambria Math" w:hAnsi="Cambria Math"/>
-        </w:rPr>
-        <w:t>in alternate function registers.</w:t>
+        <w:t xml:space="preserve"> select the appropriate function number in alternate function registers.</w:t>
       </w:r>
     </w:p>
     <w:p>
@@ -2115,13 +5754,7 @@
         <w:rPr>
           <w:rFonts w:ascii="Cambria Math" w:hAnsi="Cambria Math"/>
         </w:rPr>
-        <w:t>Alternate function numbers for each pin are listed in table 15 of the device datasheet.</w:t>
-      </w:r>
-      <w:r>
-        <w:rPr>
-          <w:rFonts w:ascii="Cambria Math" w:hAnsi="Cambria Math"/>
-        </w:rPr>
-        <w:t xml:space="preserve"> </w:t>
+        <w:t xml:space="preserve">Alternate function numbers for each pin are listed in table 15 of the device datasheet. </w:t>
       </w:r>
     </w:p>
     <w:p>
@@ -2139,31 +5772,7 @@
         <w:rPr>
           <w:rFonts w:ascii="Cambria Math" w:hAnsi="Cambria Math"/>
         </w:rPr>
-        <w:t>The alternate function registers are defined as an array in stm32f0xb.h. You’ll need to</w:t>
-      </w:r>
-      <w:r>
-        <w:rPr>
-          <w:rFonts w:ascii="Cambria Math" w:hAnsi="Cambria Math"/>
-        </w:rPr>
-        <w:t xml:space="preserve"> </w:t>
-      </w:r>
-      <w:r>
-        <w:rPr>
-          <w:rFonts w:ascii="Cambria Math" w:hAnsi="Cambria Math"/>
-        </w:rPr>
-        <w:t>check the register map in the peripheral manual to determine what alternate function</w:t>
-      </w:r>
-      <w:r>
-        <w:rPr>
-          <w:rFonts w:ascii="Cambria Math" w:hAnsi="Cambria Math"/>
-        </w:rPr>
-        <w:t xml:space="preserve"> </w:t>
-      </w:r>
-      <w:r>
-        <w:rPr>
-          <w:rFonts w:ascii="Cambria Math" w:hAnsi="Cambria Math"/>
-        </w:rPr>
-        <w:t>register to modify for the pins you are using.</w:t>
+        <w:t>The alternate function registers are defined as an array in stm32f0xb.h. You’ll need to check the register map in the peripheral manual to determine what alternate function register to modify for the pins you are using.</w:t>
       </w:r>
     </w:p>
     <w:p>
@@ -2182,19 +5791,7 @@
         <w:rPr>
           <w:rFonts w:ascii="Cambria Math" w:hAnsi="Cambria Math"/>
         </w:rPr>
-        <w:t>Although we configured the matching capture/compare channels first in this lab, typically</w:t>
-      </w:r>
-      <w:r>
-        <w:rPr>
-          <w:rFonts w:ascii="Cambria Math" w:hAnsi="Cambria Math"/>
-        </w:rPr>
-        <w:t xml:space="preserve"> </w:t>
-      </w:r>
-      <w:r>
-        <w:rPr>
-          <w:rFonts w:ascii="Cambria Math" w:hAnsi="Cambria Math"/>
-        </w:rPr>
-        <w:t>you choose pins first and then work with the timer channels available.</w:t>
+        <w:t>Although we configured the matching capture/compare channels first in this lab, typically you choose pins first and then work with the timer channels available.</w:t>
       </w:r>
     </w:p>
     <w:p>
@@ -2312,31 +5909,7 @@
         <w:rPr>
           <w:rFonts w:ascii="Cambria Math" w:hAnsi="Cambria Math"/>
         </w:rPr>
-        <w:t xml:space="preserve"> logic analyzer to pins PC6 and </w:t>
-      </w:r>
-      <w:r>
-        <w:rPr>
-          <w:rFonts w:ascii="Cambria Math" w:hAnsi="Cambria Math"/>
-        </w:rPr>
-        <w:t>PC7 and</w:t>
-      </w:r>
-      <w:r>
-        <w:rPr>
-          <w:rFonts w:ascii="Cambria Math" w:hAnsi="Cambria Math"/>
-        </w:rPr>
-        <w:t xml:space="preserve"> start a capture with the PWM</w:t>
-      </w:r>
-      <w:r>
-        <w:rPr>
-          <w:rFonts w:ascii="Cambria Math" w:hAnsi="Cambria Math"/>
-        </w:rPr>
-        <w:t xml:space="preserve"> </w:t>
-      </w:r>
-      <w:r>
-        <w:rPr>
-          <w:rFonts w:ascii="Cambria Math" w:hAnsi="Cambria Math"/>
-        </w:rPr>
-        <w:t>running.</w:t>
+        <w:t xml:space="preserve"> logic analyzer to pins PC6 and PC7 and start a capture with the PWM running.</w:t>
       </w:r>
     </w:p>
     <w:p>
@@ -2369,19 +5942,7 @@
         <w:rPr>
           <w:rFonts w:ascii="Cambria Math" w:hAnsi="Cambria Math"/>
         </w:rPr>
-        <w:t xml:space="preserve"> values set to 20% of the ARR, what is the</w:t>
-      </w:r>
-      <w:r>
-        <w:rPr>
-          <w:rFonts w:ascii="Cambria Math" w:hAnsi="Cambria Math"/>
-        </w:rPr>
-        <w:t xml:space="preserve"> </w:t>
-      </w:r>
-      <w:r>
-        <w:rPr>
-          <w:rFonts w:ascii="Cambria Math" w:hAnsi="Cambria Math"/>
-        </w:rPr>
-        <w:t>difference between the two PWM modes?</w:t>
+        <w:t xml:space="preserve"> values set to 20% of the ARR, what is the difference between the two PWM modes?</w:t>
       </w:r>
     </w:p>
     <w:p>
@@ -2504,19 +6065,7 @@
         <w:rPr>
           <w:rFonts w:ascii="Cambria Math" w:hAnsi="Cambria Math"/>
         </w:rPr>
-        <w:t xml:space="preserve"> register is the ARR value. What is the</w:t>
-      </w:r>
-      <w:r>
-        <w:rPr>
-          <w:rFonts w:ascii="Cambria Math" w:hAnsi="Cambria Math"/>
-        </w:rPr>
-        <w:t xml:space="preserve"> </w:t>
-      </w:r>
-      <w:r>
-        <w:rPr>
-          <w:rFonts w:ascii="Cambria Math" w:hAnsi="Cambria Math"/>
-        </w:rPr>
-        <w:t xml:space="preserve">relationship between PWM duty cycle and the </w:t>
+        <w:t xml:space="preserve"> register is the ARR value. What is the relationship between PWM duty cycle and the </w:t>
       </w:r>
       <w:proofErr w:type="spellStart"/>
       <w:r>
@@ -2549,19 +6098,7 @@
         <w:rPr>
           <w:rFonts w:ascii="Cambria Math" w:hAnsi="Cambria Math"/>
         </w:rPr>
-        <w:t>Take a screenshot of the effect of the duty cycle on the waveform using your logic analyzer;</w:t>
-      </w:r>
-      <w:r>
-        <w:rPr>
-          <w:rFonts w:ascii="Cambria Math" w:hAnsi="Cambria Math"/>
-        </w:rPr>
-        <w:t xml:space="preserve"> </w:t>
-      </w:r>
-      <w:r>
-        <w:rPr>
-          <w:rFonts w:ascii="Cambria Math" w:hAnsi="Cambria Math"/>
-        </w:rPr>
-        <w:t xml:space="preserve">include this screenshot with your </w:t>
+        <w:t xml:space="preserve">Take a screenshot of the effect of the duty cycle on the waveform using your logic analyzer; include this screenshot with your </w:t>
       </w:r>
       <w:proofErr w:type="spellStart"/>
       <w:r>
@@ -2577,6 +6114,70 @@
         </w:rPr>
         <w:t xml:space="preserve"> submission.</w:t>
       </w:r>
+    </w:p>
+    <w:p>
+      <w:pPr>
+        <w:rPr>
+          <w:rFonts w:ascii="Cambria Math" w:eastAsia="Times New Roman" w:hAnsi="Cambria Math" w:cs="Calibri"/>
+          <w:b/>
+          <w:sz w:val="28"/>
+          <w:szCs w:val="32"/>
+        </w:rPr>
+      </w:pPr>
+      <w:r>
+        <w:br w:type="page"/>
+      </w:r>
+    </w:p>
+    <w:p>
+      <w:pPr>
+        <w:jc w:val="right"/>
+        <w:rPr>
+          <w:rFonts w:ascii="Cambria Math" w:hAnsi="Cambria Math"/>
+        </w:rPr>
+      </w:pPr>
+      <w:r>
+        <w:rPr>
+          <w:rFonts w:ascii="Cambria Math" w:hAnsi="Cambria Math"/>
+        </w:rPr>
+        <w:lastRenderedPageBreak/>
+        <w:t>Beverly Yee</w:t>
+      </w:r>
+    </w:p>
+    <w:p>
+      <w:pPr>
+        <w:jc w:val="right"/>
+        <w:rPr>
+          <w:rFonts w:ascii="Cambria Math" w:hAnsi="Cambria Math"/>
+        </w:rPr>
+      </w:pPr>
+      <w:r>
+        <w:rPr>
+          <w:rFonts w:ascii="Cambria Math" w:hAnsi="Cambria Math"/>
+        </w:rPr>
+        <w:t>u0770041</w:t>
+      </w:r>
+    </w:p>
+    <w:p>
+      <w:pPr>
+        <w:jc w:val="right"/>
+        <w:rPr>
+          <w:rFonts w:ascii="Cambria Math" w:hAnsi="Cambria Math"/>
+        </w:rPr>
+      </w:pPr>
+      <w:r>
+        <w:rPr>
+          <w:rFonts w:ascii="Cambria Math" w:hAnsi="Cambria Math"/>
+        </w:rPr>
+        <w:t>Prelab 03</w:t>
+      </w:r>
+    </w:p>
+    <w:p>
+      <w:pPr>
+        <w:jc w:val="right"/>
+        <w:rPr>
+          <w:rFonts w:ascii="Cambria Math" w:hAnsi="Cambria Math"/>
+        </w:rPr>
+      </w:pPr>
     </w:p>
     <w:p>
       <w:pPr>
@@ -2668,7 +6269,6 @@
         <w:rPr>
           <w:rFonts w:ascii="Cambria Math" w:hAnsi="Cambria Math"/>
         </w:rPr>
-        <w:lastRenderedPageBreak/>
         <w:t>Look through the Table 13 "STM32F072x8/</w:t>
       </w:r>
       <w:proofErr w:type="spellStart"/>
@@ -5478,7 +9078,7 @@
   <w:style w:type="paragraph" w:default="1" w:styleId="Normal">
     <w:name w:val="Normal"/>
     <w:qFormat/>
-    <w:rsid w:val="00711D42"/>
+    <w:rsid w:val="00BF7F4F"/>
     <w:rPr>
       <w:szCs w:val="22"/>
     </w:rPr>

</xml_diff>

<commit_message>
Minor report changes for lab 3 and 4 (BCY)
</commit_message>
<xml_diff>
--- a/Lab03/Lab03.docx
+++ b/Lab03/Lab03.docx
@@ -1387,12 +1387,178 @@
           <w:rFonts w:ascii="Cambria Math" w:hAnsi="Cambria Math"/>
         </w:rPr>
       </w:pPr>
-      <w:r>
-        <w:rPr>
-          <w:rFonts w:ascii="Cambria Math" w:hAnsi="Cambria Math"/>
-        </w:rPr>
-        <w:t>/* USER CODE BEGIN Header */</w:t>
-      </w:r>
+    </w:p>
+    <w:p>
+      <w:pPr>
+        <w:rPr>
+          <w:rFonts w:ascii="Cambria Math" w:hAnsi="Cambria Math"/>
+        </w:rPr>
+      </w:pPr>
+      <w:r>
+        <w:rPr>
+          <w:rFonts w:ascii="Cambria Math" w:hAnsi="Cambria Math"/>
+        </w:rPr>
+        <w:t>/* Includes ------------------------------------------------------------------*/</w:t>
+      </w:r>
+    </w:p>
+    <w:p>
+      <w:pPr>
+        <w:rPr>
+          <w:rFonts w:ascii="Cambria Math" w:hAnsi="Cambria Math"/>
+        </w:rPr>
+      </w:pPr>
+      <w:r>
+        <w:rPr>
+          <w:rFonts w:ascii="Cambria Math" w:hAnsi="Cambria Math"/>
+        </w:rPr>
+        <w:t>#include "</w:t>
+      </w:r>
+      <w:proofErr w:type="spellStart"/>
+      <w:r>
+        <w:rPr>
+          <w:rFonts w:ascii="Cambria Math" w:hAnsi="Cambria Math"/>
+        </w:rPr>
+        <w:t>main.h</w:t>
+      </w:r>
+      <w:proofErr w:type="spellEnd"/>
+      <w:r>
+        <w:rPr>
+          <w:rFonts w:ascii="Cambria Math" w:hAnsi="Cambria Math"/>
+        </w:rPr>
+        <w:t>"</w:t>
+      </w:r>
+    </w:p>
+    <w:p>
+      <w:pPr>
+        <w:rPr>
+          <w:rFonts w:ascii="Cambria Math" w:hAnsi="Cambria Math"/>
+        </w:rPr>
+      </w:pPr>
+    </w:p>
+    <w:p>
+      <w:pPr>
+        <w:rPr>
+          <w:rFonts w:ascii="Cambria Math" w:hAnsi="Cambria Math"/>
+        </w:rPr>
+      </w:pPr>
+      <w:r>
+        <w:rPr>
+          <w:rFonts w:ascii="Cambria Math" w:hAnsi="Cambria Math"/>
+        </w:rPr>
+        <w:t>/* Private function prototypes -----------------------------------------------*/</w:t>
+      </w:r>
+    </w:p>
+    <w:p>
+      <w:pPr>
+        <w:rPr>
+          <w:rFonts w:ascii="Cambria Math" w:hAnsi="Cambria Math"/>
+        </w:rPr>
+      </w:pPr>
+      <w:r>
+        <w:rPr>
+          <w:rFonts w:ascii="Cambria Math" w:hAnsi="Cambria Math"/>
+        </w:rPr>
+        <w:t xml:space="preserve">void </w:t>
+      </w:r>
+      <w:proofErr w:type="spellStart"/>
+      <w:r>
+        <w:rPr>
+          <w:rFonts w:ascii="Cambria Math" w:hAnsi="Cambria Math"/>
+        </w:rPr>
+        <w:t>SystemClock_Config</w:t>
+      </w:r>
+      <w:proofErr w:type="spellEnd"/>
+      <w:r>
+        <w:rPr>
+          <w:rFonts w:ascii="Cambria Math" w:hAnsi="Cambria Math"/>
+        </w:rPr>
+        <w:t>(void</w:t>
+      </w:r>
+      <w:proofErr w:type="gramStart"/>
+      <w:r>
+        <w:rPr>
+          <w:rFonts w:ascii="Cambria Math" w:hAnsi="Cambria Math"/>
+        </w:rPr>
+        <w:t>);</w:t>
+      </w:r>
+      <w:proofErr w:type="gramEnd"/>
+    </w:p>
+    <w:p>
+      <w:pPr>
+        <w:rPr>
+          <w:rFonts w:ascii="Cambria Math" w:hAnsi="Cambria Math"/>
+        </w:rPr>
+      </w:pPr>
+      <w:r>
+        <w:rPr>
+          <w:rFonts w:ascii="Cambria Math" w:hAnsi="Cambria Math"/>
+        </w:rPr>
+        <w:t xml:space="preserve">void </w:t>
+      </w:r>
+      <w:proofErr w:type="spellStart"/>
+      <w:r>
+        <w:rPr>
+          <w:rFonts w:ascii="Cambria Math" w:hAnsi="Cambria Math"/>
+        </w:rPr>
+        <w:t>SetPins</w:t>
+      </w:r>
+      <w:proofErr w:type="spellEnd"/>
+      <w:r>
+        <w:rPr>
+          <w:rFonts w:ascii="Cambria Math" w:hAnsi="Cambria Math"/>
+        </w:rPr>
+        <w:t>(void</w:t>
+      </w:r>
+      <w:proofErr w:type="gramStart"/>
+      <w:r>
+        <w:rPr>
+          <w:rFonts w:ascii="Cambria Math" w:hAnsi="Cambria Math"/>
+        </w:rPr>
+        <w:t>);</w:t>
+      </w:r>
+      <w:proofErr w:type="gramEnd"/>
+    </w:p>
+    <w:p>
+      <w:pPr>
+        <w:rPr>
+          <w:rFonts w:ascii="Cambria Math" w:hAnsi="Cambria Math"/>
+        </w:rPr>
+      </w:pPr>
+      <w:r>
+        <w:rPr>
+          <w:rFonts w:ascii="Cambria Math" w:hAnsi="Cambria Math"/>
+        </w:rPr>
+        <w:t xml:space="preserve">void </w:t>
+      </w:r>
+      <w:proofErr w:type="spellStart"/>
+      <w:r>
+        <w:rPr>
+          <w:rFonts w:ascii="Cambria Math" w:hAnsi="Cambria Math"/>
+        </w:rPr>
+        <w:t>SetTimers</w:t>
+      </w:r>
+      <w:proofErr w:type="spellEnd"/>
+      <w:r>
+        <w:rPr>
+          <w:rFonts w:ascii="Cambria Math" w:hAnsi="Cambria Math"/>
+        </w:rPr>
+        <w:t>(void</w:t>
+      </w:r>
+      <w:proofErr w:type="gramStart"/>
+      <w:r>
+        <w:rPr>
+          <w:rFonts w:ascii="Cambria Math" w:hAnsi="Cambria Math"/>
+        </w:rPr>
+        <w:t>);</w:t>
+      </w:r>
+      <w:proofErr w:type="gramEnd"/>
+    </w:p>
+    <w:p>
+      <w:pPr>
+        <w:rPr>
+          <w:rFonts w:ascii="Cambria Math" w:hAnsi="Cambria Math"/>
+        </w:rPr>
+      </w:pPr>
     </w:p>
     <w:p>
       <w:pPr>
@@ -1417,653 +1583,208 @@
         <w:rPr>
           <w:rFonts w:ascii="Cambria Math" w:hAnsi="Cambria Math"/>
         </w:rPr>
-        <w:t xml:space="preserve">  ******************************************************************************</w:t>
-      </w:r>
-    </w:p>
-    <w:p>
-      <w:pPr>
-        <w:rPr>
-          <w:rFonts w:ascii="Cambria Math" w:hAnsi="Cambria Math"/>
-        </w:rPr>
-      </w:pPr>
-      <w:r>
-        <w:rPr>
-          <w:rFonts w:ascii="Cambria Math" w:hAnsi="Cambria Math"/>
-        </w:rPr>
-        <w:t xml:space="preserve">  * @file         </w:t>
+        <w:t xml:space="preserve">  * @</w:t>
       </w:r>
       <w:proofErr w:type="gramStart"/>
       <w:r>
         <w:rPr>
           <w:rFonts w:ascii="Cambria Math" w:hAnsi="Cambria Math"/>
         </w:rPr>
-        <w:t xml:space="preserve">  :</w:t>
+        <w:t>brief  The</w:t>
       </w:r>
       <w:proofErr w:type="gramEnd"/>
       <w:r>
         <w:rPr>
           <w:rFonts w:ascii="Cambria Math" w:hAnsi="Cambria Math"/>
         </w:rPr>
+        <w:t xml:space="preserve"> application entry point.</w:t>
+      </w:r>
+    </w:p>
+    <w:p>
+      <w:pPr>
+        <w:rPr>
+          <w:rFonts w:ascii="Cambria Math" w:hAnsi="Cambria Math"/>
+        </w:rPr>
+      </w:pPr>
+      <w:r>
+        <w:rPr>
+          <w:rFonts w:ascii="Cambria Math" w:hAnsi="Cambria Math"/>
+        </w:rPr>
+        <w:t xml:space="preserve">  * @retval int</w:t>
+      </w:r>
+    </w:p>
+    <w:p>
+      <w:pPr>
+        <w:rPr>
+          <w:rFonts w:ascii="Cambria Math" w:hAnsi="Cambria Math"/>
+        </w:rPr>
+      </w:pPr>
+      <w:r>
+        <w:rPr>
+          <w:rFonts w:ascii="Cambria Math" w:hAnsi="Cambria Math"/>
+        </w:rPr>
+        <w:lastRenderedPageBreak/>
+        <w:t xml:space="preserve">  */</w:t>
+      </w:r>
+    </w:p>
+    <w:p>
+      <w:pPr>
+        <w:rPr>
+          <w:rFonts w:ascii="Cambria Math" w:hAnsi="Cambria Math"/>
+        </w:rPr>
+      </w:pPr>
+      <w:r>
+        <w:rPr>
+          <w:rFonts w:ascii="Cambria Math" w:hAnsi="Cambria Math"/>
+        </w:rPr>
+        <w:t>int main(void)</w:t>
+      </w:r>
+      <w:r>
+        <w:rPr>
+          <w:rFonts w:ascii="Cambria Math" w:hAnsi="Cambria Math"/>
+        </w:rPr>
         <w:t xml:space="preserve"> </w:t>
       </w:r>
+      <w:r>
+        <w:rPr>
+          <w:rFonts w:ascii="Cambria Math" w:hAnsi="Cambria Math"/>
+        </w:rPr>
+        <w:t>{</w:t>
+      </w:r>
+    </w:p>
+    <w:p>
+      <w:pPr>
+        <w:rPr>
+          <w:rFonts w:ascii="Cambria Math" w:hAnsi="Cambria Math"/>
+        </w:rPr>
+      </w:pPr>
+      <w:r>
+        <w:rPr>
+          <w:rFonts w:ascii="Cambria Math" w:hAnsi="Cambria Math"/>
+        </w:rPr>
+        <w:tab/>
+      </w:r>
       <w:proofErr w:type="spellStart"/>
       <w:r>
         <w:rPr>
           <w:rFonts w:ascii="Cambria Math" w:hAnsi="Cambria Math"/>
         </w:rPr>
-        <w:t>main.c</w:t>
+        <w:t>HAL_</w:t>
+      </w:r>
+      <w:proofErr w:type="gramStart"/>
+      <w:r>
+        <w:rPr>
+          <w:rFonts w:ascii="Cambria Math" w:hAnsi="Cambria Math"/>
+        </w:rPr>
+        <w:t>Init</w:t>
       </w:r>
       <w:proofErr w:type="spellEnd"/>
-    </w:p>
-    <w:p>
-      <w:pPr>
-        <w:rPr>
-          <w:rFonts w:ascii="Cambria Math" w:hAnsi="Cambria Math"/>
-        </w:rPr>
-      </w:pPr>
-      <w:r>
-        <w:rPr>
-          <w:rFonts w:ascii="Cambria Math" w:hAnsi="Cambria Math"/>
-        </w:rPr>
-        <w:t xml:space="preserve">  * @brief        </w:t>
+      <w:r>
+        <w:rPr>
+          <w:rFonts w:ascii="Cambria Math" w:hAnsi="Cambria Math"/>
+        </w:rPr>
+        <w:t>(</w:t>
+      </w:r>
+      <w:proofErr w:type="gramEnd"/>
+      <w:r>
+        <w:rPr>
+          <w:rFonts w:ascii="Cambria Math" w:hAnsi="Cambria Math"/>
+        </w:rPr>
+        <w:t>);</w:t>
+      </w:r>
+      <w:r>
+        <w:rPr>
+          <w:rFonts w:ascii="Cambria Math" w:hAnsi="Cambria Math"/>
+        </w:rPr>
+        <w:tab/>
+      </w:r>
+      <w:r>
+        <w:rPr>
+          <w:rFonts w:ascii="Cambria Math" w:hAnsi="Cambria Math"/>
+        </w:rPr>
+        <w:tab/>
+      </w:r>
+      <w:r>
+        <w:rPr>
+          <w:rFonts w:ascii="Cambria Math" w:hAnsi="Cambria Math"/>
+        </w:rPr>
+        <w:tab/>
+        <w:t xml:space="preserve">// reset all peripherals; initialize flash interface and </w:t>
+      </w:r>
+      <w:proofErr w:type="spellStart"/>
+      <w:r>
+        <w:rPr>
+          <w:rFonts w:ascii="Cambria Math" w:hAnsi="Cambria Math"/>
+        </w:rPr>
+        <w:t>SysTick</w:t>
+      </w:r>
+      <w:proofErr w:type="spellEnd"/>
+    </w:p>
+    <w:p>
+      <w:pPr>
+        <w:rPr>
+          <w:rFonts w:ascii="Cambria Math" w:hAnsi="Cambria Math"/>
+        </w:rPr>
+      </w:pPr>
+    </w:p>
+    <w:p>
+      <w:pPr>
+        <w:rPr>
+          <w:rFonts w:ascii="Cambria Math" w:hAnsi="Cambria Math"/>
+        </w:rPr>
+      </w:pPr>
+      <w:r>
+        <w:rPr>
+          <w:rFonts w:ascii="Cambria Math" w:hAnsi="Cambria Math"/>
+        </w:rPr>
+        <w:tab/>
+      </w:r>
+      <w:proofErr w:type="spellStart"/>
+      <w:r>
+        <w:rPr>
+          <w:rFonts w:ascii="Cambria Math" w:hAnsi="Cambria Math"/>
+        </w:rPr>
+        <w:t>SystemClock_</w:t>
       </w:r>
       <w:proofErr w:type="gramStart"/>
       <w:r>
         <w:rPr>
           <w:rFonts w:ascii="Cambria Math" w:hAnsi="Cambria Math"/>
         </w:rPr>
-        <w:t xml:space="preserve">  :</w:t>
+        <w:t>Config</w:t>
+      </w:r>
+      <w:proofErr w:type="spellEnd"/>
+      <w:r>
+        <w:rPr>
+          <w:rFonts w:ascii="Cambria Math" w:hAnsi="Cambria Math"/>
+        </w:rPr>
+        <w:t>(</w:t>
       </w:r>
       <w:proofErr w:type="gramEnd"/>
       <w:r>
         <w:rPr>
           <w:rFonts w:ascii="Cambria Math" w:hAnsi="Cambria Math"/>
         </w:rPr>
-        <w:t xml:space="preserve"> Main program body</w:t>
-      </w:r>
-    </w:p>
-    <w:p>
-      <w:pPr>
-        <w:rPr>
-          <w:rFonts w:ascii="Cambria Math" w:hAnsi="Cambria Math"/>
-        </w:rPr>
-      </w:pPr>
-      <w:r>
-        <w:rPr>
-          <w:rFonts w:ascii="Cambria Math" w:hAnsi="Cambria Math"/>
-        </w:rPr>
-        <w:t xml:space="preserve">  ******************************************************************************</w:t>
-      </w:r>
-    </w:p>
-    <w:p>
-      <w:pPr>
-        <w:rPr>
-          <w:rFonts w:ascii="Cambria Math" w:hAnsi="Cambria Math"/>
-        </w:rPr>
-      </w:pPr>
-      <w:r>
-        <w:rPr>
-          <w:rFonts w:ascii="Cambria Math" w:hAnsi="Cambria Math"/>
-        </w:rPr>
-        <w:t xml:space="preserve">  * @attention</w:t>
-      </w:r>
-    </w:p>
-    <w:p>
-      <w:pPr>
-        <w:rPr>
-          <w:rFonts w:ascii="Cambria Math" w:hAnsi="Cambria Math"/>
-        </w:rPr>
-      </w:pPr>
-      <w:r>
-        <w:rPr>
-          <w:rFonts w:ascii="Cambria Math" w:hAnsi="Cambria Math"/>
-        </w:rPr>
-        <w:t xml:space="preserve">  *</w:t>
-      </w:r>
-    </w:p>
-    <w:p>
-      <w:pPr>
-        <w:rPr>
-          <w:rFonts w:ascii="Cambria Math" w:hAnsi="Cambria Math"/>
-        </w:rPr>
-      </w:pPr>
-      <w:r>
-        <w:rPr>
-          <w:rFonts w:ascii="Cambria Math" w:hAnsi="Cambria Math"/>
-        </w:rPr>
-        <w:t xml:space="preserve">  * Copyright (c) 2024 STMicroelectronics.</w:t>
-      </w:r>
-    </w:p>
-    <w:p>
-      <w:pPr>
-        <w:rPr>
-          <w:rFonts w:ascii="Cambria Math" w:hAnsi="Cambria Math"/>
-        </w:rPr>
-      </w:pPr>
-      <w:r>
-        <w:rPr>
-          <w:rFonts w:ascii="Cambria Math" w:hAnsi="Cambria Math"/>
-        </w:rPr>
-        <w:t xml:space="preserve">  * All rights reserved.</w:t>
-      </w:r>
-    </w:p>
-    <w:p>
-      <w:pPr>
-        <w:rPr>
-          <w:rFonts w:ascii="Cambria Math" w:hAnsi="Cambria Math"/>
-        </w:rPr>
-      </w:pPr>
-      <w:r>
-        <w:rPr>
-          <w:rFonts w:ascii="Cambria Math" w:hAnsi="Cambria Math"/>
-        </w:rPr>
-        <w:t xml:space="preserve">  *</w:t>
-      </w:r>
-    </w:p>
-    <w:p>
-      <w:pPr>
-        <w:rPr>
-          <w:rFonts w:ascii="Cambria Math" w:hAnsi="Cambria Math"/>
-        </w:rPr>
-      </w:pPr>
-      <w:r>
-        <w:rPr>
-          <w:rFonts w:ascii="Cambria Math" w:hAnsi="Cambria Math"/>
-        </w:rPr>
-        <w:t xml:space="preserve">  * This software is licensed under terms that can be found in the LICENSE file</w:t>
-      </w:r>
-    </w:p>
-    <w:p>
-      <w:pPr>
-        <w:rPr>
-          <w:rFonts w:ascii="Cambria Math" w:hAnsi="Cambria Math"/>
-        </w:rPr>
-      </w:pPr>
-      <w:r>
-        <w:rPr>
-          <w:rFonts w:ascii="Cambria Math" w:hAnsi="Cambria Math"/>
-        </w:rPr>
-        <w:lastRenderedPageBreak/>
-        <w:t xml:space="preserve">  * </w:t>
-      </w:r>
-      <w:proofErr w:type="gramStart"/>
-      <w:r>
-        <w:rPr>
-          <w:rFonts w:ascii="Cambria Math" w:hAnsi="Cambria Math"/>
-        </w:rPr>
-        <w:t>in</w:t>
-      </w:r>
-      <w:proofErr w:type="gramEnd"/>
-      <w:r>
-        <w:rPr>
-          <w:rFonts w:ascii="Cambria Math" w:hAnsi="Cambria Math"/>
-        </w:rPr>
-        <w:t xml:space="preserve"> the root directory of this software component.</w:t>
-      </w:r>
-    </w:p>
-    <w:p>
-      <w:pPr>
-        <w:rPr>
-          <w:rFonts w:ascii="Cambria Math" w:hAnsi="Cambria Math"/>
-        </w:rPr>
-      </w:pPr>
-      <w:r>
-        <w:rPr>
-          <w:rFonts w:ascii="Cambria Math" w:hAnsi="Cambria Math"/>
-        </w:rPr>
-        <w:t xml:space="preserve">  * If no LICENSE file comes with this software, it is provided AS-IS.</w:t>
-      </w:r>
-    </w:p>
-    <w:p>
-      <w:pPr>
-        <w:rPr>
-          <w:rFonts w:ascii="Cambria Math" w:hAnsi="Cambria Math"/>
-        </w:rPr>
-      </w:pPr>
-      <w:r>
-        <w:rPr>
-          <w:rFonts w:ascii="Cambria Math" w:hAnsi="Cambria Math"/>
-        </w:rPr>
-        <w:t xml:space="preserve">  *</w:t>
-      </w:r>
-    </w:p>
-    <w:p>
-      <w:pPr>
-        <w:rPr>
-          <w:rFonts w:ascii="Cambria Math" w:hAnsi="Cambria Math"/>
-        </w:rPr>
-      </w:pPr>
-      <w:r>
-        <w:rPr>
-          <w:rFonts w:ascii="Cambria Math" w:hAnsi="Cambria Math"/>
-        </w:rPr>
-        <w:t xml:space="preserve">  ******************************************************************************</w:t>
-      </w:r>
-    </w:p>
-    <w:p>
-      <w:pPr>
-        <w:rPr>
-          <w:rFonts w:ascii="Cambria Math" w:hAnsi="Cambria Math"/>
-        </w:rPr>
-      </w:pPr>
-      <w:r>
-        <w:rPr>
-          <w:rFonts w:ascii="Cambria Math" w:hAnsi="Cambria Math"/>
-        </w:rPr>
-        <w:t xml:space="preserve">  */</w:t>
-      </w:r>
-    </w:p>
-    <w:p>
-      <w:pPr>
-        <w:rPr>
-          <w:rFonts w:ascii="Cambria Math" w:hAnsi="Cambria Math"/>
-        </w:rPr>
-      </w:pPr>
-      <w:r>
-        <w:rPr>
-          <w:rFonts w:ascii="Cambria Math" w:hAnsi="Cambria Math"/>
-        </w:rPr>
-        <w:t>/* Includes ------------------------------------------------------------------*/</w:t>
-      </w:r>
-    </w:p>
-    <w:p>
-      <w:pPr>
-        <w:rPr>
-          <w:rFonts w:ascii="Cambria Math" w:hAnsi="Cambria Math"/>
-        </w:rPr>
-      </w:pPr>
-      <w:r>
-        <w:rPr>
-          <w:rFonts w:ascii="Cambria Math" w:hAnsi="Cambria Math"/>
-        </w:rPr>
-        <w:t>#include "</w:t>
-      </w:r>
-      <w:proofErr w:type="spellStart"/>
-      <w:r>
-        <w:rPr>
-          <w:rFonts w:ascii="Cambria Math" w:hAnsi="Cambria Math"/>
-        </w:rPr>
-        <w:t>main.h</w:t>
-      </w:r>
-      <w:proofErr w:type="spellEnd"/>
-      <w:r>
-        <w:rPr>
-          <w:rFonts w:ascii="Cambria Math" w:hAnsi="Cambria Math"/>
-        </w:rPr>
-        <w:t>"</w:t>
-      </w:r>
-    </w:p>
-    <w:p>
-      <w:pPr>
-        <w:rPr>
-          <w:rFonts w:ascii="Cambria Math" w:hAnsi="Cambria Math"/>
-        </w:rPr>
-      </w:pPr>
-    </w:p>
-    <w:p>
-      <w:pPr>
-        <w:rPr>
-          <w:rFonts w:ascii="Cambria Math" w:hAnsi="Cambria Math"/>
-        </w:rPr>
-      </w:pPr>
-      <w:r>
-        <w:rPr>
-          <w:rFonts w:ascii="Cambria Math" w:hAnsi="Cambria Math"/>
-        </w:rPr>
-        <w:t>/* Private function prototypes -----------------------------------------------*/</w:t>
-      </w:r>
-    </w:p>
-    <w:p>
-      <w:pPr>
-        <w:rPr>
-          <w:rFonts w:ascii="Cambria Math" w:hAnsi="Cambria Math"/>
-        </w:rPr>
-      </w:pPr>
-      <w:r>
-        <w:rPr>
-          <w:rFonts w:ascii="Cambria Math" w:hAnsi="Cambria Math"/>
-        </w:rPr>
-        <w:t xml:space="preserve">void </w:t>
-      </w:r>
-      <w:proofErr w:type="spellStart"/>
-      <w:r>
-        <w:rPr>
-          <w:rFonts w:ascii="Cambria Math" w:hAnsi="Cambria Math"/>
-        </w:rPr>
-        <w:t>SystemClock_Config</w:t>
-      </w:r>
-      <w:proofErr w:type="spellEnd"/>
-      <w:r>
-        <w:rPr>
-          <w:rFonts w:ascii="Cambria Math" w:hAnsi="Cambria Math"/>
-        </w:rPr>
-        <w:t>(void</w:t>
-      </w:r>
-      <w:proofErr w:type="gramStart"/>
-      <w:r>
-        <w:rPr>
-          <w:rFonts w:ascii="Cambria Math" w:hAnsi="Cambria Math"/>
-        </w:rPr>
         <w:t>);</w:t>
       </w:r>
-      <w:proofErr w:type="gramEnd"/>
-    </w:p>
-    <w:p>
-      <w:pPr>
-        <w:rPr>
-          <w:rFonts w:ascii="Cambria Math" w:hAnsi="Cambria Math"/>
-        </w:rPr>
-      </w:pPr>
-      <w:r>
-        <w:rPr>
-          <w:rFonts w:ascii="Cambria Math" w:hAnsi="Cambria Math"/>
-        </w:rPr>
-        <w:t xml:space="preserve">void </w:t>
-      </w:r>
-      <w:proofErr w:type="spellStart"/>
-      <w:r>
-        <w:rPr>
-          <w:rFonts w:ascii="Cambria Math" w:hAnsi="Cambria Math"/>
-        </w:rPr>
-        <w:t>SetPins</w:t>
-      </w:r>
-      <w:proofErr w:type="spellEnd"/>
-      <w:r>
-        <w:rPr>
-          <w:rFonts w:ascii="Cambria Math" w:hAnsi="Cambria Math"/>
-        </w:rPr>
-        <w:t>(void</w:t>
-      </w:r>
-      <w:proofErr w:type="gramStart"/>
-      <w:r>
-        <w:rPr>
-          <w:rFonts w:ascii="Cambria Math" w:hAnsi="Cambria Math"/>
-        </w:rPr>
-        <w:t>);</w:t>
-      </w:r>
-      <w:proofErr w:type="gramEnd"/>
-    </w:p>
-    <w:p>
-      <w:pPr>
-        <w:rPr>
-          <w:rFonts w:ascii="Cambria Math" w:hAnsi="Cambria Math"/>
-        </w:rPr>
-      </w:pPr>
-      <w:r>
-        <w:rPr>
-          <w:rFonts w:ascii="Cambria Math" w:hAnsi="Cambria Math"/>
-        </w:rPr>
-        <w:t xml:space="preserve">void </w:t>
-      </w:r>
-      <w:proofErr w:type="spellStart"/>
-      <w:r>
-        <w:rPr>
-          <w:rFonts w:ascii="Cambria Math" w:hAnsi="Cambria Math"/>
-        </w:rPr>
-        <w:t>SetTimers</w:t>
-      </w:r>
-      <w:proofErr w:type="spellEnd"/>
-      <w:r>
-        <w:rPr>
-          <w:rFonts w:ascii="Cambria Math" w:hAnsi="Cambria Math"/>
-        </w:rPr>
-        <w:t>(void</w:t>
-      </w:r>
-      <w:proofErr w:type="gramStart"/>
-      <w:r>
-        <w:rPr>
-          <w:rFonts w:ascii="Cambria Math" w:hAnsi="Cambria Math"/>
-        </w:rPr>
-        <w:t>);</w:t>
-      </w:r>
-      <w:proofErr w:type="gramEnd"/>
-    </w:p>
-    <w:p>
-      <w:pPr>
-        <w:rPr>
-          <w:rFonts w:ascii="Cambria Math" w:hAnsi="Cambria Math"/>
-        </w:rPr>
-      </w:pPr>
-    </w:p>
-    <w:p>
-      <w:pPr>
-        <w:rPr>
-          <w:rFonts w:ascii="Cambria Math" w:hAnsi="Cambria Math"/>
-        </w:rPr>
-      </w:pPr>
-      <w:r>
-        <w:rPr>
-          <w:rFonts w:ascii="Cambria Math" w:hAnsi="Cambria Math"/>
-        </w:rPr>
-        <w:t>/**</w:t>
-      </w:r>
-    </w:p>
-    <w:p>
-      <w:pPr>
-        <w:rPr>
-          <w:rFonts w:ascii="Cambria Math" w:hAnsi="Cambria Math"/>
-        </w:rPr>
-      </w:pPr>
-      <w:r>
-        <w:rPr>
-          <w:rFonts w:ascii="Cambria Math" w:hAnsi="Cambria Math"/>
-        </w:rPr>
-        <w:t xml:space="preserve">  * @</w:t>
-      </w:r>
-      <w:proofErr w:type="gramStart"/>
-      <w:r>
-        <w:rPr>
-          <w:rFonts w:ascii="Cambria Math" w:hAnsi="Cambria Math"/>
-        </w:rPr>
-        <w:t>brief  The</w:t>
-      </w:r>
-      <w:proofErr w:type="gramEnd"/>
-      <w:r>
-        <w:rPr>
-          <w:rFonts w:ascii="Cambria Math" w:hAnsi="Cambria Math"/>
-        </w:rPr>
-        <w:t xml:space="preserve"> application entry point.</w:t>
-      </w:r>
-    </w:p>
-    <w:p>
-      <w:pPr>
-        <w:rPr>
-          <w:rFonts w:ascii="Cambria Math" w:hAnsi="Cambria Math"/>
-        </w:rPr>
-      </w:pPr>
-      <w:r>
-        <w:rPr>
-          <w:rFonts w:ascii="Cambria Math" w:hAnsi="Cambria Math"/>
-        </w:rPr>
-        <w:t xml:space="preserve">  * @retval int</w:t>
-      </w:r>
-    </w:p>
-    <w:p>
-      <w:pPr>
-        <w:rPr>
-          <w:rFonts w:ascii="Cambria Math" w:hAnsi="Cambria Math"/>
-        </w:rPr>
-      </w:pPr>
-      <w:r>
-        <w:rPr>
-          <w:rFonts w:ascii="Cambria Math" w:hAnsi="Cambria Math"/>
-        </w:rPr>
-        <w:t xml:space="preserve">  */</w:t>
-      </w:r>
-    </w:p>
-    <w:p>
-      <w:pPr>
-        <w:rPr>
-          <w:rFonts w:ascii="Cambria Math" w:hAnsi="Cambria Math"/>
-        </w:rPr>
-      </w:pPr>
-      <w:r>
-        <w:rPr>
-          <w:rFonts w:ascii="Cambria Math" w:hAnsi="Cambria Math"/>
-        </w:rPr>
-        <w:t>int main(void)</w:t>
-      </w:r>
-    </w:p>
-    <w:p>
-      <w:pPr>
-        <w:rPr>
-          <w:rFonts w:ascii="Cambria Math" w:hAnsi="Cambria Math"/>
-        </w:rPr>
-      </w:pPr>
-      <w:r>
-        <w:rPr>
-          <w:rFonts w:ascii="Cambria Math" w:hAnsi="Cambria Math"/>
-        </w:rPr>
-        <w:t>{</w:t>
-      </w:r>
-    </w:p>
-    <w:p>
-      <w:pPr>
-        <w:rPr>
-          <w:rFonts w:ascii="Cambria Math" w:hAnsi="Cambria Math"/>
-        </w:rPr>
-      </w:pPr>
-      <w:r>
-        <w:rPr>
-          <w:rFonts w:ascii="Cambria Math" w:hAnsi="Cambria Math"/>
-        </w:rPr>
-        <w:t xml:space="preserve">  /* MCU Configuration--------------------------------------------------------*/</w:t>
-      </w:r>
-    </w:p>
-    <w:p>
-      <w:pPr>
-        <w:rPr>
-          <w:rFonts w:ascii="Cambria Math" w:hAnsi="Cambria Math"/>
-        </w:rPr>
-      </w:pPr>
-    </w:p>
-    <w:p>
-      <w:pPr>
-        <w:rPr>
-          <w:rFonts w:ascii="Cambria Math" w:hAnsi="Cambria Math"/>
-        </w:rPr>
-      </w:pPr>
-      <w:r>
-        <w:rPr>
-          <w:rFonts w:ascii="Cambria Math" w:hAnsi="Cambria Math"/>
-        </w:rPr>
-        <w:t xml:space="preserve">  /* Reset of all peripherals, Initializes the Flash interface and the </w:t>
-      </w:r>
-      <w:proofErr w:type="spellStart"/>
-      <w:r>
-        <w:rPr>
-          <w:rFonts w:ascii="Cambria Math" w:hAnsi="Cambria Math"/>
-        </w:rPr>
-        <w:t>Systick</w:t>
-      </w:r>
-      <w:proofErr w:type="spellEnd"/>
-      <w:r>
-        <w:rPr>
-          <w:rFonts w:ascii="Cambria Math" w:hAnsi="Cambria Math"/>
-        </w:rPr>
-        <w:t>. */</w:t>
-      </w:r>
-    </w:p>
-    <w:p>
-      <w:pPr>
-        <w:rPr>
-          <w:rFonts w:ascii="Cambria Math" w:hAnsi="Cambria Math"/>
-        </w:rPr>
-      </w:pPr>
-      <w:r>
-        <w:rPr>
-          <w:rFonts w:ascii="Cambria Math" w:hAnsi="Cambria Math"/>
-        </w:rPr>
-        <w:t xml:space="preserve">  </w:t>
-      </w:r>
-      <w:proofErr w:type="spellStart"/>
-      <w:r>
-        <w:rPr>
-          <w:rFonts w:ascii="Cambria Math" w:hAnsi="Cambria Math"/>
-        </w:rPr>
-        <w:t>HAL_</w:t>
-      </w:r>
-      <w:proofErr w:type="gramStart"/>
-      <w:r>
-        <w:rPr>
-          <w:rFonts w:ascii="Cambria Math" w:hAnsi="Cambria Math"/>
-        </w:rPr>
-        <w:t>Init</w:t>
-      </w:r>
-      <w:proofErr w:type="spellEnd"/>
-      <w:r>
-        <w:rPr>
-          <w:rFonts w:ascii="Cambria Math" w:hAnsi="Cambria Math"/>
-        </w:rPr>
-        <w:t>(</w:t>
-      </w:r>
-      <w:proofErr w:type="gramEnd"/>
-      <w:r>
-        <w:rPr>
-          <w:rFonts w:ascii="Cambria Math" w:hAnsi="Cambria Math"/>
-        </w:rPr>
-        <w:t>);</w:t>
-      </w:r>
-    </w:p>
-    <w:p>
-      <w:pPr>
-        <w:rPr>
-          <w:rFonts w:ascii="Cambria Math" w:hAnsi="Cambria Math"/>
-        </w:rPr>
-      </w:pPr>
-    </w:p>
-    <w:p>
-      <w:pPr>
-        <w:rPr>
-          <w:rFonts w:ascii="Cambria Math" w:hAnsi="Cambria Math"/>
-        </w:rPr>
-      </w:pPr>
-      <w:r>
-        <w:rPr>
-          <w:rFonts w:ascii="Cambria Math" w:hAnsi="Cambria Math"/>
-        </w:rPr>
-        <w:t xml:space="preserve">  /* Configure the system clock */</w:t>
-      </w:r>
-    </w:p>
-    <w:p>
-      <w:pPr>
-        <w:rPr>
-          <w:rFonts w:ascii="Cambria Math" w:hAnsi="Cambria Math"/>
-        </w:rPr>
-      </w:pPr>
-      <w:r>
-        <w:rPr>
-          <w:rFonts w:ascii="Cambria Math" w:hAnsi="Cambria Math"/>
-        </w:rPr>
-        <w:t xml:space="preserve">  </w:t>
-      </w:r>
-      <w:proofErr w:type="spellStart"/>
-      <w:r>
-        <w:rPr>
-          <w:rFonts w:ascii="Cambria Math" w:hAnsi="Cambria Math"/>
-        </w:rPr>
-        <w:t>SystemClock_</w:t>
-      </w:r>
-      <w:proofErr w:type="gramStart"/>
-      <w:r>
-        <w:rPr>
-          <w:rFonts w:ascii="Cambria Math" w:hAnsi="Cambria Math"/>
-        </w:rPr>
-        <w:t>Config</w:t>
-      </w:r>
-      <w:proofErr w:type="spellEnd"/>
-      <w:r>
-        <w:rPr>
-          <w:rFonts w:ascii="Cambria Math" w:hAnsi="Cambria Math"/>
-        </w:rPr>
-        <w:t>(</w:t>
-      </w:r>
-      <w:proofErr w:type="gramEnd"/>
-      <w:r>
-        <w:rPr>
-          <w:rFonts w:ascii="Cambria Math" w:hAnsi="Cambria Math"/>
-        </w:rPr>
-        <w:t>);</w:t>
+      <w:r>
+        <w:rPr>
+          <w:rFonts w:ascii="Cambria Math" w:hAnsi="Cambria Math"/>
+        </w:rPr>
+        <w:tab/>
+      </w:r>
+      <w:r>
+        <w:rPr>
+          <w:rFonts w:ascii="Cambria Math" w:hAnsi="Cambria Math"/>
+        </w:rPr>
+        <w:tab/>
+      </w:r>
+      <w:r>
+        <w:rPr>
+          <w:rFonts w:ascii="Cambria Math" w:hAnsi="Cambria Math"/>
+        </w:rPr>
+        <w:tab/>
+        <w:t>// configure the system clock</w:t>
       </w:r>
     </w:p>
     <w:p>
@@ -2167,54 +1888,65 @@
         <w:rPr>
           <w:rFonts w:ascii="Cambria Math" w:hAnsi="Cambria Math"/>
         </w:rPr>
-        <w:t xml:space="preserve">  /* Infinite loop */</w:t>
-      </w:r>
-    </w:p>
-    <w:p>
-      <w:pPr>
-        <w:rPr>
-          <w:rFonts w:ascii="Cambria Math" w:hAnsi="Cambria Math"/>
-        </w:rPr>
-      </w:pPr>
-      <w:r>
-        <w:rPr>
-          <w:rFonts w:ascii="Cambria Math" w:hAnsi="Cambria Math"/>
-        </w:rPr>
-        <w:t xml:space="preserve">  while (1)</w:t>
-      </w:r>
-    </w:p>
-    <w:p>
-      <w:pPr>
-        <w:rPr>
-          <w:rFonts w:ascii="Cambria Math" w:hAnsi="Cambria Math"/>
-        </w:rPr>
-      </w:pPr>
-      <w:r>
-        <w:rPr>
-          <w:rFonts w:ascii="Cambria Math" w:hAnsi="Cambria Math"/>
-        </w:rPr>
-        <w:t xml:space="preserve">  {</w:t>
-      </w:r>
-    </w:p>
-    <w:p>
-      <w:pPr>
-        <w:rPr>
-          <w:rFonts w:ascii="Cambria Math" w:hAnsi="Cambria Math"/>
-        </w:rPr>
-      </w:pPr>
-      <w:r>
-        <w:rPr>
-          <w:rFonts w:ascii="Cambria Math" w:hAnsi="Cambria Math"/>
-        </w:rPr>
-        <w:t xml:space="preserve">  }</w:t>
-      </w:r>
-    </w:p>
-    <w:p>
-      <w:pPr>
-        <w:rPr>
-          <w:rFonts w:ascii="Cambria Math" w:hAnsi="Cambria Math"/>
-        </w:rPr>
-      </w:pPr>
+        <w:tab/>
+      </w:r>
+      <w:r>
+        <w:rPr>
+          <w:rFonts w:ascii="Cambria Math" w:hAnsi="Cambria Math"/>
+        </w:rPr>
+        <w:t>/* Infinite loop */</w:t>
+      </w:r>
+    </w:p>
+    <w:p>
+      <w:pPr>
+        <w:rPr>
+          <w:rFonts w:ascii="Cambria Math" w:hAnsi="Cambria Math"/>
+        </w:rPr>
+      </w:pPr>
+      <w:r>
+        <w:rPr>
+          <w:rFonts w:ascii="Cambria Math" w:hAnsi="Cambria Math"/>
+        </w:rPr>
+        <w:tab/>
+      </w:r>
+      <w:r>
+        <w:rPr>
+          <w:rFonts w:ascii="Cambria Math" w:hAnsi="Cambria Math"/>
+        </w:rPr>
+        <w:t>while (1)</w:t>
+      </w:r>
+    </w:p>
+    <w:p>
+      <w:pPr>
+        <w:rPr>
+          <w:rFonts w:ascii="Cambria Math" w:hAnsi="Cambria Math"/>
+        </w:rPr>
+      </w:pPr>
+      <w:r>
+        <w:rPr>
+          <w:rFonts w:ascii="Cambria Math" w:hAnsi="Cambria Math"/>
+        </w:rPr>
+        <w:tab/>
+      </w:r>
+      <w:r>
+        <w:rPr>
+          <w:rFonts w:ascii="Cambria Math" w:hAnsi="Cambria Math"/>
+        </w:rPr>
+        <w:t>{</w:t>
+      </w:r>
+    </w:p>
+    <w:p>
+      <w:pPr>
+        <w:rPr>
+          <w:rFonts w:ascii="Cambria Math" w:hAnsi="Cambria Math"/>
+        </w:rPr>
+      </w:pPr>
+      <w:r>
+        <w:rPr>
+          <w:rFonts w:ascii="Cambria Math" w:hAnsi="Cambria Math"/>
+        </w:rPr>
+        <w:tab/>
+      </w:r>
       <w:r>
         <w:rPr>
           <w:rFonts w:ascii="Cambria Math" w:hAnsi="Cambria Math"/>
@@ -2228,6 +1960,391 @@
           <w:rFonts w:ascii="Cambria Math" w:hAnsi="Cambria Math"/>
         </w:rPr>
       </w:pPr>
+      <w:r>
+        <w:rPr>
+          <w:rFonts w:ascii="Cambria Math" w:hAnsi="Cambria Math"/>
+        </w:rPr>
+        <w:t>}</w:t>
+      </w:r>
+    </w:p>
+    <w:p>
+      <w:pPr>
+        <w:rPr>
+          <w:rFonts w:ascii="Cambria Math" w:hAnsi="Cambria Math"/>
+        </w:rPr>
+      </w:pPr>
+    </w:p>
+    <w:p>
+      <w:pPr>
+        <w:rPr>
+          <w:rFonts w:ascii="Cambria Math" w:hAnsi="Cambria Math"/>
+        </w:rPr>
+      </w:pPr>
+      <w:r>
+        <w:rPr>
+          <w:rFonts w:ascii="Cambria Math" w:hAnsi="Cambria Math"/>
+        </w:rPr>
+        <w:t>/* timer setup function */</w:t>
+      </w:r>
+    </w:p>
+    <w:p>
+      <w:pPr>
+        <w:rPr>
+          <w:rFonts w:ascii="Cambria Math" w:hAnsi="Cambria Math"/>
+        </w:rPr>
+      </w:pPr>
+      <w:r>
+        <w:rPr>
+          <w:rFonts w:ascii="Cambria Math" w:hAnsi="Cambria Math"/>
+        </w:rPr>
+        <w:t xml:space="preserve">void </w:t>
+      </w:r>
+      <w:proofErr w:type="spellStart"/>
+      <w:r>
+        <w:rPr>
+          <w:rFonts w:ascii="Cambria Math" w:hAnsi="Cambria Math"/>
+        </w:rPr>
+        <w:t>SetTimers</w:t>
+      </w:r>
+      <w:proofErr w:type="spellEnd"/>
+      <w:r>
+        <w:rPr>
+          <w:rFonts w:ascii="Cambria Math" w:hAnsi="Cambria Math"/>
+        </w:rPr>
+        <w:t>(void</w:t>
+      </w:r>
+      <w:proofErr w:type="gramStart"/>
+      <w:r>
+        <w:rPr>
+          <w:rFonts w:ascii="Cambria Math" w:hAnsi="Cambria Math"/>
+        </w:rPr>
+        <w:t>){</w:t>
+      </w:r>
+      <w:proofErr w:type="gramEnd"/>
+    </w:p>
+    <w:p>
+      <w:pPr>
+        <w:rPr>
+          <w:rFonts w:ascii="Cambria Math" w:hAnsi="Cambria Math"/>
+        </w:rPr>
+      </w:pPr>
+      <w:r>
+        <w:rPr>
+          <w:rFonts w:ascii="Cambria Math" w:hAnsi="Cambria Math"/>
+        </w:rPr>
+        <w:tab/>
+        <w:t>// enable the timer clock</w:t>
+      </w:r>
+      <w:r>
+        <w:rPr>
+          <w:rFonts w:ascii="Cambria Math" w:hAnsi="Cambria Math"/>
+        </w:rPr>
+        <w:t xml:space="preserve"> (3.1 Q1)</w:t>
+      </w:r>
+    </w:p>
+    <w:p>
+      <w:pPr>
+        <w:rPr>
+          <w:rFonts w:ascii="Cambria Math" w:hAnsi="Cambria Math"/>
+        </w:rPr>
+      </w:pPr>
+      <w:r>
+        <w:rPr>
+          <w:rFonts w:ascii="Cambria Math" w:hAnsi="Cambria Math"/>
+        </w:rPr>
+        <w:tab/>
+        <w:t>RCC-&gt;APB1ENR |= RCC_APB1ENR_</w:t>
+      </w:r>
+      <w:proofErr w:type="gramStart"/>
+      <w:r>
+        <w:rPr>
+          <w:rFonts w:ascii="Cambria Math" w:hAnsi="Cambria Math"/>
+        </w:rPr>
+        <w:t>TIM2EN;</w:t>
+      </w:r>
+      <w:proofErr w:type="gramEnd"/>
+    </w:p>
+    <w:p>
+      <w:pPr>
+        <w:rPr>
+          <w:rFonts w:ascii="Cambria Math" w:hAnsi="Cambria Math"/>
+        </w:rPr>
+      </w:pPr>
+      <w:r>
+        <w:rPr>
+          <w:rFonts w:ascii="Cambria Math" w:hAnsi="Cambria Math"/>
+        </w:rPr>
+        <w:tab/>
+      </w:r>
+    </w:p>
+    <w:p>
+      <w:pPr>
+        <w:rPr>
+          <w:rFonts w:ascii="Cambria Math" w:hAnsi="Cambria Math"/>
+        </w:rPr>
+      </w:pPr>
+      <w:r>
+        <w:rPr>
+          <w:rFonts w:ascii="Cambria Math" w:hAnsi="Cambria Math"/>
+        </w:rPr>
+        <w:tab/>
+        <w:t>// configure timer to trigger an update event at 4Hz (default processor frequency = 8MHz)</w:t>
+      </w:r>
+    </w:p>
+    <w:p>
+      <w:pPr>
+        <w:rPr>
+          <w:rFonts w:ascii="Cambria Math" w:hAnsi="Cambria Math"/>
+        </w:rPr>
+      </w:pPr>
+      <w:r>
+        <w:rPr>
+          <w:rFonts w:ascii="Cambria Math" w:hAnsi="Cambria Math"/>
+        </w:rPr>
+        <w:tab/>
+        <w:t>TIM2-&gt;PSC = 7999;</w:t>
+      </w:r>
+      <w:r>
+        <w:rPr>
+          <w:rFonts w:ascii="Cambria Math" w:hAnsi="Cambria Math"/>
+        </w:rPr>
+        <w:tab/>
+      </w:r>
+      <w:r>
+        <w:rPr>
+          <w:rFonts w:ascii="Cambria Math" w:hAnsi="Cambria Math"/>
+        </w:rPr>
+        <w:tab/>
+      </w:r>
+      <w:r>
+        <w:rPr>
+          <w:rFonts w:ascii="Cambria Math" w:hAnsi="Cambria Math"/>
+        </w:rPr>
+        <w:tab/>
+        <w:t xml:space="preserve">// </w:t>
+      </w:r>
+      <w:proofErr w:type="spellStart"/>
+      <w:r>
+        <w:rPr>
+          <w:rFonts w:ascii="Cambria Math" w:hAnsi="Cambria Math"/>
+        </w:rPr>
+        <w:t>prescaler</w:t>
+      </w:r>
+      <w:proofErr w:type="spellEnd"/>
+      <w:r>
+        <w:rPr>
+          <w:rFonts w:ascii="Cambria Math" w:hAnsi="Cambria Math"/>
+        </w:rPr>
+        <w:t xml:space="preserve"> value = 7999 (3.1 Q2)</w:t>
+      </w:r>
+    </w:p>
+    <w:p>
+      <w:pPr>
+        <w:rPr>
+          <w:rFonts w:ascii="Cambria Math" w:hAnsi="Cambria Math"/>
+        </w:rPr>
+      </w:pPr>
+      <w:r>
+        <w:rPr>
+          <w:rFonts w:ascii="Cambria Math" w:hAnsi="Cambria Math"/>
+        </w:rPr>
+        <w:tab/>
+        <w:t>TIM2-&gt;ARR = 250;</w:t>
+      </w:r>
+      <w:r>
+        <w:rPr>
+          <w:rFonts w:ascii="Cambria Math" w:hAnsi="Cambria Math"/>
+        </w:rPr>
+        <w:tab/>
+      </w:r>
+      <w:r>
+        <w:rPr>
+          <w:rFonts w:ascii="Cambria Math" w:hAnsi="Cambria Math"/>
+        </w:rPr>
+        <w:tab/>
+      </w:r>
+      <w:r>
+        <w:rPr>
+          <w:rFonts w:ascii="Cambria Math" w:hAnsi="Cambria Math"/>
+        </w:rPr>
+        <w:tab/>
+        <w:t>// auto-reload value = 250 (3.1 Q2)</w:t>
+      </w:r>
+    </w:p>
+    <w:p>
+      <w:pPr>
+        <w:rPr>
+          <w:rFonts w:ascii="Cambria Math" w:hAnsi="Cambria Math"/>
+        </w:rPr>
+      </w:pPr>
+      <w:r>
+        <w:rPr>
+          <w:rFonts w:ascii="Cambria Math" w:hAnsi="Cambria Math"/>
+        </w:rPr>
+        <w:tab/>
+        <w:t>TIM2-&gt;DIER |= 0x00000001;</w:t>
+      </w:r>
+      <w:r>
+        <w:rPr>
+          <w:rFonts w:ascii="Cambria Math" w:hAnsi="Cambria Math"/>
+        </w:rPr>
+        <w:tab/>
+      </w:r>
+      <w:r>
+        <w:rPr>
+          <w:rFonts w:ascii="Cambria Math" w:hAnsi="Cambria Math"/>
+        </w:rPr>
+        <w:tab/>
+      </w:r>
+      <w:r>
+        <w:rPr>
+          <w:rFonts w:ascii="Cambria Math" w:hAnsi="Cambria Math"/>
+        </w:rPr>
+        <w:tab/>
+        <w:t>// enable the update interrupt (3.1 Q3)</w:t>
+      </w:r>
+    </w:p>
+    <w:p>
+      <w:pPr>
+        <w:rPr>
+          <w:rFonts w:ascii="Cambria Math" w:hAnsi="Cambria Math"/>
+        </w:rPr>
+      </w:pPr>
+      <w:r>
+        <w:rPr>
+          <w:rFonts w:ascii="Cambria Math" w:hAnsi="Cambria Math"/>
+        </w:rPr>
+        <w:tab/>
+      </w:r>
+    </w:p>
+    <w:p>
+      <w:pPr>
+        <w:rPr>
+          <w:rFonts w:ascii="Cambria Math" w:hAnsi="Cambria Math"/>
+        </w:rPr>
+      </w:pPr>
+      <w:r>
+        <w:rPr>
+          <w:rFonts w:ascii="Cambria Math" w:hAnsi="Cambria Math"/>
+        </w:rPr>
+        <w:tab/>
+        <w:t>TIM2-&gt;CR1 |= TIM_CR1_CEN_Msk;</w:t>
+      </w:r>
+      <w:r>
+        <w:rPr>
+          <w:rFonts w:ascii="Cambria Math" w:hAnsi="Cambria Math"/>
+        </w:rPr>
+        <w:tab/>
+      </w:r>
+      <w:r>
+        <w:rPr>
+          <w:rFonts w:ascii="Cambria Math" w:hAnsi="Cambria Math"/>
+        </w:rPr>
+        <w:tab/>
+      </w:r>
+      <w:r>
+        <w:rPr>
+          <w:rFonts w:ascii="Cambria Math" w:hAnsi="Cambria Math"/>
+        </w:rPr>
+        <w:tab/>
+        <w:t>// enable the timer (3.1 Q4)</w:t>
+      </w:r>
+    </w:p>
+    <w:p>
+      <w:pPr>
+        <w:rPr>
+          <w:rFonts w:ascii="Cambria Math" w:hAnsi="Cambria Math"/>
+        </w:rPr>
+      </w:pPr>
+    </w:p>
+    <w:p>
+      <w:pPr>
+        <w:rPr>
+          <w:rFonts w:ascii="Cambria Math" w:hAnsi="Cambria Math"/>
+        </w:rPr>
+      </w:pPr>
+      <w:r>
+        <w:rPr>
+          <w:rFonts w:ascii="Cambria Math" w:hAnsi="Cambria Math"/>
+        </w:rPr>
+        <w:tab/>
+        <w:t xml:space="preserve">// find the </w:t>
+      </w:r>
+      <w:proofErr w:type="spellStart"/>
+      <w:r>
+        <w:rPr>
+          <w:rFonts w:ascii="Cambria Math" w:hAnsi="Cambria Math"/>
+        </w:rPr>
+        <w:t>IRQn_Type</w:t>
+      </w:r>
+      <w:proofErr w:type="spellEnd"/>
+      <w:r>
+        <w:rPr>
+          <w:rFonts w:ascii="Cambria Math" w:hAnsi="Cambria Math"/>
+        </w:rPr>
+        <w:t xml:space="preserve"> for TIM2_IRQn, enable it (3.1 Q5)</w:t>
+      </w:r>
+    </w:p>
+    <w:p>
+      <w:pPr>
+        <w:rPr>
+          <w:rFonts w:ascii="Cambria Math" w:hAnsi="Cambria Math"/>
+        </w:rPr>
+      </w:pPr>
+      <w:r>
+        <w:rPr>
+          <w:rFonts w:ascii="Cambria Math" w:hAnsi="Cambria Math"/>
+        </w:rPr>
+        <w:tab/>
+      </w:r>
+      <w:proofErr w:type="spellStart"/>
+      <w:r>
+        <w:rPr>
+          <w:rFonts w:ascii="Cambria Math" w:hAnsi="Cambria Math"/>
+        </w:rPr>
+        <w:t>NVIC_</w:t>
+      </w:r>
+      <w:proofErr w:type="gramStart"/>
+      <w:r>
+        <w:rPr>
+          <w:rFonts w:ascii="Cambria Math" w:hAnsi="Cambria Math"/>
+        </w:rPr>
+        <w:t>EnableIRQ</w:t>
+      </w:r>
+      <w:proofErr w:type="spellEnd"/>
+      <w:r>
+        <w:rPr>
+          <w:rFonts w:ascii="Cambria Math" w:hAnsi="Cambria Math"/>
+        </w:rPr>
+        <w:t>(</w:t>
+      </w:r>
+      <w:proofErr w:type="gramEnd"/>
+      <w:r>
+        <w:rPr>
+          <w:rFonts w:ascii="Cambria Math" w:hAnsi="Cambria Math"/>
+        </w:rPr>
+        <w:t>TIM2_IRQn);</w:t>
+      </w:r>
+    </w:p>
+    <w:p>
+      <w:pPr>
+        <w:rPr>
+          <w:rFonts w:ascii="Cambria Math" w:hAnsi="Cambria Math"/>
+        </w:rPr>
+      </w:pPr>
+      <w:r>
+        <w:rPr>
+          <w:rFonts w:ascii="Cambria Math" w:hAnsi="Cambria Math"/>
+        </w:rPr>
+        <w:t>}</w:t>
+      </w:r>
+    </w:p>
+    <w:p>
+      <w:pPr>
+        <w:rPr>
+          <w:rFonts w:ascii="Cambria Math" w:hAnsi="Cambria Math"/>
+        </w:rPr>
+      </w:pPr>
     </w:p>
     <w:p>
       <w:pPr>
@@ -2295,12 +2412,6 @@
           <w:rFonts w:ascii="Cambria Math" w:hAnsi="Cambria Math"/>
         </w:rPr>
       </w:pPr>
-      <w:r>
-        <w:rPr>
-          <w:rFonts w:ascii="Cambria Math" w:hAnsi="Cambria Math"/>
-        </w:rPr>
-        <w:tab/>
-      </w:r>
       <w:r>
         <w:rPr>
           <w:rFonts w:ascii="Cambria Math" w:hAnsi="Cambria Math"/>
@@ -2426,373 +2537,6 @@
         <w:rPr>
           <w:rFonts w:ascii="Cambria Math" w:hAnsi="Cambria Math"/>
         </w:rPr>
-        <w:t>/* timer setup function */</w:t>
-      </w:r>
-    </w:p>
-    <w:p>
-      <w:pPr>
-        <w:rPr>
-          <w:rFonts w:ascii="Cambria Math" w:hAnsi="Cambria Math"/>
-        </w:rPr>
-      </w:pPr>
-      <w:r>
-        <w:rPr>
-          <w:rFonts w:ascii="Cambria Math" w:hAnsi="Cambria Math"/>
-        </w:rPr>
-        <w:t xml:space="preserve">void </w:t>
-      </w:r>
-      <w:proofErr w:type="spellStart"/>
-      <w:r>
-        <w:rPr>
-          <w:rFonts w:ascii="Cambria Math" w:hAnsi="Cambria Math"/>
-        </w:rPr>
-        <w:t>SetTimers</w:t>
-      </w:r>
-      <w:proofErr w:type="spellEnd"/>
-      <w:r>
-        <w:rPr>
-          <w:rFonts w:ascii="Cambria Math" w:hAnsi="Cambria Math"/>
-        </w:rPr>
-        <w:t>(void</w:t>
-      </w:r>
-      <w:proofErr w:type="gramStart"/>
-      <w:r>
-        <w:rPr>
-          <w:rFonts w:ascii="Cambria Math" w:hAnsi="Cambria Math"/>
-        </w:rPr>
-        <w:t>){</w:t>
-      </w:r>
-      <w:proofErr w:type="gramEnd"/>
-    </w:p>
-    <w:p>
-      <w:pPr>
-        <w:rPr>
-          <w:rFonts w:ascii="Cambria Math" w:hAnsi="Cambria Math"/>
-        </w:rPr>
-      </w:pPr>
-      <w:r>
-        <w:rPr>
-          <w:rFonts w:ascii="Cambria Math" w:hAnsi="Cambria Math"/>
-        </w:rPr>
-        <w:lastRenderedPageBreak/>
-        <w:tab/>
-        <w:t>// enable the timer clock</w:t>
-      </w:r>
-    </w:p>
-    <w:p>
-      <w:pPr>
-        <w:rPr>
-          <w:rFonts w:ascii="Cambria Math" w:hAnsi="Cambria Math"/>
-        </w:rPr>
-      </w:pPr>
-      <w:r>
-        <w:rPr>
-          <w:rFonts w:ascii="Cambria Math" w:hAnsi="Cambria Math"/>
-        </w:rPr>
-        <w:tab/>
-        <w:t>RCC-&gt;APB1ENR |= RCC_APB1ENR_</w:t>
-      </w:r>
-      <w:proofErr w:type="gramStart"/>
-      <w:r>
-        <w:rPr>
-          <w:rFonts w:ascii="Cambria Math" w:hAnsi="Cambria Math"/>
-        </w:rPr>
-        <w:t>TIM2EN;</w:t>
-      </w:r>
-      <w:proofErr w:type="gramEnd"/>
-    </w:p>
-    <w:p>
-      <w:pPr>
-        <w:rPr>
-          <w:rFonts w:ascii="Cambria Math" w:hAnsi="Cambria Math"/>
-        </w:rPr>
-      </w:pPr>
-      <w:r>
-        <w:rPr>
-          <w:rFonts w:ascii="Cambria Math" w:hAnsi="Cambria Math"/>
-        </w:rPr>
-        <w:tab/>
-      </w:r>
-    </w:p>
-    <w:p>
-      <w:pPr>
-        <w:rPr>
-          <w:rFonts w:ascii="Cambria Math" w:hAnsi="Cambria Math"/>
-        </w:rPr>
-      </w:pPr>
-      <w:r>
-        <w:rPr>
-          <w:rFonts w:ascii="Cambria Math" w:hAnsi="Cambria Math"/>
-        </w:rPr>
-        <w:tab/>
-        <w:t>// configure timer to trigger an update event at 4Hz (default processor frequency = 8MHz)</w:t>
-      </w:r>
-    </w:p>
-    <w:p>
-      <w:pPr>
-        <w:rPr>
-          <w:rFonts w:ascii="Cambria Math" w:hAnsi="Cambria Math"/>
-        </w:rPr>
-      </w:pPr>
-      <w:r>
-        <w:rPr>
-          <w:rFonts w:ascii="Cambria Math" w:hAnsi="Cambria Math"/>
-        </w:rPr>
-        <w:tab/>
-        <w:t>TIM2-&gt;PSC = 7999;</w:t>
-      </w:r>
-      <w:r>
-        <w:rPr>
-          <w:rFonts w:ascii="Cambria Math" w:hAnsi="Cambria Math"/>
-        </w:rPr>
-        <w:tab/>
-      </w:r>
-      <w:r>
-        <w:rPr>
-          <w:rFonts w:ascii="Cambria Math" w:hAnsi="Cambria Math"/>
-        </w:rPr>
-        <w:tab/>
-      </w:r>
-      <w:r>
-        <w:rPr>
-          <w:rFonts w:ascii="Cambria Math" w:hAnsi="Cambria Math"/>
-        </w:rPr>
-        <w:tab/>
-        <w:t xml:space="preserve">// </w:t>
-      </w:r>
-      <w:proofErr w:type="spellStart"/>
-      <w:r>
-        <w:rPr>
-          <w:rFonts w:ascii="Cambria Math" w:hAnsi="Cambria Math"/>
-        </w:rPr>
-        <w:t>prescaler</w:t>
-      </w:r>
-      <w:proofErr w:type="spellEnd"/>
-      <w:r>
-        <w:rPr>
-          <w:rFonts w:ascii="Cambria Math" w:hAnsi="Cambria Math"/>
-        </w:rPr>
-        <w:t xml:space="preserve"> value = 7999 (3.1 Q2)</w:t>
-      </w:r>
-    </w:p>
-    <w:p>
-      <w:pPr>
-        <w:rPr>
-          <w:rFonts w:ascii="Cambria Math" w:hAnsi="Cambria Math"/>
-        </w:rPr>
-      </w:pPr>
-      <w:r>
-        <w:rPr>
-          <w:rFonts w:ascii="Cambria Math" w:hAnsi="Cambria Math"/>
-        </w:rPr>
-        <w:tab/>
-        <w:t>TIM2-&gt;ARR = 250;</w:t>
-      </w:r>
-      <w:r>
-        <w:rPr>
-          <w:rFonts w:ascii="Cambria Math" w:hAnsi="Cambria Math"/>
-        </w:rPr>
-        <w:tab/>
-      </w:r>
-      <w:r>
-        <w:rPr>
-          <w:rFonts w:ascii="Cambria Math" w:hAnsi="Cambria Math"/>
-        </w:rPr>
-        <w:tab/>
-      </w:r>
-      <w:r>
-        <w:rPr>
-          <w:rFonts w:ascii="Cambria Math" w:hAnsi="Cambria Math"/>
-        </w:rPr>
-        <w:tab/>
-        <w:t>// auto-reload value = 250 (3.1 Q2)</w:t>
-      </w:r>
-    </w:p>
-    <w:p>
-      <w:pPr>
-        <w:rPr>
-          <w:rFonts w:ascii="Cambria Math" w:hAnsi="Cambria Math"/>
-        </w:rPr>
-      </w:pPr>
-      <w:r>
-        <w:rPr>
-          <w:rFonts w:ascii="Cambria Math" w:hAnsi="Cambria Math"/>
-        </w:rPr>
-        <w:tab/>
-        <w:t>TIM2-&gt;DIER |= 0x00000001;</w:t>
-      </w:r>
-      <w:r>
-        <w:rPr>
-          <w:rFonts w:ascii="Cambria Math" w:hAnsi="Cambria Math"/>
-        </w:rPr>
-        <w:tab/>
-      </w:r>
-      <w:r>
-        <w:rPr>
-          <w:rFonts w:ascii="Cambria Math" w:hAnsi="Cambria Math"/>
-        </w:rPr>
-        <w:tab/>
-      </w:r>
-      <w:r>
-        <w:rPr>
-          <w:rFonts w:ascii="Cambria Math" w:hAnsi="Cambria Math"/>
-        </w:rPr>
-        <w:tab/>
-        <w:t>// enable the update interrupt (3.1 Q3)</w:t>
-      </w:r>
-    </w:p>
-    <w:p>
-      <w:pPr>
-        <w:rPr>
-          <w:rFonts w:ascii="Cambria Math" w:hAnsi="Cambria Math"/>
-        </w:rPr>
-      </w:pPr>
-      <w:r>
-        <w:rPr>
-          <w:rFonts w:ascii="Cambria Math" w:hAnsi="Cambria Math"/>
-        </w:rPr>
-        <w:tab/>
-      </w:r>
-    </w:p>
-    <w:p>
-      <w:pPr>
-        <w:rPr>
-          <w:rFonts w:ascii="Cambria Math" w:hAnsi="Cambria Math"/>
-        </w:rPr>
-      </w:pPr>
-      <w:r>
-        <w:rPr>
-          <w:rFonts w:ascii="Cambria Math" w:hAnsi="Cambria Math"/>
-        </w:rPr>
-        <w:tab/>
-        <w:t>TIM2-&gt;CR1 |= TIM_CR1_CEN_Msk;</w:t>
-      </w:r>
-      <w:r>
-        <w:rPr>
-          <w:rFonts w:ascii="Cambria Math" w:hAnsi="Cambria Math"/>
-        </w:rPr>
-        <w:tab/>
-      </w:r>
-      <w:r>
-        <w:rPr>
-          <w:rFonts w:ascii="Cambria Math" w:hAnsi="Cambria Math"/>
-        </w:rPr>
-        <w:tab/>
-      </w:r>
-      <w:r>
-        <w:rPr>
-          <w:rFonts w:ascii="Cambria Math" w:hAnsi="Cambria Math"/>
-        </w:rPr>
-        <w:tab/>
-        <w:t>// enable the timer (3.1 Q4)</w:t>
-      </w:r>
-    </w:p>
-    <w:p>
-      <w:pPr>
-        <w:rPr>
-          <w:rFonts w:ascii="Cambria Math" w:hAnsi="Cambria Math"/>
-        </w:rPr>
-      </w:pPr>
-    </w:p>
-    <w:p>
-      <w:pPr>
-        <w:rPr>
-          <w:rFonts w:ascii="Cambria Math" w:hAnsi="Cambria Math"/>
-        </w:rPr>
-      </w:pPr>
-      <w:r>
-        <w:rPr>
-          <w:rFonts w:ascii="Cambria Math" w:hAnsi="Cambria Math"/>
-        </w:rPr>
-        <w:tab/>
-        <w:t xml:space="preserve">// find the </w:t>
-      </w:r>
-      <w:proofErr w:type="spellStart"/>
-      <w:r>
-        <w:rPr>
-          <w:rFonts w:ascii="Cambria Math" w:hAnsi="Cambria Math"/>
-        </w:rPr>
-        <w:t>IRQn_Type</w:t>
-      </w:r>
-      <w:proofErr w:type="spellEnd"/>
-      <w:r>
-        <w:rPr>
-          <w:rFonts w:ascii="Cambria Math" w:hAnsi="Cambria Math"/>
-        </w:rPr>
-        <w:t xml:space="preserve"> for TIM2_IRQn, enable it (3.1 Q5)</w:t>
-      </w:r>
-    </w:p>
-    <w:p>
-      <w:pPr>
-        <w:rPr>
-          <w:rFonts w:ascii="Cambria Math" w:hAnsi="Cambria Math"/>
-        </w:rPr>
-      </w:pPr>
-      <w:r>
-        <w:rPr>
-          <w:rFonts w:ascii="Cambria Math" w:hAnsi="Cambria Math"/>
-        </w:rPr>
-        <w:tab/>
-      </w:r>
-      <w:proofErr w:type="spellStart"/>
-      <w:r>
-        <w:rPr>
-          <w:rFonts w:ascii="Cambria Math" w:hAnsi="Cambria Math"/>
-        </w:rPr>
-        <w:t>NVIC_</w:t>
-      </w:r>
-      <w:proofErr w:type="gramStart"/>
-      <w:r>
-        <w:rPr>
-          <w:rFonts w:ascii="Cambria Math" w:hAnsi="Cambria Math"/>
-        </w:rPr>
-        <w:t>EnableIRQ</w:t>
-      </w:r>
-      <w:proofErr w:type="spellEnd"/>
-      <w:r>
-        <w:rPr>
-          <w:rFonts w:ascii="Cambria Math" w:hAnsi="Cambria Math"/>
-        </w:rPr>
-        <w:t>(</w:t>
-      </w:r>
-      <w:proofErr w:type="gramEnd"/>
-      <w:r>
-        <w:rPr>
-          <w:rFonts w:ascii="Cambria Math" w:hAnsi="Cambria Math"/>
-        </w:rPr>
-        <w:t>TIM2_IRQn);</w:t>
-      </w:r>
-    </w:p>
-    <w:p>
-      <w:pPr>
-        <w:rPr>
-          <w:rFonts w:ascii="Cambria Math" w:hAnsi="Cambria Math"/>
-        </w:rPr>
-      </w:pPr>
-      <w:r>
-        <w:rPr>
-          <w:rFonts w:ascii="Cambria Math" w:hAnsi="Cambria Math"/>
-        </w:rPr>
-        <w:t>}</w:t>
-      </w:r>
-    </w:p>
-    <w:p>
-      <w:pPr>
-        <w:rPr>
-          <w:rFonts w:ascii="Cambria Math" w:hAnsi="Cambria Math"/>
-        </w:rPr>
-      </w:pPr>
-    </w:p>
-    <w:p>
-      <w:pPr>
-        <w:rPr>
-          <w:rFonts w:ascii="Cambria Math" w:hAnsi="Cambria Math"/>
-        </w:rPr>
-      </w:pPr>
-      <w:r>
-        <w:rPr>
-          <w:rFonts w:ascii="Cambria Math" w:hAnsi="Cambria Math"/>
-        </w:rPr>
         <w:t>/**</w:t>
       </w:r>
     </w:p>
@@ -3282,1525 +3026,6 @@
           <w:rFonts w:ascii="Cambria Math" w:hAnsi="Cambria Math"/>
         </w:rPr>
         <w:t>}</w:t>
-      </w:r>
-    </w:p>
-    <w:p>
-      <w:pPr>
-        <w:rPr>
-          <w:rFonts w:ascii="Cambria Math" w:hAnsi="Cambria Math"/>
-        </w:rPr>
-      </w:pPr>
-    </w:p>
-    <w:p>
-      <w:pPr>
-        <w:rPr>
-          <w:rFonts w:ascii="Cambria Math" w:hAnsi="Cambria Math"/>
-        </w:rPr>
-      </w:pPr>
-      <w:r>
-        <w:rPr>
-          <w:rFonts w:ascii="Cambria Math" w:hAnsi="Cambria Math"/>
-        </w:rPr>
-        <w:t>/**</w:t>
-      </w:r>
-    </w:p>
-    <w:p>
-      <w:pPr>
-        <w:rPr>
-          <w:rFonts w:ascii="Cambria Math" w:hAnsi="Cambria Math"/>
-        </w:rPr>
-      </w:pPr>
-      <w:r>
-        <w:rPr>
-          <w:rFonts w:ascii="Cambria Math" w:hAnsi="Cambria Math"/>
-        </w:rPr>
-        <w:t xml:space="preserve">  * @brief System Clock Configuration</w:t>
-      </w:r>
-    </w:p>
-    <w:p>
-      <w:pPr>
-        <w:rPr>
-          <w:rFonts w:ascii="Cambria Math" w:hAnsi="Cambria Math"/>
-        </w:rPr>
-      </w:pPr>
-      <w:r>
-        <w:rPr>
-          <w:rFonts w:ascii="Cambria Math" w:hAnsi="Cambria Math"/>
-        </w:rPr>
-        <w:t xml:space="preserve">  * @retval None</w:t>
-      </w:r>
-    </w:p>
-    <w:p>
-      <w:pPr>
-        <w:rPr>
-          <w:rFonts w:ascii="Cambria Math" w:hAnsi="Cambria Math"/>
-        </w:rPr>
-      </w:pPr>
-      <w:r>
-        <w:rPr>
-          <w:rFonts w:ascii="Cambria Math" w:hAnsi="Cambria Math"/>
-        </w:rPr>
-        <w:t xml:space="preserve">  */</w:t>
-      </w:r>
-    </w:p>
-    <w:p>
-      <w:pPr>
-        <w:rPr>
-          <w:rFonts w:ascii="Cambria Math" w:hAnsi="Cambria Math"/>
-        </w:rPr>
-      </w:pPr>
-      <w:r>
-        <w:rPr>
-          <w:rFonts w:ascii="Cambria Math" w:hAnsi="Cambria Math"/>
-        </w:rPr>
-        <w:t xml:space="preserve">void </w:t>
-      </w:r>
-      <w:proofErr w:type="spellStart"/>
-      <w:r>
-        <w:rPr>
-          <w:rFonts w:ascii="Cambria Math" w:hAnsi="Cambria Math"/>
-        </w:rPr>
-        <w:t>SystemClock_Config</w:t>
-      </w:r>
-      <w:proofErr w:type="spellEnd"/>
-      <w:r>
-        <w:rPr>
-          <w:rFonts w:ascii="Cambria Math" w:hAnsi="Cambria Math"/>
-        </w:rPr>
-        <w:t>(void)</w:t>
-      </w:r>
-    </w:p>
-    <w:p>
-      <w:pPr>
-        <w:rPr>
-          <w:rFonts w:ascii="Cambria Math" w:hAnsi="Cambria Math"/>
-        </w:rPr>
-      </w:pPr>
-      <w:r>
-        <w:rPr>
-          <w:rFonts w:ascii="Cambria Math" w:hAnsi="Cambria Math"/>
-        </w:rPr>
-        <w:t>{</w:t>
-      </w:r>
-    </w:p>
-    <w:p>
-      <w:pPr>
-        <w:rPr>
-          <w:rFonts w:ascii="Cambria Math" w:hAnsi="Cambria Math"/>
-        </w:rPr>
-      </w:pPr>
-      <w:r>
-        <w:rPr>
-          <w:rFonts w:ascii="Cambria Math" w:hAnsi="Cambria Math"/>
-        </w:rPr>
-        <w:t xml:space="preserve">  </w:t>
-      </w:r>
-      <w:proofErr w:type="spellStart"/>
-      <w:r>
-        <w:rPr>
-          <w:rFonts w:ascii="Cambria Math" w:hAnsi="Cambria Math"/>
-        </w:rPr>
-        <w:t>RCC_OscInitTypeDef</w:t>
-      </w:r>
-      <w:proofErr w:type="spellEnd"/>
-      <w:r>
-        <w:rPr>
-          <w:rFonts w:ascii="Cambria Math" w:hAnsi="Cambria Math"/>
-        </w:rPr>
-        <w:t xml:space="preserve"> </w:t>
-      </w:r>
-      <w:proofErr w:type="spellStart"/>
-      <w:r>
-        <w:rPr>
-          <w:rFonts w:ascii="Cambria Math" w:hAnsi="Cambria Math"/>
-        </w:rPr>
-        <w:t>RCC_OscInitStruct</w:t>
-      </w:r>
-      <w:proofErr w:type="spellEnd"/>
-      <w:r>
-        <w:rPr>
-          <w:rFonts w:ascii="Cambria Math" w:hAnsi="Cambria Math"/>
-        </w:rPr>
-        <w:t xml:space="preserve"> = {0</w:t>
-      </w:r>
-      <w:proofErr w:type="gramStart"/>
-      <w:r>
-        <w:rPr>
-          <w:rFonts w:ascii="Cambria Math" w:hAnsi="Cambria Math"/>
-        </w:rPr>
-        <w:t>};</w:t>
-      </w:r>
-      <w:proofErr w:type="gramEnd"/>
-    </w:p>
-    <w:p>
-      <w:pPr>
-        <w:rPr>
-          <w:rFonts w:ascii="Cambria Math" w:hAnsi="Cambria Math"/>
-        </w:rPr>
-      </w:pPr>
-      <w:r>
-        <w:rPr>
-          <w:rFonts w:ascii="Cambria Math" w:hAnsi="Cambria Math"/>
-        </w:rPr>
-        <w:lastRenderedPageBreak/>
-        <w:t xml:space="preserve">  </w:t>
-      </w:r>
-      <w:proofErr w:type="spellStart"/>
-      <w:r>
-        <w:rPr>
-          <w:rFonts w:ascii="Cambria Math" w:hAnsi="Cambria Math"/>
-        </w:rPr>
-        <w:t>RCC_ClkInitTypeDef</w:t>
-      </w:r>
-      <w:proofErr w:type="spellEnd"/>
-      <w:r>
-        <w:rPr>
-          <w:rFonts w:ascii="Cambria Math" w:hAnsi="Cambria Math"/>
-        </w:rPr>
-        <w:t xml:space="preserve"> </w:t>
-      </w:r>
-      <w:proofErr w:type="spellStart"/>
-      <w:r>
-        <w:rPr>
-          <w:rFonts w:ascii="Cambria Math" w:hAnsi="Cambria Math"/>
-        </w:rPr>
-        <w:t>RCC_ClkInitStruct</w:t>
-      </w:r>
-      <w:proofErr w:type="spellEnd"/>
-      <w:r>
-        <w:rPr>
-          <w:rFonts w:ascii="Cambria Math" w:hAnsi="Cambria Math"/>
-        </w:rPr>
-        <w:t xml:space="preserve"> = {0</w:t>
-      </w:r>
-      <w:proofErr w:type="gramStart"/>
-      <w:r>
-        <w:rPr>
-          <w:rFonts w:ascii="Cambria Math" w:hAnsi="Cambria Math"/>
-        </w:rPr>
-        <w:t>};</w:t>
-      </w:r>
-      <w:proofErr w:type="gramEnd"/>
-    </w:p>
-    <w:p>
-      <w:pPr>
-        <w:rPr>
-          <w:rFonts w:ascii="Cambria Math" w:hAnsi="Cambria Math"/>
-        </w:rPr>
-      </w:pPr>
-    </w:p>
-    <w:p>
-      <w:pPr>
-        <w:rPr>
-          <w:rFonts w:ascii="Cambria Math" w:hAnsi="Cambria Math"/>
-        </w:rPr>
-      </w:pPr>
-      <w:r>
-        <w:rPr>
-          <w:rFonts w:ascii="Cambria Math" w:hAnsi="Cambria Math"/>
-        </w:rPr>
-        <w:t xml:space="preserve">  /** Initializes the RCC Oscillators according to the specified parameters</w:t>
-      </w:r>
-    </w:p>
-    <w:p>
-      <w:pPr>
-        <w:rPr>
-          <w:rFonts w:ascii="Cambria Math" w:hAnsi="Cambria Math"/>
-        </w:rPr>
-      </w:pPr>
-      <w:r>
-        <w:rPr>
-          <w:rFonts w:ascii="Cambria Math" w:hAnsi="Cambria Math"/>
-        </w:rPr>
-        <w:t xml:space="preserve">  * </w:t>
-      </w:r>
-      <w:proofErr w:type="gramStart"/>
-      <w:r>
-        <w:rPr>
-          <w:rFonts w:ascii="Cambria Math" w:hAnsi="Cambria Math"/>
-        </w:rPr>
-        <w:t>in</w:t>
-      </w:r>
-      <w:proofErr w:type="gramEnd"/>
-      <w:r>
-        <w:rPr>
-          <w:rFonts w:ascii="Cambria Math" w:hAnsi="Cambria Math"/>
-        </w:rPr>
-        <w:t xml:space="preserve"> the </w:t>
-      </w:r>
-      <w:proofErr w:type="spellStart"/>
-      <w:r>
-        <w:rPr>
-          <w:rFonts w:ascii="Cambria Math" w:hAnsi="Cambria Math"/>
-        </w:rPr>
-        <w:t>RCC_OscInitTypeDef</w:t>
-      </w:r>
-      <w:proofErr w:type="spellEnd"/>
-      <w:r>
-        <w:rPr>
-          <w:rFonts w:ascii="Cambria Math" w:hAnsi="Cambria Math"/>
-        </w:rPr>
-        <w:t xml:space="preserve"> structure.</w:t>
-      </w:r>
-    </w:p>
-    <w:p>
-      <w:pPr>
-        <w:rPr>
-          <w:rFonts w:ascii="Cambria Math" w:hAnsi="Cambria Math"/>
-        </w:rPr>
-      </w:pPr>
-      <w:r>
-        <w:rPr>
-          <w:rFonts w:ascii="Cambria Math" w:hAnsi="Cambria Math"/>
-        </w:rPr>
-        <w:t xml:space="preserve">  */</w:t>
-      </w:r>
-    </w:p>
-    <w:p>
-      <w:pPr>
-        <w:rPr>
-          <w:rFonts w:ascii="Cambria Math" w:hAnsi="Cambria Math"/>
-        </w:rPr>
-      </w:pPr>
-      <w:r>
-        <w:rPr>
-          <w:rFonts w:ascii="Cambria Math" w:hAnsi="Cambria Math"/>
-        </w:rPr>
-        <w:t xml:space="preserve">  </w:t>
-      </w:r>
-      <w:proofErr w:type="spellStart"/>
-      <w:r>
-        <w:rPr>
-          <w:rFonts w:ascii="Cambria Math" w:hAnsi="Cambria Math"/>
-        </w:rPr>
-        <w:t>RCC_OscInitStruct.OscillatorType</w:t>
-      </w:r>
-      <w:proofErr w:type="spellEnd"/>
-      <w:r>
-        <w:rPr>
-          <w:rFonts w:ascii="Cambria Math" w:hAnsi="Cambria Math"/>
-        </w:rPr>
-        <w:t xml:space="preserve"> = RCC_OSCILLATORTYPE_</w:t>
-      </w:r>
-      <w:proofErr w:type="gramStart"/>
-      <w:r>
-        <w:rPr>
-          <w:rFonts w:ascii="Cambria Math" w:hAnsi="Cambria Math"/>
-        </w:rPr>
-        <w:t>HSI;</w:t>
-      </w:r>
-      <w:proofErr w:type="gramEnd"/>
-    </w:p>
-    <w:p>
-      <w:pPr>
-        <w:rPr>
-          <w:rFonts w:ascii="Cambria Math" w:hAnsi="Cambria Math"/>
-        </w:rPr>
-      </w:pPr>
-      <w:r>
-        <w:rPr>
-          <w:rFonts w:ascii="Cambria Math" w:hAnsi="Cambria Math"/>
-        </w:rPr>
-        <w:t xml:space="preserve">  </w:t>
-      </w:r>
-      <w:proofErr w:type="spellStart"/>
-      <w:r>
-        <w:rPr>
-          <w:rFonts w:ascii="Cambria Math" w:hAnsi="Cambria Math"/>
-        </w:rPr>
-        <w:t>RCC_OscInitStruct.HSIState</w:t>
-      </w:r>
-      <w:proofErr w:type="spellEnd"/>
-      <w:r>
-        <w:rPr>
-          <w:rFonts w:ascii="Cambria Math" w:hAnsi="Cambria Math"/>
-        </w:rPr>
-        <w:t xml:space="preserve"> = RCC_HSI_</w:t>
-      </w:r>
-      <w:proofErr w:type="gramStart"/>
-      <w:r>
-        <w:rPr>
-          <w:rFonts w:ascii="Cambria Math" w:hAnsi="Cambria Math"/>
-        </w:rPr>
-        <w:t>ON;</w:t>
-      </w:r>
-      <w:proofErr w:type="gramEnd"/>
-    </w:p>
-    <w:p>
-      <w:pPr>
-        <w:rPr>
-          <w:rFonts w:ascii="Cambria Math" w:hAnsi="Cambria Math"/>
-        </w:rPr>
-      </w:pPr>
-      <w:r>
-        <w:rPr>
-          <w:rFonts w:ascii="Cambria Math" w:hAnsi="Cambria Math"/>
-        </w:rPr>
-        <w:t xml:space="preserve">  </w:t>
-      </w:r>
-      <w:proofErr w:type="spellStart"/>
-      <w:r>
-        <w:rPr>
-          <w:rFonts w:ascii="Cambria Math" w:hAnsi="Cambria Math"/>
-        </w:rPr>
-        <w:t>RCC_OscInitStruct.HSICalibrationValue</w:t>
-      </w:r>
-      <w:proofErr w:type="spellEnd"/>
-      <w:r>
-        <w:rPr>
-          <w:rFonts w:ascii="Cambria Math" w:hAnsi="Cambria Math"/>
-        </w:rPr>
-        <w:t xml:space="preserve"> = RCC_HSICALIBRATION_</w:t>
-      </w:r>
-      <w:proofErr w:type="gramStart"/>
-      <w:r>
-        <w:rPr>
-          <w:rFonts w:ascii="Cambria Math" w:hAnsi="Cambria Math"/>
-        </w:rPr>
-        <w:t>DEFAULT;</w:t>
-      </w:r>
-      <w:proofErr w:type="gramEnd"/>
-    </w:p>
-    <w:p>
-      <w:pPr>
-        <w:rPr>
-          <w:rFonts w:ascii="Cambria Math" w:hAnsi="Cambria Math"/>
-        </w:rPr>
-      </w:pPr>
-      <w:r>
-        <w:rPr>
-          <w:rFonts w:ascii="Cambria Math" w:hAnsi="Cambria Math"/>
-        </w:rPr>
-        <w:t xml:space="preserve">  </w:t>
-      </w:r>
-      <w:proofErr w:type="spellStart"/>
-      <w:r>
-        <w:rPr>
-          <w:rFonts w:ascii="Cambria Math" w:hAnsi="Cambria Math"/>
-        </w:rPr>
-        <w:t>RCC_OscInitStruct.PLL.PLLState</w:t>
-      </w:r>
-      <w:proofErr w:type="spellEnd"/>
-      <w:r>
-        <w:rPr>
-          <w:rFonts w:ascii="Cambria Math" w:hAnsi="Cambria Math"/>
-        </w:rPr>
-        <w:t xml:space="preserve"> = RCC_PLL_</w:t>
-      </w:r>
-      <w:proofErr w:type="gramStart"/>
-      <w:r>
-        <w:rPr>
-          <w:rFonts w:ascii="Cambria Math" w:hAnsi="Cambria Math"/>
-        </w:rPr>
-        <w:t>NONE;</w:t>
-      </w:r>
-      <w:proofErr w:type="gramEnd"/>
-    </w:p>
-    <w:p>
-      <w:pPr>
-        <w:rPr>
-          <w:rFonts w:ascii="Cambria Math" w:hAnsi="Cambria Math"/>
-        </w:rPr>
-      </w:pPr>
-      <w:r>
-        <w:rPr>
-          <w:rFonts w:ascii="Cambria Math" w:hAnsi="Cambria Math"/>
-        </w:rPr>
-        <w:t xml:space="preserve">  if (</w:t>
-      </w:r>
-      <w:proofErr w:type="spellStart"/>
-      <w:r>
-        <w:rPr>
-          <w:rFonts w:ascii="Cambria Math" w:hAnsi="Cambria Math"/>
-        </w:rPr>
-        <w:t>HAL_RCC_OscConfig</w:t>
-      </w:r>
-      <w:proofErr w:type="spellEnd"/>
-      <w:r>
-        <w:rPr>
-          <w:rFonts w:ascii="Cambria Math" w:hAnsi="Cambria Math"/>
-        </w:rPr>
-        <w:t>(&amp;</w:t>
-      </w:r>
-      <w:proofErr w:type="spellStart"/>
-      <w:r>
-        <w:rPr>
-          <w:rFonts w:ascii="Cambria Math" w:hAnsi="Cambria Math"/>
-        </w:rPr>
-        <w:t>RCC_OscInitStruct</w:t>
-      </w:r>
-      <w:proofErr w:type="spellEnd"/>
-      <w:proofErr w:type="gramStart"/>
-      <w:r>
-        <w:rPr>
-          <w:rFonts w:ascii="Cambria Math" w:hAnsi="Cambria Math"/>
-        </w:rPr>
-        <w:t>) !</w:t>
-      </w:r>
-      <w:proofErr w:type="gramEnd"/>
-      <w:r>
-        <w:rPr>
-          <w:rFonts w:ascii="Cambria Math" w:hAnsi="Cambria Math"/>
-        </w:rPr>
-        <w:t>= HAL_OK)</w:t>
-      </w:r>
-    </w:p>
-    <w:p>
-      <w:pPr>
-        <w:rPr>
-          <w:rFonts w:ascii="Cambria Math" w:hAnsi="Cambria Math"/>
-        </w:rPr>
-      </w:pPr>
-      <w:r>
-        <w:rPr>
-          <w:rFonts w:ascii="Cambria Math" w:hAnsi="Cambria Math"/>
-        </w:rPr>
-        <w:t xml:space="preserve">  {</w:t>
-      </w:r>
-    </w:p>
-    <w:p>
-      <w:pPr>
-        <w:rPr>
-          <w:rFonts w:ascii="Cambria Math" w:hAnsi="Cambria Math"/>
-        </w:rPr>
-      </w:pPr>
-      <w:r>
-        <w:rPr>
-          <w:rFonts w:ascii="Cambria Math" w:hAnsi="Cambria Math"/>
-        </w:rPr>
-        <w:t xml:space="preserve">    </w:t>
-      </w:r>
-      <w:proofErr w:type="spellStart"/>
-      <w:r>
-        <w:rPr>
-          <w:rFonts w:ascii="Cambria Math" w:hAnsi="Cambria Math"/>
-        </w:rPr>
-        <w:t>Error_</w:t>
-      </w:r>
-      <w:proofErr w:type="gramStart"/>
-      <w:r>
-        <w:rPr>
-          <w:rFonts w:ascii="Cambria Math" w:hAnsi="Cambria Math"/>
-        </w:rPr>
-        <w:t>Handler</w:t>
-      </w:r>
-      <w:proofErr w:type="spellEnd"/>
-      <w:r>
-        <w:rPr>
-          <w:rFonts w:ascii="Cambria Math" w:hAnsi="Cambria Math"/>
-        </w:rPr>
-        <w:t>(</w:t>
-      </w:r>
-      <w:proofErr w:type="gramEnd"/>
-      <w:r>
-        <w:rPr>
-          <w:rFonts w:ascii="Cambria Math" w:hAnsi="Cambria Math"/>
-        </w:rPr>
-        <w:t>);</w:t>
-      </w:r>
-    </w:p>
-    <w:p>
-      <w:pPr>
-        <w:rPr>
-          <w:rFonts w:ascii="Cambria Math" w:hAnsi="Cambria Math"/>
-        </w:rPr>
-      </w:pPr>
-      <w:r>
-        <w:rPr>
-          <w:rFonts w:ascii="Cambria Math" w:hAnsi="Cambria Math"/>
-        </w:rPr>
-        <w:t xml:space="preserve">  }</w:t>
-      </w:r>
-    </w:p>
-    <w:p>
-      <w:pPr>
-        <w:rPr>
-          <w:rFonts w:ascii="Cambria Math" w:hAnsi="Cambria Math"/>
-        </w:rPr>
-      </w:pPr>
-    </w:p>
-    <w:p>
-      <w:pPr>
-        <w:rPr>
-          <w:rFonts w:ascii="Cambria Math" w:hAnsi="Cambria Math"/>
-        </w:rPr>
-      </w:pPr>
-      <w:r>
-        <w:rPr>
-          <w:rFonts w:ascii="Cambria Math" w:hAnsi="Cambria Math"/>
-        </w:rPr>
-        <w:t xml:space="preserve">  /** Initializes the CPU, AHB and APB buses clocks</w:t>
-      </w:r>
-    </w:p>
-    <w:p>
-      <w:pPr>
-        <w:rPr>
-          <w:rFonts w:ascii="Cambria Math" w:hAnsi="Cambria Math"/>
-        </w:rPr>
-      </w:pPr>
-      <w:r>
-        <w:rPr>
-          <w:rFonts w:ascii="Cambria Math" w:hAnsi="Cambria Math"/>
-        </w:rPr>
-        <w:t xml:space="preserve">  */</w:t>
-      </w:r>
-    </w:p>
-    <w:p>
-      <w:pPr>
-        <w:rPr>
-          <w:rFonts w:ascii="Cambria Math" w:hAnsi="Cambria Math"/>
-        </w:rPr>
-      </w:pPr>
-      <w:r>
-        <w:rPr>
-          <w:rFonts w:ascii="Cambria Math" w:hAnsi="Cambria Math"/>
-        </w:rPr>
-        <w:t xml:space="preserve">  </w:t>
-      </w:r>
-      <w:proofErr w:type="spellStart"/>
-      <w:r>
-        <w:rPr>
-          <w:rFonts w:ascii="Cambria Math" w:hAnsi="Cambria Math"/>
-        </w:rPr>
-        <w:t>RCC_ClkInitStruct.ClockType</w:t>
-      </w:r>
-      <w:proofErr w:type="spellEnd"/>
-      <w:r>
-        <w:rPr>
-          <w:rFonts w:ascii="Cambria Math" w:hAnsi="Cambria Math"/>
-        </w:rPr>
-        <w:t xml:space="preserve"> = RCC_CLOCKTYPE_HCLK|RCC_CLOCKTYPE_SYSCLK</w:t>
-      </w:r>
-    </w:p>
-    <w:p>
-      <w:pPr>
-        <w:rPr>
-          <w:rFonts w:ascii="Cambria Math" w:hAnsi="Cambria Math"/>
-        </w:rPr>
-      </w:pPr>
-      <w:r>
-        <w:rPr>
-          <w:rFonts w:ascii="Cambria Math" w:hAnsi="Cambria Math"/>
-        </w:rPr>
-        <w:t xml:space="preserve">                              |RCC_CLOCKTYPE_</w:t>
-      </w:r>
-      <w:proofErr w:type="gramStart"/>
-      <w:r>
-        <w:rPr>
-          <w:rFonts w:ascii="Cambria Math" w:hAnsi="Cambria Math"/>
-        </w:rPr>
-        <w:t>PCLK1;</w:t>
-      </w:r>
-      <w:proofErr w:type="gramEnd"/>
-    </w:p>
-    <w:p>
-      <w:pPr>
-        <w:rPr>
-          <w:rFonts w:ascii="Cambria Math" w:hAnsi="Cambria Math"/>
-        </w:rPr>
-      </w:pPr>
-      <w:r>
-        <w:rPr>
-          <w:rFonts w:ascii="Cambria Math" w:hAnsi="Cambria Math"/>
-        </w:rPr>
-        <w:t xml:space="preserve">  </w:t>
-      </w:r>
-      <w:proofErr w:type="spellStart"/>
-      <w:r>
-        <w:rPr>
-          <w:rFonts w:ascii="Cambria Math" w:hAnsi="Cambria Math"/>
-        </w:rPr>
-        <w:t>RCC_ClkInitStruct.SYSCLKSource</w:t>
-      </w:r>
-      <w:proofErr w:type="spellEnd"/>
-      <w:r>
-        <w:rPr>
-          <w:rFonts w:ascii="Cambria Math" w:hAnsi="Cambria Math"/>
-        </w:rPr>
-        <w:t xml:space="preserve"> = RCC_SYSCLKSOURCE_</w:t>
-      </w:r>
-      <w:proofErr w:type="gramStart"/>
-      <w:r>
-        <w:rPr>
-          <w:rFonts w:ascii="Cambria Math" w:hAnsi="Cambria Math"/>
-        </w:rPr>
-        <w:t>HSI;</w:t>
-      </w:r>
-      <w:proofErr w:type="gramEnd"/>
-    </w:p>
-    <w:p>
-      <w:pPr>
-        <w:rPr>
-          <w:rFonts w:ascii="Cambria Math" w:hAnsi="Cambria Math"/>
-        </w:rPr>
-      </w:pPr>
-      <w:r>
-        <w:rPr>
-          <w:rFonts w:ascii="Cambria Math" w:hAnsi="Cambria Math"/>
-        </w:rPr>
-        <w:t xml:space="preserve">  </w:t>
-      </w:r>
-      <w:proofErr w:type="spellStart"/>
-      <w:r>
-        <w:rPr>
-          <w:rFonts w:ascii="Cambria Math" w:hAnsi="Cambria Math"/>
-        </w:rPr>
-        <w:t>RCC_ClkInitStruct.AHBCLKDivider</w:t>
-      </w:r>
-      <w:proofErr w:type="spellEnd"/>
-      <w:r>
-        <w:rPr>
-          <w:rFonts w:ascii="Cambria Math" w:hAnsi="Cambria Math"/>
-        </w:rPr>
-        <w:t xml:space="preserve"> = RCC_SYSCLK_</w:t>
-      </w:r>
-      <w:proofErr w:type="gramStart"/>
-      <w:r>
-        <w:rPr>
-          <w:rFonts w:ascii="Cambria Math" w:hAnsi="Cambria Math"/>
-        </w:rPr>
-        <w:t>DIV1;</w:t>
-      </w:r>
-      <w:proofErr w:type="gramEnd"/>
-    </w:p>
-    <w:p>
-      <w:pPr>
-        <w:rPr>
-          <w:rFonts w:ascii="Cambria Math" w:hAnsi="Cambria Math"/>
-        </w:rPr>
-      </w:pPr>
-      <w:r>
-        <w:rPr>
-          <w:rFonts w:ascii="Cambria Math" w:hAnsi="Cambria Math"/>
-        </w:rPr>
-        <w:t xml:space="preserve">  RCC_ClkInitStruct.APB1CLKDivider = RCC_HCLK_</w:t>
-      </w:r>
-      <w:proofErr w:type="gramStart"/>
-      <w:r>
-        <w:rPr>
-          <w:rFonts w:ascii="Cambria Math" w:hAnsi="Cambria Math"/>
-        </w:rPr>
-        <w:t>DIV1;</w:t>
-      </w:r>
-      <w:proofErr w:type="gramEnd"/>
-    </w:p>
-    <w:p>
-      <w:pPr>
-        <w:rPr>
-          <w:rFonts w:ascii="Cambria Math" w:hAnsi="Cambria Math"/>
-        </w:rPr>
-      </w:pPr>
-    </w:p>
-    <w:p>
-      <w:pPr>
-        <w:rPr>
-          <w:rFonts w:ascii="Cambria Math" w:hAnsi="Cambria Math"/>
-        </w:rPr>
-      </w:pPr>
-      <w:r>
-        <w:rPr>
-          <w:rFonts w:ascii="Cambria Math" w:hAnsi="Cambria Math"/>
-        </w:rPr>
-        <w:t xml:space="preserve">  if (</w:t>
-      </w:r>
-      <w:proofErr w:type="spellStart"/>
-      <w:r>
-        <w:rPr>
-          <w:rFonts w:ascii="Cambria Math" w:hAnsi="Cambria Math"/>
-        </w:rPr>
-        <w:t>HAL_RCC_</w:t>
-      </w:r>
-      <w:proofErr w:type="gramStart"/>
-      <w:r>
-        <w:rPr>
-          <w:rFonts w:ascii="Cambria Math" w:hAnsi="Cambria Math"/>
-        </w:rPr>
-        <w:t>ClockConfig</w:t>
-      </w:r>
-      <w:proofErr w:type="spellEnd"/>
-      <w:r>
-        <w:rPr>
-          <w:rFonts w:ascii="Cambria Math" w:hAnsi="Cambria Math"/>
-        </w:rPr>
-        <w:t>(</w:t>
-      </w:r>
-      <w:proofErr w:type="gramEnd"/>
-      <w:r>
-        <w:rPr>
-          <w:rFonts w:ascii="Cambria Math" w:hAnsi="Cambria Math"/>
-        </w:rPr>
-        <w:t>&amp;</w:t>
-      </w:r>
-      <w:proofErr w:type="spellStart"/>
-      <w:r>
-        <w:rPr>
-          <w:rFonts w:ascii="Cambria Math" w:hAnsi="Cambria Math"/>
-        </w:rPr>
-        <w:t>RCC_ClkInitStruct</w:t>
-      </w:r>
-      <w:proofErr w:type="spellEnd"/>
-      <w:r>
-        <w:rPr>
-          <w:rFonts w:ascii="Cambria Math" w:hAnsi="Cambria Math"/>
-        </w:rPr>
-        <w:t>, FLASH_LATENCY_0) != HAL_OK)</w:t>
-      </w:r>
-    </w:p>
-    <w:p>
-      <w:pPr>
-        <w:rPr>
-          <w:rFonts w:ascii="Cambria Math" w:hAnsi="Cambria Math"/>
-        </w:rPr>
-      </w:pPr>
-      <w:r>
-        <w:rPr>
-          <w:rFonts w:ascii="Cambria Math" w:hAnsi="Cambria Math"/>
-        </w:rPr>
-        <w:t xml:space="preserve">  {</w:t>
-      </w:r>
-    </w:p>
-    <w:p>
-      <w:pPr>
-        <w:rPr>
-          <w:rFonts w:ascii="Cambria Math" w:hAnsi="Cambria Math"/>
-        </w:rPr>
-      </w:pPr>
-      <w:r>
-        <w:rPr>
-          <w:rFonts w:ascii="Cambria Math" w:hAnsi="Cambria Math"/>
-        </w:rPr>
-        <w:t xml:space="preserve">    </w:t>
-      </w:r>
-      <w:proofErr w:type="spellStart"/>
-      <w:r>
-        <w:rPr>
-          <w:rFonts w:ascii="Cambria Math" w:hAnsi="Cambria Math"/>
-        </w:rPr>
-        <w:t>Error_</w:t>
-      </w:r>
-      <w:proofErr w:type="gramStart"/>
-      <w:r>
-        <w:rPr>
-          <w:rFonts w:ascii="Cambria Math" w:hAnsi="Cambria Math"/>
-        </w:rPr>
-        <w:t>Handler</w:t>
-      </w:r>
-      <w:proofErr w:type="spellEnd"/>
-      <w:r>
-        <w:rPr>
-          <w:rFonts w:ascii="Cambria Math" w:hAnsi="Cambria Math"/>
-        </w:rPr>
-        <w:t>(</w:t>
-      </w:r>
-      <w:proofErr w:type="gramEnd"/>
-      <w:r>
-        <w:rPr>
-          <w:rFonts w:ascii="Cambria Math" w:hAnsi="Cambria Math"/>
-        </w:rPr>
-        <w:t>);</w:t>
-      </w:r>
-    </w:p>
-    <w:p>
-      <w:pPr>
-        <w:rPr>
-          <w:rFonts w:ascii="Cambria Math" w:hAnsi="Cambria Math"/>
-        </w:rPr>
-      </w:pPr>
-      <w:r>
-        <w:rPr>
-          <w:rFonts w:ascii="Cambria Math" w:hAnsi="Cambria Math"/>
-        </w:rPr>
-        <w:t xml:space="preserve">  }</w:t>
-      </w:r>
-    </w:p>
-    <w:p>
-      <w:pPr>
-        <w:rPr>
-          <w:rFonts w:ascii="Cambria Math" w:hAnsi="Cambria Math"/>
-        </w:rPr>
-      </w:pPr>
-      <w:r>
-        <w:rPr>
-          <w:rFonts w:ascii="Cambria Math" w:hAnsi="Cambria Math"/>
-        </w:rPr>
-        <w:t>}</w:t>
-      </w:r>
-    </w:p>
-    <w:p>
-      <w:pPr>
-        <w:rPr>
-          <w:rFonts w:ascii="Cambria Math" w:hAnsi="Cambria Math"/>
-        </w:rPr>
-      </w:pPr>
-    </w:p>
-    <w:p>
-      <w:pPr>
-        <w:rPr>
-          <w:rFonts w:ascii="Cambria Math" w:hAnsi="Cambria Math"/>
-        </w:rPr>
-      </w:pPr>
-      <w:r>
-        <w:rPr>
-          <w:rFonts w:ascii="Cambria Math" w:hAnsi="Cambria Math"/>
-        </w:rPr>
-        <w:t>/* USER CODE BEGIN 4 */</w:t>
-      </w:r>
-    </w:p>
-    <w:p>
-      <w:pPr>
-        <w:rPr>
-          <w:rFonts w:ascii="Cambria Math" w:hAnsi="Cambria Math"/>
-        </w:rPr>
-      </w:pPr>
-    </w:p>
-    <w:p>
-      <w:pPr>
-        <w:rPr>
-          <w:rFonts w:ascii="Cambria Math" w:hAnsi="Cambria Math"/>
-        </w:rPr>
-      </w:pPr>
-      <w:r>
-        <w:rPr>
-          <w:rFonts w:ascii="Cambria Math" w:hAnsi="Cambria Math"/>
-        </w:rPr>
-        <w:t>/* USER CODE END 4 */</w:t>
-      </w:r>
-    </w:p>
-    <w:p>
-      <w:pPr>
-        <w:rPr>
-          <w:rFonts w:ascii="Cambria Math" w:hAnsi="Cambria Math"/>
-        </w:rPr>
-      </w:pPr>
-    </w:p>
-    <w:p>
-      <w:pPr>
-        <w:rPr>
-          <w:rFonts w:ascii="Cambria Math" w:hAnsi="Cambria Math"/>
-        </w:rPr>
-      </w:pPr>
-      <w:r>
-        <w:rPr>
-          <w:rFonts w:ascii="Cambria Math" w:hAnsi="Cambria Math"/>
-        </w:rPr>
-        <w:t>/**</w:t>
-      </w:r>
-    </w:p>
-    <w:p>
-      <w:pPr>
-        <w:rPr>
-          <w:rFonts w:ascii="Cambria Math" w:hAnsi="Cambria Math"/>
-        </w:rPr>
-      </w:pPr>
-      <w:r>
-        <w:rPr>
-          <w:rFonts w:ascii="Cambria Math" w:hAnsi="Cambria Math"/>
-        </w:rPr>
-        <w:t xml:space="preserve">  * @</w:t>
-      </w:r>
-      <w:proofErr w:type="gramStart"/>
-      <w:r>
-        <w:rPr>
-          <w:rFonts w:ascii="Cambria Math" w:hAnsi="Cambria Math"/>
-        </w:rPr>
-        <w:t>brief  This</w:t>
-      </w:r>
-      <w:proofErr w:type="gramEnd"/>
-      <w:r>
-        <w:rPr>
-          <w:rFonts w:ascii="Cambria Math" w:hAnsi="Cambria Math"/>
-        </w:rPr>
-        <w:t xml:space="preserve"> function is executed in case of error occurrence.</w:t>
-      </w:r>
-    </w:p>
-    <w:p>
-      <w:pPr>
-        <w:rPr>
-          <w:rFonts w:ascii="Cambria Math" w:hAnsi="Cambria Math"/>
-        </w:rPr>
-      </w:pPr>
-      <w:r>
-        <w:rPr>
-          <w:rFonts w:ascii="Cambria Math" w:hAnsi="Cambria Math"/>
-        </w:rPr>
-        <w:t xml:space="preserve">  * @retval None</w:t>
-      </w:r>
-    </w:p>
-    <w:p>
-      <w:pPr>
-        <w:rPr>
-          <w:rFonts w:ascii="Cambria Math" w:hAnsi="Cambria Math"/>
-        </w:rPr>
-      </w:pPr>
-      <w:r>
-        <w:rPr>
-          <w:rFonts w:ascii="Cambria Math" w:hAnsi="Cambria Math"/>
-        </w:rPr>
-        <w:t xml:space="preserve">  */</w:t>
-      </w:r>
-    </w:p>
-    <w:p>
-      <w:pPr>
-        <w:rPr>
-          <w:rFonts w:ascii="Cambria Math" w:hAnsi="Cambria Math"/>
-        </w:rPr>
-      </w:pPr>
-      <w:r>
-        <w:rPr>
-          <w:rFonts w:ascii="Cambria Math" w:hAnsi="Cambria Math"/>
-        </w:rPr>
-        <w:t xml:space="preserve">void </w:t>
-      </w:r>
-      <w:proofErr w:type="spellStart"/>
-      <w:r>
-        <w:rPr>
-          <w:rFonts w:ascii="Cambria Math" w:hAnsi="Cambria Math"/>
-        </w:rPr>
-        <w:t>Error_Handler</w:t>
-      </w:r>
-      <w:proofErr w:type="spellEnd"/>
-      <w:r>
-        <w:rPr>
-          <w:rFonts w:ascii="Cambria Math" w:hAnsi="Cambria Math"/>
-        </w:rPr>
-        <w:t>(void)</w:t>
-      </w:r>
-    </w:p>
-    <w:p>
-      <w:pPr>
-        <w:rPr>
-          <w:rFonts w:ascii="Cambria Math" w:hAnsi="Cambria Math"/>
-        </w:rPr>
-      </w:pPr>
-      <w:r>
-        <w:rPr>
-          <w:rFonts w:ascii="Cambria Math" w:hAnsi="Cambria Math"/>
-        </w:rPr>
-        <w:t>{</w:t>
-      </w:r>
-    </w:p>
-    <w:p>
-      <w:pPr>
-        <w:rPr>
-          <w:rFonts w:ascii="Cambria Math" w:hAnsi="Cambria Math"/>
-        </w:rPr>
-      </w:pPr>
-      <w:r>
-        <w:rPr>
-          <w:rFonts w:ascii="Cambria Math" w:hAnsi="Cambria Math"/>
-        </w:rPr>
-        <w:t xml:space="preserve">  /* USER CODE BEGIN </w:t>
-      </w:r>
-      <w:proofErr w:type="spellStart"/>
-      <w:r>
-        <w:rPr>
-          <w:rFonts w:ascii="Cambria Math" w:hAnsi="Cambria Math"/>
-        </w:rPr>
-        <w:t>Error_Handler_Debug</w:t>
-      </w:r>
-      <w:proofErr w:type="spellEnd"/>
-      <w:r>
-        <w:rPr>
-          <w:rFonts w:ascii="Cambria Math" w:hAnsi="Cambria Math"/>
-        </w:rPr>
-        <w:t xml:space="preserve"> */</w:t>
-      </w:r>
-    </w:p>
-    <w:p>
-      <w:pPr>
-        <w:rPr>
-          <w:rFonts w:ascii="Cambria Math" w:hAnsi="Cambria Math"/>
-        </w:rPr>
-      </w:pPr>
-      <w:r>
-        <w:rPr>
-          <w:rFonts w:ascii="Cambria Math" w:hAnsi="Cambria Math"/>
-        </w:rPr>
-        <w:t xml:space="preserve">  /* User can add his own implementation to report the HAL error return state */</w:t>
-      </w:r>
-    </w:p>
-    <w:p>
-      <w:pPr>
-        <w:rPr>
-          <w:rFonts w:ascii="Cambria Math" w:hAnsi="Cambria Math"/>
-        </w:rPr>
-      </w:pPr>
-      <w:r>
-        <w:rPr>
-          <w:rFonts w:ascii="Cambria Math" w:hAnsi="Cambria Math"/>
-        </w:rPr>
-        <w:t xml:space="preserve">  __</w:t>
-      </w:r>
-      <w:proofErr w:type="spellStart"/>
-      <w:r>
-        <w:rPr>
-          <w:rFonts w:ascii="Cambria Math" w:hAnsi="Cambria Math"/>
-        </w:rPr>
-        <w:t>disable_</w:t>
-      </w:r>
-      <w:proofErr w:type="gramStart"/>
-      <w:r>
-        <w:rPr>
-          <w:rFonts w:ascii="Cambria Math" w:hAnsi="Cambria Math"/>
-        </w:rPr>
-        <w:t>irq</w:t>
-      </w:r>
-      <w:proofErr w:type="spellEnd"/>
-      <w:r>
-        <w:rPr>
-          <w:rFonts w:ascii="Cambria Math" w:hAnsi="Cambria Math"/>
-        </w:rPr>
-        <w:t>(</w:t>
-      </w:r>
-      <w:proofErr w:type="gramEnd"/>
-      <w:r>
-        <w:rPr>
-          <w:rFonts w:ascii="Cambria Math" w:hAnsi="Cambria Math"/>
-        </w:rPr>
-        <w:t>);</w:t>
-      </w:r>
-    </w:p>
-    <w:p>
-      <w:pPr>
-        <w:rPr>
-          <w:rFonts w:ascii="Cambria Math" w:hAnsi="Cambria Math"/>
-        </w:rPr>
-      </w:pPr>
-      <w:r>
-        <w:rPr>
-          <w:rFonts w:ascii="Cambria Math" w:hAnsi="Cambria Math"/>
-        </w:rPr>
-        <w:t xml:space="preserve">  while (1)</w:t>
-      </w:r>
-    </w:p>
-    <w:p>
-      <w:pPr>
-        <w:rPr>
-          <w:rFonts w:ascii="Cambria Math" w:hAnsi="Cambria Math"/>
-        </w:rPr>
-      </w:pPr>
-      <w:r>
-        <w:rPr>
-          <w:rFonts w:ascii="Cambria Math" w:hAnsi="Cambria Math"/>
-        </w:rPr>
-        <w:t xml:space="preserve">  {</w:t>
-      </w:r>
-    </w:p>
-    <w:p>
-      <w:pPr>
-        <w:rPr>
-          <w:rFonts w:ascii="Cambria Math" w:hAnsi="Cambria Math"/>
-        </w:rPr>
-      </w:pPr>
-      <w:r>
-        <w:rPr>
-          <w:rFonts w:ascii="Cambria Math" w:hAnsi="Cambria Math"/>
-        </w:rPr>
-        <w:t xml:space="preserve">  }</w:t>
-      </w:r>
-    </w:p>
-    <w:p>
-      <w:pPr>
-        <w:rPr>
-          <w:rFonts w:ascii="Cambria Math" w:hAnsi="Cambria Math"/>
-        </w:rPr>
-      </w:pPr>
-      <w:r>
-        <w:rPr>
-          <w:rFonts w:ascii="Cambria Math" w:hAnsi="Cambria Math"/>
-        </w:rPr>
-        <w:t xml:space="preserve">  /* USER CODE END </w:t>
-      </w:r>
-      <w:proofErr w:type="spellStart"/>
-      <w:r>
-        <w:rPr>
-          <w:rFonts w:ascii="Cambria Math" w:hAnsi="Cambria Math"/>
-        </w:rPr>
-        <w:t>Error_Handler_Debug</w:t>
-      </w:r>
-      <w:proofErr w:type="spellEnd"/>
-      <w:r>
-        <w:rPr>
-          <w:rFonts w:ascii="Cambria Math" w:hAnsi="Cambria Math"/>
-        </w:rPr>
-        <w:t xml:space="preserve"> */</w:t>
-      </w:r>
-    </w:p>
-    <w:p>
-      <w:pPr>
-        <w:rPr>
-          <w:rFonts w:ascii="Cambria Math" w:hAnsi="Cambria Math"/>
-        </w:rPr>
-      </w:pPr>
-      <w:r>
-        <w:rPr>
-          <w:rFonts w:ascii="Cambria Math" w:hAnsi="Cambria Math"/>
-        </w:rPr>
-        <w:t>}</w:t>
-      </w:r>
-    </w:p>
-    <w:p>
-      <w:pPr>
-        <w:rPr>
-          <w:rFonts w:ascii="Cambria Math" w:hAnsi="Cambria Math"/>
-        </w:rPr>
-      </w:pPr>
-    </w:p>
-    <w:p>
-      <w:pPr>
-        <w:rPr>
-          <w:rFonts w:ascii="Cambria Math" w:hAnsi="Cambria Math"/>
-        </w:rPr>
-      </w:pPr>
-      <w:r>
-        <w:rPr>
-          <w:rFonts w:ascii="Cambria Math" w:hAnsi="Cambria Math"/>
-        </w:rPr>
-        <w:t>#</w:t>
-      </w:r>
-      <w:proofErr w:type="gramStart"/>
-      <w:r>
-        <w:rPr>
-          <w:rFonts w:ascii="Cambria Math" w:hAnsi="Cambria Math"/>
-        </w:rPr>
-        <w:t>ifdef  USE</w:t>
-      </w:r>
-      <w:proofErr w:type="gramEnd"/>
-      <w:r>
-        <w:rPr>
-          <w:rFonts w:ascii="Cambria Math" w:hAnsi="Cambria Math"/>
-        </w:rPr>
-        <w:t>_FULL_ASSERT</w:t>
-      </w:r>
-    </w:p>
-    <w:p>
-      <w:pPr>
-        <w:rPr>
-          <w:rFonts w:ascii="Cambria Math" w:hAnsi="Cambria Math"/>
-        </w:rPr>
-      </w:pPr>
-      <w:r>
-        <w:rPr>
-          <w:rFonts w:ascii="Cambria Math" w:hAnsi="Cambria Math"/>
-        </w:rPr>
-        <w:t>/**</w:t>
-      </w:r>
-    </w:p>
-    <w:p>
-      <w:pPr>
-        <w:rPr>
-          <w:rFonts w:ascii="Cambria Math" w:hAnsi="Cambria Math"/>
-        </w:rPr>
-      </w:pPr>
-      <w:r>
-        <w:rPr>
-          <w:rFonts w:ascii="Cambria Math" w:hAnsi="Cambria Math"/>
-        </w:rPr>
-        <w:t xml:space="preserve">  * @</w:t>
-      </w:r>
-      <w:proofErr w:type="gramStart"/>
-      <w:r>
-        <w:rPr>
-          <w:rFonts w:ascii="Cambria Math" w:hAnsi="Cambria Math"/>
-        </w:rPr>
-        <w:t>brief  Reports</w:t>
-      </w:r>
-      <w:proofErr w:type="gramEnd"/>
-      <w:r>
-        <w:rPr>
-          <w:rFonts w:ascii="Cambria Math" w:hAnsi="Cambria Math"/>
-        </w:rPr>
-        <w:t xml:space="preserve"> the name of the source file and the source line number</w:t>
-      </w:r>
-    </w:p>
-    <w:p>
-      <w:pPr>
-        <w:rPr>
-          <w:rFonts w:ascii="Cambria Math" w:hAnsi="Cambria Math"/>
-        </w:rPr>
-      </w:pPr>
-      <w:r>
-        <w:rPr>
-          <w:rFonts w:ascii="Cambria Math" w:hAnsi="Cambria Math"/>
-        </w:rPr>
-        <w:t xml:space="preserve">  *         </w:t>
-      </w:r>
-      <w:proofErr w:type="gramStart"/>
-      <w:r>
-        <w:rPr>
-          <w:rFonts w:ascii="Cambria Math" w:hAnsi="Cambria Math"/>
-        </w:rPr>
-        <w:t>where</w:t>
-      </w:r>
-      <w:proofErr w:type="gramEnd"/>
-      <w:r>
-        <w:rPr>
-          <w:rFonts w:ascii="Cambria Math" w:hAnsi="Cambria Math"/>
-        </w:rPr>
-        <w:t xml:space="preserve"> the </w:t>
-      </w:r>
-      <w:proofErr w:type="spellStart"/>
-      <w:r>
-        <w:rPr>
-          <w:rFonts w:ascii="Cambria Math" w:hAnsi="Cambria Math"/>
-        </w:rPr>
-        <w:t>assert_param</w:t>
-      </w:r>
-      <w:proofErr w:type="spellEnd"/>
-      <w:r>
-        <w:rPr>
-          <w:rFonts w:ascii="Cambria Math" w:hAnsi="Cambria Math"/>
-        </w:rPr>
-        <w:t xml:space="preserve"> error has occurred.</w:t>
-      </w:r>
-    </w:p>
-    <w:p>
-      <w:pPr>
-        <w:rPr>
-          <w:rFonts w:ascii="Cambria Math" w:hAnsi="Cambria Math"/>
-        </w:rPr>
-      </w:pPr>
-      <w:r>
-        <w:rPr>
-          <w:rFonts w:ascii="Cambria Math" w:hAnsi="Cambria Math"/>
-        </w:rPr>
-        <w:lastRenderedPageBreak/>
-        <w:t xml:space="preserve">  * @</w:t>
-      </w:r>
-      <w:proofErr w:type="gramStart"/>
-      <w:r>
-        <w:rPr>
-          <w:rFonts w:ascii="Cambria Math" w:hAnsi="Cambria Math"/>
-        </w:rPr>
-        <w:t>param  file</w:t>
-      </w:r>
-      <w:proofErr w:type="gramEnd"/>
-      <w:r>
-        <w:rPr>
-          <w:rFonts w:ascii="Cambria Math" w:hAnsi="Cambria Math"/>
-        </w:rPr>
-        <w:t>: pointer to the source file name</w:t>
-      </w:r>
-    </w:p>
-    <w:p>
-      <w:pPr>
-        <w:rPr>
-          <w:rFonts w:ascii="Cambria Math" w:hAnsi="Cambria Math"/>
-        </w:rPr>
-      </w:pPr>
-      <w:r>
-        <w:rPr>
-          <w:rFonts w:ascii="Cambria Math" w:hAnsi="Cambria Math"/>
-        </w:rPr>
-        <w:t xml:space="preserve">  * @</w:t>
-      </w:r>
-      <w:proofErr w:type="gramStart"/>
-      <w:r>
-        <w:rPr>
-          <w:rFonts w:ascii="Cambria Math" w:hAnsi="Cambria Math"/>
-        </w:rPr>
-        <w:t>param  line</w:t>
-      </w:r>
-      <w:proofErr w:type="gramEnd"/>
-      <w:r>
-        <w:rPr>
-          <w:rFonts w:ascii="Cambria Math" w:hAnsi="Cambria Math"/>
-        </w:rPr>
-        <w:t xml:space="preserve">: </w:t>
-      </w:r>
-      <w:proofErr w:type="spellStart"/>
-      <w:r>
-        <w:rPr>
-          <w:rFonts w:ascii="Cambria Math" w:hAnsi="Cambria Math"/>
-        </w:rPr>
-        <w:t>assert_param</w:t>
-      </w:r>
-      <w:proofErr w:type="spellEnd"/>
-      <w:r>
-        <w:rPr>
-          <w:rFonts w:ascii="Cambria Math" w:hAnsi="Cambria Math"/>
-        </w:rPr>
-        <w:t xml:space="preserve"> error line source number</w:t>
-      </w:r>
-    </w:p>
-    <w:p>
-      <w:pPr>
-        <w:rPr>
-          <w:rFonts w:ascii="Cambria Math" w:hAnsi="Cambria Math"/>
-        </w:rPr>
-      </w:pPr>
-      <w:r>
-        <w:rPr>
-          <w:rFonts w:ascii="Cambria Math" w:hAnsi="Cambria Math"/>
-        </w:rPr>
-        <w:t xml:space="preserve">  * @retval None</w:t>
-      </w:r>
-    </w:p>
-    <w:p>
-      <w:pPr>
-        <w:rPr>
-          <w:rFonts w:ascii="Cambria Math" w:hAnsi="Cambria Math"/>
-        </w:rPr>
-      </w:pPr>
-      <w:r>
-        <w:rPr>
-          <w:rFonts w:ascii="Cambria Math" w:hAnsi="Cambria Math"/>
-        </w:rPr>
-        <w:t xml:space="preserve">  */</w:t>
-      </w:r>
-    </w:p>
-    <w:p>
-      <w:pPr>
-        <w:rPr>
-          <w:rFonts w:ascii="Cambria Math" w:hAnsi="Cambria Math"/>
-        </w:rPr>
-      </w:pPr>
-      <w:r>
-        <w:rPr>
-          <w:rFonts w:ascii="Cambria Math" w:hAnsi="Cambria Math"/>
-        </w:rPr>
-        <w:t xml:space="preserve">void </w:t>
-      </w:r>
-      <w:proofErr w:type="spellStart"/>
-      <w:r>
-        <w:rPr>
-          <w:rFonts w:ascii="Cambria Math" w:hAnsi="Cambria Math"/>
-        </w:rPr>
-        <w:t>assert_</w:t>
-      </w:r>
-      <w:proofErr w:type="gramStart"/>
-      <w:r>
-        <w:rPr>
-          <w:rFonts w:ascii="Cambria Math" w:hAnsi="Cambria Math"/>
-        </w:rPr>
-        <w:t>failed</w:t>
-      </w:r>
-      <w:proofErr w:type="spellEnd"/>
-      <w:r>
-        <w:rPr>
-          <w:rFonts w:ascii="Cambria Math" w:hAnsi="Cambria Math"/>
-        </w:rPr>
-        <w:t>(</w:t>
-      </w:r>
-      <w:proofErr w:type="gramEnd"/>
-      <w:r>
-        <w:rPr>
-          <w:rFonts w:ascii="Cambria Math" w:hAnsi="Cambria Math"/>
-        </w:rPr>
-        <w:t>uint8_t *file, uint32_t line)</w:t>
-      </w:r>
-    </w:p>
-    <w:p>
-      <w:pPr>
-        <w:rPr>
-          <w:rFonts w:ascii="Cambria Math" w:hAnsi="Cambria Math"/>
-        </w:rPr>
-      </w:pPr>
-      <w:r>
-        <w:rPr>
-          <w:rFonts w:ascii="Cambria Math" w:hAnsi="Cambria Math"/>
-        </w:rPr>
-        <w:t>{</w:t>
-      </w:r>
-    </w:p>
-    <w:p>
-      <w:pPr>
-        <w:rPr>
-          <w:rFonts w:ascii="Cambria Math" w:hAnsi="Cambria Math"/>
-        </w:rPr>
-      </w:pPr>
-      <w:r>
-        <w:rPr>
-          <w:rFonts w:ascii="Cambria Math" w:hAnsi="Cambria Math"/>
-        </w:rPr>
-        <w:t xml:space="preserve">  /* USER CODE BEGIN 6 */</w:t>
-      </w:r>
-    </w:p>
-    <w:p>
-      <w:pPr>
-        <w:rPr>
-          <w:rFonts w:ascii="Cambria Math" w:hAnsi="Cambria Math"/>
-        </w:rPr>
-      </w:pPr>
-      <w:r>
-        <w:rPr>
-          <w:rFonts w:ascii="Cambria Math" w:hAnsi="Cambria Math"/>
-        </w:rPr>
-        <w:t xml:space="preserve">  /* User can add his own implementation to report the file name and line number,</w:t>
-      </w:r>
-    </w:p>
-    <w:p>
-      <w:pPr>
-        <w:rPr>
-          <w:rFonts w:ascii="Cambria Math" w:hAnsi="Cambria Math"/>
-        </w:rPr>
-      </w:pPr>
-      <w:r>
-        <w:rPr>
-          <w:rFonts w:ascii="Cambria Math" w:hAnsi="Cambria Math"/>
-        </w:rPr>
-        <w:t xml:space="preserve">     ex: </w:t>
-      </w:r>
-      <w:proofErr w:type="spellStart"/>
-      <w:proofErr w:type="gramStart"/>
-      <w:r>
-        <w:rPr>
-          <w:rFonts w:ascii="Cambria Math" w:hAnsi="Cambria Math"/>
-        </w:rPr>
-        <w:t>printf</w:t>
-      </w:r>
-      <w:proofErr w:type="spellEnd"/>
-      <w:r>
-        <w:rPr>
-          <w:rFonts w:ascii="Cambria Math" w:hAnsi="Cambria Math"/>
-        </w:rPr>
-        <w:t>(</w:t>
-      </w:r>
-      <w:proofErr w:type="gramEnd"/>
-      <w:r>
-        <w:rPr>
-          <w:rFonts w:ascii="Cambria Math" w:hAnsi="Cambria Math"/>
-        </w:rPr>
-        <w:t>"Wrong parameters value: file %s on line %d\r\n", file, line) */</w:t>
-      </w:r>
-    </w:p>
-    <w:p>
-      <w:pPr>
-        <w:rPr>
-          <w:rFonts w:ascii="Cambria Math" w:hAnsi="Cambria Math"/>
-        </w:rPr>
-      </w:pPr>
-      <w:r>
-        <w:rPr>
-          <w:rFonts w:ascii="Cambria Math" w:hAnsi="Cambria Math"/>
-        </w:rPr>
-        <w:t xml:space="preserve">  /* USER CODE END 6 */</w:t>
-      </w:r>
-    </w:p>
-    <w:p>
-      <w:pPr>
-        <w:rPr>
-          <w:rFonts w:ascii="Cambria Math" w:hAnsi="Cambria Math"/>
-        </w:rPr>
-      </w:pPr>
-      <w:r>
-        <w:rPr>
-          <w:rFonts w:ascii="Cambria Math" w:hAnsi="Cambria Math"/>
-        </w:rPr>
-        <w:t>}</w:t>
-      </w:r>
-    </w:p>
-    <w:p>
-      <w:pPr>
-        <w:rPr>
-          <w:rFonts w:ascii="Cambria Math" w:hAnsi="Cambria Math"/>
-        </w:rPr>
-      </w:pPr>
-      <w:r>
-        <w:rPr>
-          <w:rFonts w:ascii="Cambria Math" w:hAnsi="Cambria Math"/>
-        </w:rPr>
-        <w:t>#endif /* USE_FULL_ASSERT */</w:t>
       </w:r>
     </w:p>
     <w:p>
@@ -5329,6 +3554,7 @@
         <w:rPr>
           <w:rFonts w:ascii="Cambria Math" w:hAnsi="Cambria Math"/>
         </w:rPr>
+        <w:lastRenderedPageBreak/>
         <w:t>The previous sections mention that the frequency of a PWM signal isn’t nearly as important as the</w:t>
       </w:r>
       <w:r>
@@ -5458,7 +3684,6 @@
         <w:rPr>
           <w:rFonts w:ascii="Cambria Math" w:hAnsi="Cambria Math"/>
         </w:rPr>
-        <w:lastRenderedPageBreak/>
         <w:tab/>
         <w:t>// set OC1M to PWM mode 2 (111)</w:t>
       </w:r>
@@ -6098,6 +4323,7 @@
         <w:rPr>
           <w:rFonts w:ascii="Cambria Math" w:hAnsi="Cambria Math"/>
         </w:rPr>
+        <w:lastRenderedPageBreak/>
         <w:t xml:space="preserve">Take a screenshot of the effect of the duty cycle on the waveform using your logic analyzer; include this screenshot with your </w:t>
       </w:r>
       <w:proofErr w:type="spellStart"/>

</xml_diff>